<commit_message>
Updated docx for CSS
</commit_message>
<xml_diff>
--- a/Documnets.docx
+++ b/Documnets.docx
@@ -1403,17 +1403,7 @@
           <w:szCs w:val="19"/>
           <w:highlight w:val="white"/>
         </w:rPr>
-        <w:t xml:space="preserve">    </w:t>
-      </w:r>
-      <w:r>
-        <w:rPr>
-          <w:rFonts w:ascii="Consolas" w:hAnsi="Consolas" w:cs="Consolas"/>
-          <w:color w:val="0000FF"/>
-          <w:sz w:val="19"/>
-          <w:szCs w:val="19"/>
-          <w:highlight w:val="white"/>
-        </w:rPr>
-        <w:t>&lt;</w:t>
+        <w:t xml:space="preserve">    &lt;</w:t>
       </w:r>
       <w:proofErr w:type="spellStart"/>
       <w:proofErr w:type="gramStart"/>
@@ -1982,19 +1972,7 @@
           <w:szCs w:val="19"/>
           <w:highlight w:val="white"/>
         </w:rPr>
-        <w:t>pat</w:t>
-      </w:r>
-      <w:bookmarkStart w:id="0" w:name="_GoBack"/>
-      <w:bookmarkEnd w:id="0"/>
-      <w:r>
-        <w:rPr>
-          <w:rFonts w:ascii="Consolas" w:hAnsi="Consolas" w:cs="Consolas"/>
-          <w:color w:val="FF0000"/>
-          <w:sz w:val="19"/>
-          <w:szCs w:val="19"/>
-          <w:highlight w:val="white"/>
-        </w:rPr>
-        <w:t>h</w:t>
+        <w:t>path</w:t>
       </w:r>
       <w:r>
         <w:rPr>
@@ -2273,6 +2251,82 @@
         <w:t xml:space="preserve"> element is used on sites running on IIS 7.x (Integrated mode).</w:t>
       </w:r>
     </w:p>
+    <w:p/>
+    <w:p>
+      <w:pPr>
+        <w:rPr>
+          <w:b/>
+          <w:sz w:val="44"/>
+          <w:szCs w:val="44"/>
+        </w:rPr>
+      </w:pPr>
+      <w:r>
+        <w:rPr>
+          <w:b/>
+          <w:sz w:val="44"/>
+          <w:szCs w:val="44"/>
+        </w:rPr>
+        <w:t>Cross Site Scripting</w:t>
+      </w:r>
+      <w:r>
+        <w:rPr>
+          <w:b/>
+          <w:sz w:val="44"/>
+          <w:szCs w:val="44"/>
+        </w:rPr>
+        <w:t>:</w:t>
+      </w:r>
+    </w:p>
+    <w:p>
+      <w:r>
+        <w:t xml:space="preserve">In write Review text area enter below text and save it. After that </w:t>
+      </w:r>
+      <w:r>
+        <w:t>whenever</w:t>
+      </w:r>
+      <w:r>
+        <w:t xml:space="preserve"> page get loaded it will </w:t>
+      </w:r>
+      <w:r>
+        <w:t>execute</w:t>
+      </w:r>
+      <w:r>
+        <w:t xml:space="preserve"> script in below text and open new window. </w:t>
+      </w:r>
+    </w:p>
+    <w:p>
+      <w:r>
+        <w:t xml:space="preserve">This product is </w:t>
+      </w:r>
+      <w:proofErr w:type="spellStart"/>
+      <w:r>
+        <w:t>good.Checkout</w:t>
+      </w:r>
+      <w:proofErr w:type="spellEnd"/>
+      <w:r>
+        <w:t xml:space="preserve"> some more&lt;script&gt;</w:t>
+      </w:r>
+      <w:proofErr w:type="spellStart"/>
+      <w:proofErr w:type="gramStart"/>
+      <w:r>
+        <w:t>window.open</w:t>
+      </w:r>
+      <w:proofErr w:type="spellEnd"/>
+      <w:r>
+        <w:t>(</w:t>
+      </w:r>
+      <w:proofErr w:type="gramEnd"/>
+      <w:r>
+        <w:t>'http://ww</w:t>
+      </w:r>
+      <w:bookmarkStart w:id="0" w:name="_GoBack"/>
+      <w:bookmarkEnd w:id="0"/>
+      <w:r>
+        <w:t>w.w3schools.com/', '_blank');&lt;/script&gt;</w:t>
+      </w:r>
+    </w:p>
+    <w:p/>
+    <w:p/>
     <w:sectPr>
       <w:pgSz w:w="12240" w:h="15840"/>
       <w:pgMar w:top="1440" w:right="1440" w:bottom="1440" w:left="1440" w:header="720" w:footer="720" w:gutter="0"/>

</xml_diff>

<commit_message>
HTTP Response Headers hidding
</commit_message>
<xml_diff>
--- a/Documnets.docx
+++ b/Documnets.docx
@@ -2317,16 +2317,1085 @@
       </w:r>
       <w:proofErr w:type="gramEnd"/>
       <w:r>
-        <w:t>'http://ww</w:t>
+        <w:t>'http://www.w3schools.com/', '_blank');&lt;/script&gt;</w:t>
+      </w:r>
+    </w:p>
+    <w:p/>
+    <w:p>
+      <w:pPr>
+        <w:rPr>
+          <w:b/>
+          <w:sz w:val="44"/>
+          <w:szCs w:val="44"/>
+        </w:rPr>
+      </w:pPr>
+      <w:r>
+        <w:rPr>
+          <w:b/>
+          <w:sz w:val="44"/>
+          <w:szCs w:val="44"/>
+        </w:rPr>
+        <w:t>Information Disclosure (HTTP Response Headers)</w:t>
+      </w:r>
+    </w:p>
+    <w:p/>
+    <w:p>
+      <w:r>
+        <w:rPr>
+          <w:noProof/>
+        </w:rPr>
+        <w:drawing>
+          <wp:inline distT="0" distB="0" distL="0" distR="0" wp14:anchorId="63427AEB" wp14:editId="174D091D">
+            <wp:extent cx="5943600" cy="1426210"/>
+            <wp:effectExtent l="0" t="0" r="0" b="2540"/>
+            <wp:docPr id="1" name="Picture 1"/>
+            <wp:cNvGraphicFramePr>
+              <a:graphicFrameLocks xmlns:a="http://schemas.openxmlformats.org/drawingml/2006/main" noChangeAspect="1"/>
+            </wp:cNvGraphicFramePr>
+            <a:graphic xmlns:a="http://schemas.openxmlformats.org/drawingml/2006/main">
+              <a:graphicData uri="http://schemas.openxmlformats.org/drawingml/2006/picture">
+                <pic:pic xmlns:pic="http://schemas.openxmlformats.org/drawingml/2006/picture">
+                  <pic:nvPicPr>
+                    <pic:cNvPr id="1" name=""/>
+                    <pic:cNvPicPr/>
+                  </pic:nvPicPr>
+                  <pic:blipFill>
+                    <a:blip r:embed="rId6"/>
+                    <a:stretch>
+                      <a:fillRect/>
+                    </a:stretch>
+                  </pic:blipFill>
+                  <pic:spPr>
+                    <a:xfrm>
+                      <a:off x="0" y="0"/>
+                      <a:ext cx="5943600" cy="1426210"/>
+                    </a:xfrm>
+                    <a:prstGeom prst="rect">
+                      <a:avLst/>
+                    </a:prstGeom>
+                  </pic:spPr>
+                </pic:pic>
+              </a:graphicData>
+            </a:graphic>
+          </wp:inline>
+        </w:drawing>
+      </w:r>
+    </w:p>
+    <w:p/>
+    <w:p>
+      <w:r>
+        <w:t xml:space="preserve">Above data can be seen in network tab of browser which shows the server details which can help user to predict some of setting and get malicious information. </w:t>
       </w:r>
       <w:bookmarkStart w:id="0" w:name="_GoBack"/>
       <w:bookmarkEnd w:id="0"/>
-      <w:r>
-        <w:t>w.w3schools.com/', '_blank');&lt;/script&gt;</w:t>
+    </w:p>
+    <w:p>
+      <w:r>
+        <w:t xml:space="preserve">Below </w:t>
+      </w:r>
+      <w:r>
+        <w:t>piece</w:t>
+      </w:r>
+      <w:r>
+        <w:t xml:space="preserve"> of code to be added to Global.aspx</w:t>
+      </w:r>
+      <w:r>
+        <w:t xml:space="preserve"> to remove some information from header. </w:t>
       </w:r>
     </w:p>
     <w:p/>
-    <w:p/>
+    <w:p>
+      <w:pPr>
+        <w:autoSpaceDE w:val="0"/>
+        <w:autoSpaceDN w:val="0"/>
+        <w:adjustRightInd w:val="0"/>
+        <w:spacing w:after="0" w:line="240" w:lineRule="auto"/>
+        <w:rPr>
+          <w:rFonts w:ascii="Consolas" w:hAnsi="Consolas" w:cs="Consolas"/>
+          <w:color w:val="000000"/>
+          <w:sz w:val="19"/>
+          <w:szCs w:val="19"/>
+          <w:highlight w:val="white"/>
+        </w:rPr>
+      </w:pPr>
+      <w:proofErr w:type="gramStart"/>
+      <w:r>
+        <w:rPr>
+          <w:rFonts w:ascii="Consolas" w:hAnsi="Consolas" w:cs="Consolas"/>
+          <w:color w:val="0000FF"/>
+          <w:sz w:val="19"/>
+          <w:szCs w:val="19"/>
+          <w:highlight w:val="white"/>
+        </w:rPr>
+        <w:t>protected</w:t>
+      </w:r>
+      <w:proofErr w:type="gramEnd"/>
+      <w:r>
+        <w:rPr>
+          <w:rFonts w:ascii="Consolas" w:hAnsi="Consolas" w:cs="Consolas"/>
+          <w:color w:val="000000"/>
+          <w:sz w:val="19"/>
+          <w:szCs w:val="19"/>
+          <w:highlight w:val="white"/>
+        </w:rPr>
+        <w:t xml:space="preserve"> </w:t>
+      </w:r>
+      <w:r>
+        <w:rPr>
+          <w:rFonts w:ascii="Consolas" w:hAnsi="Consolas" w:cs="Consolas"/>
+          <w:color w:val="0000FF"/>
+          <w:sz w:val="19"/>
+          <w:szCs w:val="19"/>
+          <w:highlight w:val="white"/>
+        </w:rPr>
+        <w:t>void</w:t>
+      </w:r>
+      <w:r>
+        <w:rPr>
+          <w:rFonts w:ascii="Consolas" w:hAnsi="Consolas" w:cs="Consolas"/>
+          <w:color w:val="000000"/>
+          <w:sz w:val="19"/>
+          <w:szCs w:val="19"/>
+          <w:highlight w:val="white"/>
+        </w:rPr>
+        <w:t xml:space="preserve"> </w:t>
+      </w:r>
+      <w:proofErr w:type="spellStart"/>
+      <w:r>
+        <w:rPr>
+          <w:rFonts w:ascii="Consolas" w:hAnsi="Consolas" w:cs="Consolas"/>
+          <w:color w:val="000000"/>
+          <w:sz w:val="19"/>
+          <w:szCs w:val="19"/>
+          <w:highlight w:val="white"/>
+        </w:rPr>
+        <w:t>Application_PreSendRequestHeaders</w:t>
+      </w:r>
+      <w:proofErr w:type="spellEnd"/>
+      <w:r>
+        <w:rPr>
+          <w:rFonts w:ascii="Consolas" w:hAnsi="Consolas" w:cs="Consolas"/>
+          <w:color w:val="000000"/>
+          <w:sz w:val="19"/>
+          <w:szCs w:val="19"/>
+          <w:highlight w:val="white"/>
+        </w:rPr>
+        <w:t>(</w:t>
+      </w:r>
+      <w:r>
+        <w:rPr>
+          <w:rFonts w:ascii="Consolas" w:hAnsi="Consolas" w:cs="Consolas"/>
+          <w:color w:val="0000FF"/>
+          <w:sz w:val="19"/>
+          <w:szCs w:val="19"/>
+          <w:highlight w:val="white"/>
+        </w:rPr>
+        <w:t>object</w:t>
+      </w:r>
+      <w:r>
+        <w:rPr>
+          <w:rFonts w:ascii="Consolas" w:hAnsi="Consolas" w:cs="Consolas"/>
+          <w:color w:val="000000"/>
+          <w:sz w:val="19"/>
+          <w:szCs w:val="19"/>
+          <w:highlight w:val="white"/>
+        </w:rPr>
+        <w:t xml:space="preserve"> sender, </w:t>
+      </w:r>
+      <w:proofErr w:type="spellStart"/>
+      <w:r>
+        <w:rPr>
+          <w:rFonts w:ascii="Consolas" w:hAnsi="Consolas" w:cs="Consolas"/>
+          <w:color w:val="2B91AF"/>
+          <w:sz w:val="19"/>
+          <w:szCs w:val="19"/>
+          <w:highlight w:val="white"/>
+        </w:rPr>
+        <w:t>EventArgs</w:t>
+      </w:r>
+      <w:proofErr w:type="spellEnd"/>
+      <w:r>
+        <w:rPr>
+          <w:rFonts w:ascii="Consolas" w:hAnsi="Consolas" w:cs="Consolas"/>
+          <w:color w:val="000000"/>
+          <w:sz w:val="19"/>
+          <w:szCs w:val="19"/>
+          <w:highlight w:val="white"/>
+        </w:rPr>
+        <w:t xml:space="preserve"> e)</w:t>
+      </w:r>
+    </w:p>
+    <w:p>
+      <w:pPr>
+        <w:autoSpaceDE w:val="0"/>
+        <w:autoSpaceDN w:val="0"/>
+        <w:adjustRightInd w:val="0"/>
+        <w:spacing w:after="0" w:line="240" w:lineRule="auto"/>
+        <w:rPr>
+          <w:rFonts w:ascii="Consolas" w:hAnsi="Consolas" w:cs="Consolas"/>
+          <w:color w:val="000000"/>
+          <w:sz w:val="19"/>
+          <w:szCs w:val="19"/>
+          <w:highlight w:val="white"/>
+        </w:rPr>
+      </w:pPr>
+      <w:r>
+        <w:rPr>
+          <w:rFonts w:ascii="Consolas" w:hAnsi="Consolas" w:cs="Consolas"/>
+          <w:color w:val="000000"/>
+          <w:sz w:val="19"/>
+          <w:szCs w:val="19"/>
+          <w:highlight w:val="white"/>
+        </w:rPr>
+        <w:t xml:space="preserve">        {</w:t>
+      </w:r>
+    </w:p>
+    <w:p>
+      <w:pPr>
+        <w:autoSpaceDE w:val="0"/>
+        <w:autoSpaceDN w:val="0"/>
+        <w:adjustRightInd w:val="0"/>
+        <w:spacing w:after="0" w:line="240" w:lineRule="auto"/>
+        <w:rPr>
+          <w:rFonts w:ascii="Consolas" w:hAnsi="Consolas" w:cs="Consolas"/>
+          <w:color w:val="000000"/>
+          <w:sz w:val="19"/>
+          <w:szCs w:val="19"/>
+          <w:highlight w:val="white"/>
+        </w:rPr>
+      </w:pPr>
+      <w:r>
+        <w:rPr>
+          <w:rFonts w:ascii="Consolas" w:hAnsi="Consolas" w:cs="Consolas"/>
+          <w:color w:val="000000"/>
+          <w:sz w:val="19"/>
+          <w:szCs w:val="19"/>
+          <w:highlight w:val="white"/>
+        </w:rPr>
+        <w:t xml:space="preserve">            </w:t>
+      </w:r>
+      <w:r>
+        <w:rPr>
+          <w:rFonts w:ascii="Consolas" w:hAnsi="Consolas" w:cs="Consolas"/>
+          <w:color w:val="008000"/>
+          <w:sz w:val="19"/>
+          <w:szCs w:val="19"/>
+          <w:highlight w:val="white"/>
+        </w:rPr>
+        <w:t>// Remove the "Server" HTTP Header from response</w:t>
+      </w:r>
+    </w:p>
+    <w:p>
+      <w:pPr>
+        <w:autoSpaceDE w:val="0"/>
+        <w:autoSpaceDN w:val="0"/>
+        <w:adjustRightInd w:val="0"/>
+        <w:spacing w:after="0" w:line="240" w:lineRule="auto"/>
+        <w:rPr>
+          <w:rFonts w:ascii="Consolas" w:hAnsi="Consolas" w:cs="Consolas"/>
+          <w:color w:val="000000"/>
+          <w:sz w:val="19"/>
+          <w:szCs w:val="19"/>
+          <w:highlight w:val="white"/>
+        </w:rPr>
+      </w:pPr>
+      <w:r>
+        <w:rPr>
+          <w:rFonts w:ascii="Consolas" w:hAnsi="Consolas" w:cs="Consolas"/>
+          <w:color w:val="000000"/>
+          <w:sz w:val="19"/>
+          <w:szCs w:val="19"/>
+          <w:highlight w:val="white"/>
+        </w:rPr>
+        <w:t xml:space="preserve">            </w:t>
+      </w:r>
+      <w:proofErr w:type="spellStart"/>
+      <w:proofErr w:type="gramStart"/>
+      <w:r>
+        <w:rPr>
+          <w:rFonts w:ascii="Consolas" w:hAnsi="Consolas" w:cs="Consolas"/>
+          <w:color w:val="0000FF"/>
+          <w:sz w:val="19"/>
+          <w:szCs w:val="19"/>
+          <w:highlight w:val="white"/>
+        </w:rPr>
+        <w:t>var</w:t>
+      </w:r>
+      <w:proofErr w:type="spellEnd"/>
+      <w:proofErr w:type="gramEnd"/>
+      <w:r>
+        <w:rPr>
+          <w:rFonts w:ascii="Consolas" w:hAnsi="Consolas" w:cs="Consolas"/>
+          <w:color w:val="000000"/>
+          <w:sz w:val="19"/>
+          <w:szCs w:val="19"/>
+          <w:highlight w:val="white"/>
+        </w:rPr>
+        <w:t xml:space="preserve"> app = sender </w:t>
+      </w:r>
+      <w:r>
+        <w:rPr>
+          <w:rFonts w:ascii="Consolas" w:hAnsi="Consolas" w:cs="Consolas"/>
+          <w:color w:val="0000FF"/>
+          <w:sz w:val="19"/>
+          <w:szCs w:val="19"/>
+          <w:highlight w:val="white"/>
+        </w:rPr>
+        <w:t>as</w:t>
+      </w:r>
+      <w:r>
+        <w:rPr>
+          <w:rFonts w:ascii="Consolas" w:hAnsi="Consolas" w:cs="Consolas"/>
+          <w:color w:val="000000"/>
+          <w:sz w:val="19"/>
+          <w:szCs w:val="19"/>
+          <w:highlight w:val="white"/>
+        </w:rPr>
+        <w:t xml:space="preserve"> </w:t>
+      </w:r>
+      <w:proofErr w:type="spellStart"/>
+      <w:r>
+        <w:rPr>
+          <w:rFonts w:ascii="Consolas" w:hAnsi="Consolas" w:cs="Consolas"/>
+          <w:color w:val="2B91AF"/>
+          <w:sz w:val="19"/>
+          <w:szCs w:val="19"/>
+          <w:highlight w:val="white"/>
+        </w:rPr>
+        <w:t>HttpApplication</w:t>
+      </w:r>
+      <w:proofErr w:type="spellEnd"/>
+      <w:r>
+        <w:rPr>
+          <w:rFonts w:ascii="Consolas" w:hAnsi="Consolas" w:cs="Consolas"/>
+          <w:color w:val="000000"/>
+          <w:sz w:val="19"/>
+          <w:szCs w:val="19"/>
+          <w:highlight w:val="white"/>
+        </w:rPr>
+        <w:t>;</w:t>
+      </w:r>
+    </w:p>
+    <w:p>
+      <w:pPr>
+        <w:autoSpaceDE w:val="0"/>
+        <w:autoSpaceDN w:val="0"/>
+        <w:adjustRightInd w:val="0"/>
+        <w:spacing w:after="0" w:line="240" w:lineRule="auto"/>
+        <w:rPr>
+          <w:rFonts w:ascii="Consolas" w:hAnsi="Consolas" w:cs="Consolas"/>
+          <w:color w:val="000000"/>
+          <w:sz w:val="19"/>
+          <w:szCs w:val="19"/>
+          <w:highlight w:val="white"/>
+        </w:rPr>
+      </w:pPr>
+      <w:r>
+        <w:rPr>
+          <w:rFonts w:ascii="Consolas" w:hAnsi="Consolas" w:cs="Consolas"/>
+          <w:color w:val="000000"/>
+          <w:sz w:val="19"/>
+          <w:szCs w:val="19"/>
+          <w:highlight w:val="white"/>
+        </w:rPr>
+        <w:t xml:space="preserve">            </w:t>
+      </w:r>
+      <w:proofErr w:type="gramStart"/>
+      <w:r>
+        <w:rPr>
+          <w:rFonts w:ascii="Consolas" w:hAnsi="Consolas" w:cs="Consolas"/>
+          <w:color w:val="0000FF"/>
+          <w:sz w:val="19"/>
+          <w:szCs w:val="19"/>
+          <w:highlight w:val="white"/>
+        </w:rPr>
+        <w:t>if</w:t>
+      </w:r>
+      <w:proofErr w:type="gramEnd"/>
+      <w:r>
+        <w:rPr>
+          <w:rFonts w:ascii="Consolas" w:hAnsi="Consolas" w:cs="Consolas"/>
+          <w:color w:val="000000"/>
+          <w:sz w:val="19"/>
+          <w:szCs w:val="19"/>
+          <w:highlight w:val="white"/>
+        </w:rPr>
+        <w:t xml:space="preserve"> (</w:t>
+      </w:r>
+      <w:r>
+        <w:rPr>
+          <w:rFonts w:ascii="Consolas" w:hAnsi="Consolas" w:cs="Consolas"/>
+          <w:color w:val="0000FF"/>
+          <w:sz w:val="19"/>
+          <w:szCs w:val="19"/>
+          <w:highlight w:val="white"/>
+        </w:rPr>
+        <w:t>null</w:t>
+      </w:r>
+      <w:r>
+        <w:rPr>
+          <w:rFonts w:ascii="Consolas" w:hAnsi="Consolas" w:cs="Consolas"/>
+          <w:color w:val="000000"/>
+          <w:sz w:val="19"/>
+          <w:szCs w:val="19"/>
+          <w:highlight w:val="white"/>
+        </w:rPr>
+        <w:t xml:space="preserve"> != app &amp;&amp; </w:t>
+      </w:r>
+      <w:r>
+        <w:rPr>
+          <w:rFonts w:ascii="Consolas" w:hAnsi="Consolas" w:cs="Consolas"/>
+          <w:color w:val="0000FF"/>
+          <w:sz w:val="19"/>
+          <w:szCs w:val="19"/>
+          <w:highlight w:val="white"/>
+        </w:rPr>
+        <w:t>null</w:t>
+      </w:r>
+      <w:r>
+        <w:rPr>
+          <w:rFonts w:ascii="Consolas" w:hAnsi="Consolas" w:cs="Consolas"/>
+          <w:color w:val="000000"/>
+          <w:sz w:val="19"/>
+          <w:szCs w:val="19"/>
+          <w:highlight w:val="white"/>
+        </w:rPr>
+        <w:t xml:space="preserve"> != </w:t>
+      </w:r>
+      <w:proofErr w:type="spellStart"/>
+      <w:r>
+        <w:rPr>
+          <w:rFonts w:ascii="Consolas" w:hAnsi="Consolas" w:cs="Consolas"/>
+          <w:color w:val="000000"/>
+          <w:sz w:val="19"/>
+          <w:szCs w:val="19"/>
+          <w:highlight w:val="white"/>
+        </w:rPr>
+        <w:t>app.Context</w:t>
+      </w:r>
+      <w:proofErr w:type="spellEnd"/>
+      <w:r>
+        <w:rPr>
+          <w:rFonts w:ascii="Consolas" w:hAnsi="Consolas" w:cs="Consolas"/>
+          <w:color w:val="000000"/>
+          <w:sz w:val="19"/>
+          <w:szCs w:val="19"/>
+          <w:highlight w:val="white"/>
+        </w:rPr>
+        <w:t xml:space="preserve"> &amp;&amp; </w:t>
+      </w:r>
+      <w:r>
+        <w:rPr>
+          <w:rFonts w:ascii="Consolas" w:hAnsi="Consolas" w:cs="Consolas"/>
+          <w:color w:val="0000FF"/>
+          <w:sz w:val="19"/>
+          <w:szCs w:val="19"/>
+          <w:highlight w:val="white"/>
+        </w:rPr>
+        <w:t>null</w:t>
+      </w:r>
+      <w:r>
+        <w:rPr>
+          <w:rFonts w:ascii="Consolas" w:hAnsi="Consolas" w:cs="Consolas"/>
+          <w:color w:val="000000"/>
+          <w:sz w:val="19"/>
+          <w:szCs w:val="19"/>
+          <w:highlight w:val="white"/>
+        </w:rPr>
+        <w:t xml:space="preserve"> != </w:t>
+      </w:r>
+      <w:proofErr w:type="spellStart"/>
+      <w:r>
+        <w:rPr>
+          <w:rFonts w:ascii="Consolas" w:hAnsi="Consolas" w:cs="Consolas"/>
+          <w:color w:val="000000"/>
+          <w:sz w:val="19"/>
+          <w:szCs w:val="19"/>
+          <w:highlight w:val="white"/>
+        </w:rPr>
+        <w:t>app.Context.Response</w:t>
+      </w:r>
+      <w:proofErr w:type="spellEnd"/>
+      <w:r>
+        <w:rPr>
+          <w:rFonts w:ascii="Consolas" w:hAnsi="Consolas" w:cs="Consolas"/>
+          <w:color w:val="000000"/>
+          <w:sz w:val="19"/>
+          <w:szCs w:val="19"/>
+          <w:highlight w:val="white"/>
+        </w:rPr>
+        <w:t>)</w:t>
+      </w:r>
+    </w:p>
+    <w:p>
+      <w:pPr>
+        <w:autoSpaceDE w:val="0"/>
+        <w:autoSpaceDN w:val="0"/>
+        <w:adjustRightInd w:val="0"/>
+        <w:spacing w:after="0" w:line="240" w:lineRule="auto"/>
+        <w:rPr>
+          <w:rFonts w:ascii="Consolas" w:hAnsi="Consolas" w:cs="Consolas"/>
+          <w:color w:val="000000"/>
+          <w:sz w:val="19"/>
+          <w:szCs w:val="19"/>
+          <w:highlight w:val="white"/>
+        </w:rPr>
+      </w:pPr>
+      <w:r>
+        <w:rPr>
+          <w:rFonts w:ascii="Consolas" w:hAnsi="Consolas" w:cs="Consolas"/>
+          <w:color w:val="000000"/>
+          <w:sz w:val="19"/>
+          <w:szCs w:val="19"/>
+          <w:highlight w:val="white"/>
+        </w:rPr>
+        <w:t xml:space="preserve">            {</w:t>
+      </w:r>
+    </w:p>
+    <w:p>
+      <w:pPr>
+        <w:autoSpaceDE w:val="0"/>
+        <w:autoSpaceDN w:val="0"/>
+        <w:adjustRightInd w:val="0"/>
+        <w:spacing w:after="0" w:line="240" w:lineRule="auto"/>
+        <w:rPr>
+          <w:rFonts w:ascii="Consolas" w:hAnsi="Consolas" w:cs="Consolas"/>
+          <w:color w:val="000000"/>
+          <w:sz w:val="19"/>
+          <w:szCs w:val="19"/>
+          <w:highlight w:val="white"/>
+        </w:rPr>
+      </w:pPr>
+      <w:r>
+        <w:rPr>
+          <w:rFonts w:ascii="Consolas" w:hAnsi="Consolas" w:cs="Consolas"/>
+          <w:color w:val="000000"/>
+          <w:sz w:val="19"/>
+          <w:szCs w:val="19"/>
+          <w:highlight w:val="white"/>
+        </w:rPr>
+        <w:t xml:space="preserve">                </w:t>
+      </w:r>
+      <w:proofErr w:type="spellStart"/>
+      <w:r>
+        <w:rPr>
+          <w:rFonts w:ascii="Consolas" w:hAnsi="Consolas" w:cs="Consolas"/>
+          <w:color w:val="2B91AF"/>
+          <w:sz w:val="19"/>
+          <w:szCs w:val="19"/>
+          <w:highlight w:val="white"/>
+        </w:rPr>
+        <w:t>NameValueCollection</w:t>
+      </w:r>
+      <w:proofErr w:type="spellEnd"/>
+      <w:r>
+        <w:rPr>
+          <w:rFonts w:ascii="Consolas" w:hAnsi="Consolas" w:cs="Consolas"/>
+          <w:color w:val="000000"/>
+          <w:sz w:val="19"/>
+          <w:szCs w:val="19"/>
+          <w:highlight w:val="white"/>
+        </w:rPr>
+        <w:t xml:space="preserve"> headers = </w:t>
+      </w:r>
+      <w:proofErr w:type="spellStart"/>
+      <w:r>
+        <w:rPr>
+          <w:rFonts w:ascii="Consolas" w:hAnsi="Consolas" w:cs="Consolas"/>
+          <w:color w:val="000000"/>
+          <w:sz w:val="19"/>
+          <w:szCs w:val="19"/>
+          <w:highlight w:val="white"/>
+        </w:rPr>
+        <w:t>app.Context.Response.Headers</w:t>
+      </w:r>
+      <w:proofErr w:type="spellEnd"/>
+      <w:r>
+        <w:rPr>
+          <w:rFonts w:ascii="Consolas" w:hAnsi="Consolas" w:cs="Consolas"/>
+          <w:color w:val="000000"/>
+          <w:sz w:val="19"/>
+          <w:szCs w:val="19"/>
+          <w:highlight w:val="white"/>
+        </w:rPr>
+        <w:t>;</w:t>
+      </w:r>
+    </w:p>
+    <w:p>
+      <w:pPr>
+        <w:autoSpaceDE w:val="0"/>
+        <w:autoSpaceDN w:val="0"/>
+        <w:adjustRightInd w:val="0"/>
+        <w:spacing w:after="0" w:line="240" w:lineRule="auto"/>
+        <w:rPr>
+          <w:rFonts w:ascii="Consolas" w:hAnsi="Consolas" w:cs="Consolas"/>
+          <w:color w:val="000000"/>
+          <w:sz w:val="19"/>
+          <w:szCs w:val="19"/>
+          <w:highlight w:val="white"/>
+        </w:rPr>
+      </w:pPr>
+      <w:r>
+        <w:rPr>
+          <w:rFonts w:ascii="Consolas" w:hAnsi="Consolas" w:cs="Consolas"/>
+          <w:color w:val="000000"/>
+          <w:sz w:val="19"/>
+          <w:szCs w:val="19"/>
+          <w:highlight w:val="white"/>
+        </w:rPr>
+        <w:t xml:space="preserve">                </w:t>
+      </w:r>
+      <w:proofErr w:type="gramStart"/>
+      <w:r>
+        <w:rPr>
+          <w:rFonts w:ascii="Consolas" w:hAnsi="Consolas" w:cs="Consolas"/>
+          <w:color w:val="0000FF"/>
+          <w:sz w:val="19"/>
+          <w:szCs w:val="19"/>
+          <w:highlight w:val="white"/>
+        </w:rPr>
+        <w:t>if</w:t>
+      </w:r>
+      <w:proofErr w:type="gramEnd"/>
+      <w:r>
+        <w:rPr>
+          <w:rFonts w:ascii="Consolas" w:hAnsi="Consolas" w:cs="Consolas"/>
+          <w:color w:val="000000"/>
+          <w:sz w:val="19"/>
+          <w:szCs w:val="19"/>
+          <w:highlight w:val="white"/>
+        </w:rPr>
+        <w:t xml:space="preserve"> (</w:t>
+      </w:r>
+      <w:r>
+        <w:rPr>
+          <w:rFonts w:ascii="Consolas" w:hAnsi="Consolas" w:cs="Consolas"/>
+          <w:color w:val="0000FF"/>
+          <w:sz w:val="19"/>
+          <w:szCs w:val="19"/>
+          <w:highlight w:val="white"/>
+        </w:rPr>
+        <w:t>null</w:t>
+      </w:r>
+      <w:r>
+        <w:rPr>
+          <w:rFonts w:ascii="Consolas" w:hAnsi="Consolas" w:cs="Consolas"/>
+          <w:color w:val="000000"/>
+          <w:sz w:val="19"/>
+          <w:szCs w:val="19"/>
+          <w:highlight w:val="white"/>
+        </w:rPr>
+        <w:t xml:space="preserve"> != headers)</w:t>
+      </w:r>
+    </w:p>
+    <w:p>
+      <w:pPr>
+        <w:autoSpaceDE w:val="0"/>
+        <w:autoSpaceDN w:val="0"/>
+        <w:adjustRightInd w:val="0"/>
+        <w:spacing w:after="0" w:line="240" w:lineRule="auto"/>
+        <w:rPr>
+          <w:rFonts w:ascii="Consolas" w:hAnsi="Consolas" w:cs="Consolas"/>
+          <w:color w:val="000000"/>
+          <w:sz w:val="19"/>
+          <w:szCs w:val="19"/>
+          <w:highlight w:val="white"/>
+        </w:rPr>
+      </w:pPr>
+      <w:r>
+        <w:rPr>
+          <w:rFonts w:ascii="Consolas" w:hAnsi="Consolas" w:cs="Consolas"/>
+          <w:color w:val="000000"/>
+          <w:sz w:val="19"/>
+          <w:szCs w:val="19"/>
+          <w:highlight w:val="white"/>
+        </w:rPr>
+        <w:t xml:space="preserve">                {</w:t>
+      </w:r>
+    </w:p>
+    <w:p>
+      <w:pPr>
+        <w:autoSpaceDE w:val="0"/>
+        <w:autoSpaceDN w:val="0"/>
+        <w:adjustRightInd w:val="0"/>
+        <w:spacing w:after="0" w:line="240" w:lineRule="auto"/>
+        <w:rPr>
+          <w:rFonts w:ascii="Consolas" w:hAnsi="Consolas" w:cs="Consolas"/>
+          <w:color w:val="000000"/>
+          <w:sz w:val="19"/>
+          <w:szCs w:val="19"/>
+          <w:highlight w:val="white"/>
+        </w:rPr>
+      </w:pPr>
+      <w:r>
+        <w:rPr>
+          <w:rFonts w:ascii="Consolas" w:hAnsi="Consolas" w:cs="Consolas"/>
+          <w:color w:val="000000"/>
+          <w:sz w:val="19"/>
+          <w:szCs w:val="19"/>
+          <w:highlight w:val="white"/>
+        </w:rPr>
+        <w:t xml:space="preserve">                    </w:t>
+      </w:r>
+      <w:proofErr w:type="spellStart"/>
+      <w:proofErr w:type="gramStart"/>
+      <w:r>
+        <w:rPr>
+          <w:rFonts w:ascii="Consolas" w:hAnsi="Consolas" w:cs="Consolas"/>
+          <w:color w:val="000000"/>
+          <w:sz w:val="19"/>
+          <w:szCs w:val="19"/>
+          <w:highlight w:val="white"/>
+        </w:rPr>
+        <w:t>headers.Remove</w:t>
+      </w:r>
+      <w:proofErr w:type="spellEnd"/>
+      <w:r>
+        <w:rPr>
+          <w:rFonts w:ascii="Consolas" w:hAnsi="Consolas" w:cs="Consolas"/>
+          <w:color w:val="000000"/>
+          <w:sz w:val="19"/>
+          <w:szCs w:val="19"/>
+          <w:highlight w:val="white"/>
+        </w:rPr>
+        <w:t>(</w:t>
+      </w:r>
+      <w:proofErr w:type="gramEnd"/>
+      <w:r>
+        <w:rPr>
+          <w:rFonts w:ascii="Consolas" w:hAnsi="Consolas" w:cs="Consolas"/>
+          <w:color w:val="A31515"/>
+          <w:sz w:val="19"/>
+          <w:szCs w:val="19"/>
+          <w:highlight w:val="white"/>
+        </w:rPr>
+        <w:t>"Server"</w:t>
+      </w:r>
+      <w:r>
+        <w:rPr>
+          <w:rFonts w:ascii="Consolas" w:hAnsi="Consolas" w:cs="Consolas"/>
+          <w:color w:val="000000"/>
+          <w:sz w:val="19"/>
+          <w:szCs w:val="19"/>
+          <w:highlight w:val="white"/>
+        </w:rPr>
+        <w:t>);</w:t>
+      </w:r>
+    </w:p>
+    <w:p>
+      <w:pPr>
+        <w:autoSpaceDE w:val="0"/>
+        <w:autoSpaceDN w:val="0"/>
+        <w:adjustRightInd w:val="0"/>
+        <w:spacing w:after="0" w:line="240" w:lineRule="auto"/>
+        <w:rPr>
+          <w:rFonts w:ascii="Consolas" w:hAnsi="Consolas" w:cs="Consolas"/>
+          <w:color w:val="000000"/>
+          <w:sz w:val="19"/>
+          <w:szCs w:val="19"/>
+          <w:highlight w:val="white"/>
+        </w:rPr>
+      </w:pPr>
+      <w:r>
+        <w:rPr>
+          <w:rFonts w:ascii="Consolas" w:hAnsi="Consolas" w:cs="Consolas"/>
+          <w:color w:val="000000"/>
+          <w:sz w:val="19"/>
+          <w:szCs w:val="19"/>
+          <w:highlight w:val="white"/>
+        </w:rPr>
+        <w:t xml:space="preserve">                    </w:t>
+      </w:r>
+      <w:proofErr w:type="spellStart"/>
+      <w:proofErr w:type="gramStart"/>
+      <w:r>
+        <w:rPr>
+          <w:rFonts w:ascii="Consolas" w:hAnsi="Consolas" w:cs="Consolas"/>
+          <w:color w:val="000000"/>
+          <w:sz w:val="19"/>
+          <w:szCs w:val="19"/>
+          <w:highlight w:val="white"/>
+        </w:rPr>
+        <w:t>headers.Remove</w:t>
+      </w:r>
+      <w:proofErr w:type="spellEnd"/>
+      <w:r>
+        <w:rPr>
+          <w:rFonts w:ascii="Consolas" w:hAnsi="Consolas" w:cs="Consolas"/>
+          <w:color w:val="000000"/>
+          <w:sz w:val="19"/>
+          <w:szCs w:val="19"/>
+          <w:highlight w:val="white"/>
+        </w:rPr>
+        <w:t>(</w:t>
+      </w:r>
+      <w:proofErr w:type="gramEnd"/>
+      <w:r>
+        <w:rPr>
+          <w:rFonts w:ascii="Consolas" w:hAnsi="Consolas" w:cs="Consolas"/>
+          <w:color w:val="A31515"/>
+          <w:sz w:val="19"/>
+          <w:szCs w:val="19"/>
+          <w:highlight w:val="white"/>
+        </w:rPr>
+        <w:t>"X-</w:t>
+      </w:r>
+      <w:proofErr w:type="spellStart"/>
+      <w:r>
+        <w:rPr>
+          <w:rFonts w:ascii="Consolas" w:hAnsi="Consolas" w:cs="Consolas"/>
+          <w:color w:val="A31515"/>
+          <w:sz w:val="19"/>
+          <w:szCs w:val="19"/>
+          <w:highlight w:val="white"/>
+        </w:rPr>
+        <w:t>AspNet</w:t>
+      </w:r>
+      <w:proofErr w:type="spellEnd"/>
+      <w:r>
+        <w:rPr>
+          <w:rFonts w:ascii="Consolas" w:hAnsi="Consolas" w:cs="Consolas"/>
+          <w:color w:val="A31515"/>
+          <w:sz w:val="19"/>
+          <w:szCs w:val="19"/>
+          <w:highlight w:val="white"/>
+        </w:rPr>
+        <w:t>-Version"</w:t>
+      </w:r>
+      <w:r>
+        <w:rPr>
+          <w:rFonts w:ascii="Consolas" w:hAnsi="Consolas" w:cs="Consolas"/>
+          <w:color w:val="000000"/>
+          <w:sz w:val="19"/>
+          <w:szCs w:val="19"/>
+          <w:highlight w:val="white"/>
+        </w:rPr>
+        <w:t>);</w:t>
+      </w:r>
+    </w:p>
+    <w:p>
+      <w:pPr>
+        <w:autoSpaceDE w:val="0"/>
+        <w:autoSpaceDN w:val="0"/>
+        <w:adjustRightInd w:val="0"/>
+        <w:spacing w:after="0" w:line="240" w:lineRule="auto"/>
+        <w:rPr>
+          <w:rFonts w:ascii="Consolas" w:hAnsi="Consolas" w:cs="Consolas"/>
+          <w:color w:val="000000"/>
+          <w:sz w:val="19"/>
+          <w:szCs w:val="19"/>
+          <w:highlight w:val="white"/>
+        </w:rPr>
+      </w:pPr>
+      <w:r>
+        <w:rPr>
+          <w:rFonts w:ascii="Consolas" w:hAnsi="Consolas" w:cs="Consolas"/>
+          <w:color w:val="000000"/>
+          <w:sz w:val="19"/>
+          <w:szCs w:val="19"/>
+          <w:highlight w:val="white"/>
+        </w:rPr>
+        <w:t xml:space="preserve">                    </w:t>
+      </w:r>
+      <w:proofErr w:type="spellStart"/>
+      <w:proofErr w:type="gramStart"/>
+      <w:r>
+        <w:rPr>
+          <w:rFonts w:ascii="Consolas" w:hAnsi="Consolas" w:cs="Consolas"/>
+          <w:color w:val="000000"/>
+          <w:sz w:val="19"/>
+          <w:szCs w:val="19"/>
+          <w:highlight w:val="white"/>
+        </w:rPr>
+        <w:t>headers.Remove</w:t>
+      </w:r>
+      <w:proofErr w:type="spellEnd"/>
+      <w:r>
+        <w:rPr>
+          <w:rFonts w:ascii="Consolas" w:hAnsi="Consolas" w:cs="Consolas"/>
+          <w:color w:val="000000"/>
+          <w:sz w:val="19"/>
+          <w:szCs w:val="19"/>
+          <w:highlight w:val="white"/>
+        </w:rPr>
+        <w:t>(</w:t>
+      </w:r>
+      <w:proofErr w:type="gramEnd"/>
+      <w:r>
+        <w:rPr>
+          <w:rFonts w:ascii="Consolas" w:hAnsi="Consolas" w:cs="Consolas"/>
+          <w:color w:val="A31515"/>
+          <w:sz w:val="19"/>
+          <w:szCs w:val="19"/>
+          <w:highlight w:val="white"/>
+        </w:rPr>
+        <w:t>"X-</w:t>
+      </w:r>
+      <w:proofErr w:type="spellStart"/>
+      <w:r>
+        <w:rPr>
+          <w:rFonts w:ascii="Consolas" w:hAnsi="Consolas" w:cs="Consolas"/>
+          <w:color w:val="A31515"/>
+          <w:sz w:val="19"/>
+          <w:szCs w:val="19"/>
+          <w:highlight w:val="white"/>
+        </w:rPr>
+        <w:t>AspNetMvc</w:t>
+      </w:r>
+      <w:proofErr w:type="spellEnd"/>
+      <w:r>
+        <w:rPr>
+          <w:rFonts w:ascii="Consolas" w:hAnsi="Consolas" w:cs="Consolas"/>
+          <w:color w:val="A31515"/>
+          <w:sz w:val="19"/>
+          <w:szCs w:val="19"/>
+          <w:highlight w:val="white"/>
+        </w:rPr>
+        <w:t>-Version"</w:t>
+      </w:r>
+      <w:r>
+        <w:rPr>
+          <w:rFonts w:ascii="Consolas" w:hAnsi="Consolas" w:cs="Consolas"/>
+          <w:color w:val="000000"/>
+          <w:sz w:val="19"/>
+          <w:szCs w:val="19"/>
+          <w:highlight w:val="white"/>
+        </w:rPr>
+        <w:t>);</w:t>
+      </w:r>
+    </w:p>
+    <w:p>
+      <w:pPr>
+        <w:autoSpaceDE w:val="0"/>
+        <w:autoSpaceDN w:val="0"/>
+        <w:adjustRightInd w:val="0"/>
+        <w:spacing w:after="0" w:line="240" w:lineRule="auto"/>
+        <w:rPr>
+          <w:rFonts w:ascii="Consolas" w:hAnsi="Consolas" w:cs="Consolas"/>
+          <w:color w:val="000000"/>
+          <w:sz w:val="19"/>
+          <w:szCs w:val="19"/>
+          <w:highlight w:val="white"/>
+        </w:rPr>
+      </w:pPr>
+      <w:r>
+        <w:rPr>
+          <w:rFonts w:ascii="Consolas" w:hAnsi="Consolas" w:cs="Consolas"/>
+          <w:color w:val="000000"/>
+          <w:sz w:val="19"/>
+          <w:szCs w:val="19"/>
+          <w:highlight w:val="white"/>
+        </w:rPr>
+        <w:t xml:space="preserve">                    </w:t>
+      </w:r>
+      <w:proofErr w:type="spellStart"/>
+      <w:proofErr w:type="gramStart"/>
+      <w:r>
+        <w:rPr>
+          <w:rFonts w:ascii="Consolas" w:hAnsi="Consolas" w:cs="Consolas"/>
+          <w:color w:val="000000"/>
+          <w:sz w:val="19"/>
+          <w:szCs w:val="19"/>
+          <w:highlight w:val="white"/>
+        </w:rPr>
+        <w:t>headers.Remove</w:t>
+      </w:r>
+      <w:proofErr w:type="spellEnd"/>
+      <w:r>
+        <w:rPr>
+          <w:rFonts w:ascii="Consolas" w:hAnsi="Consolas" w:cs="Consolas"/>
+          <w:color w:val="000000"/>
+          <w:sz w:val="19"/>
+          <w:szCs w:val="19"/>
+          <w:highlight w:val="white"/>
+        </w:rPr>
+        <w:t>(</w:t>
+      </w:r>
+      <w:proofErr w:type="gramEnd"/>
+      <w:r>
+        <w:rPr>
+          <w:rFonts w:ascii="Consolas" w:hAnsi="Consolas" w:cs="Consolas"/>
+          <w:color w:val="A31515"/>
+          <w:sz w:val="19"/>
+          <w:szCs w:val="19"/>
+          <w:highlight w:val="white"/>
+        </w:rPr>
+        <w:t>"X-Powered-By"</w:t>
+      </w:r>
+      <w:r>
+        <w:rPr>
+          <w:rFonts w:ascii="Consolas" w:hAnsi="Consolas" w:cs="Consolas"/>
+          <w:color w:val="000000"/>
+          <w:sz w:val="19"/>
+          <w:szCs w:val="19"/>
+          <w:highlight w:val="white"/>
+        </w:rPr>
+        <w:t>);</w:t>
+      </w:r>
+    </w:p>
+    <w:p>
+      <w:pPr>
+        <w:autoSpaceDE w:val="0"/>
+        <w:autoSpaceDN w:val="0"/>
+        <w:adjustRightInd w:val="0"/>
+        <w:spacing w:after="0" w:line="240" w:lineRule="auto"/>
+        <w:rPr>
+          <w:rFonts w:ascii="Consolas" w:hAnsi="Consolas" w:cs="Consolas"/>
+          <w:color w:val="000000"/>
+          <w:sz w:val="19"/>
+          <w:szCs w:val="19"/>
+          <w:highlight w:val="white"/>
+        </w:rPr>
+      </w:pPr>
+      <w:r>
+        <w:rPr>
+          <w:rFonts w:ascii="Consolas" w:hAnsi="Consolas" w:cs="Consolas"/>
+          <w:color w:val="000000"/>
+          <w:sz w:val="19"/>
+          <w:szCs w:val="19"/>
+          <w:highlight w:val="white"/>
+        </w:rPr>
+        <w:t xml:space="preserve">                }</w:t>
+      </w:r>
+    </w:p>
+    <w:p>
+      <w:pPr>
+        <w:autoSpaceDE w:val="0"/>
+        <w:autoSpaceDN w:val="0"/>
+        <w:adjustRightInd w:val="0"/>
+        <w:spacing w:after="0" w:line="240" w:lineRule="auto"/>
+        <w:rPr>
+          <w:rFonts w:ascii="Consolas" w:hAnsi="Consolas" w:cs="Consolas"/>
+          <w:color w:val="000000"/>
+          <w:sz w:val="19"/>
+          <w:szCs w:val="19"/>
+          <w:highlight w:val="white"/>
+        </w:rPr>
+      </w:pPr>
+      <w:r>
+        <w:rPr>
+          <w:rFonts w:ascii="Consolas" w:hAnsi="Consolas" w:cs="Consolas"/>
+          <w:color w:val="000000"/>
+          <w:sz w:val="19"/>
+          <w:szCs w:val="19"/>
+          <w:highlight w:val="white"/>
+        </w:rPr>
+        <w:t xml:space="preserve">            }</w:t>
+      </w:r>
+    </w:p>
+    <w:p>
+      <w:r>
+        <w:rPr>
+          <w:rFonts w:ascii="Consolas" w:hAnsi="Consolas" w:cs="Consolas"/>
+          <w:color w:val="000000"/>
+          <w:sz w:val="19"/>
+          <w:szCs w:val="19"/>
+          <w:highlight w:val="white"/>
+        </w:rPr>
+        <w:lastRenderedPageBreak/>
+        <w:t xml:space="preserve">        }</w:t>
+      </w:r>
+    </w:p>
     <w:sectPr>
       <w:pgSz w:w="12240" w:h="15840"/>
       <w:pgMar w:top="1440" w:right="1440" w:bottom="1440" w:left="1440" w:header="720" w:footer="720" w:gutter="0"/>

</xml_diff>

<commit_message>
Session fixation and document
</commit_message>
<xml_diff>
--- a/Documnets.docx
+++ b/Documnets.docx
@@ -1304,7 +1304,7 @@
       </w:r>
     </w:p>
     <w:p>
-      <w:hyperlink r:id="rId4" w:history="1">
+      <w:hyperlink r:id="rId5" w:history="1">
         <w:r>
           <w:rPr>
             <w:rStyle w:val="Hyperlink"/>
@@ -1319,7 +1319,7 @@
       </w:r>
     </w:p>
     <w:p>
-      <w:hyperlink r:id="rId5" w:history="1">
+      <w:hyperlink r:id="rId6" w:history="1">
         <w:r>
           <w:rPr>
             <w:rStyle w:val="Hyperlink"/>
@@ -2360,7 +2360,7 @@
                     <pic:cNvPicPr/>
                   </pic:nvPicPr>
                   <pic:blipFill>
-                    <a:blip r:embed="rId6"/>
+                    <a:blip r:embed="rId7"/>
                     <a:stretch>
                       <a:fillRect/>
                     </a:stretch>
@@ -2386,8 +2386,6 @@
       <w:r>
         <w:t xml:space="preserve">Above data can be seen in network tab of browser which shows the server details which can help user to predict some of setting and get malicious information. </w:t>
       </w:r>
-      <w:bookmarkStart w:id="0" w:name="_GoBack"/>
-      <w:bookmarkEnd w:id="0"/>
     </w:p>
     <w:p>
       <w:r>
@@ -3384,6 +3382,14 @@
       </w:r>
     </w:p>
     <w:p>
+      <w:pPr>
+        <w:rPr>
+          <w:rFonts w:ascii="Consolas" w:hAnsi="Consolas" w:cs="Consolas"/>
+          <w:color w:val="000000"/>
+          <w:sz w:val="19"/>
+          <w:szCs w:val="19"/>
+        </w:rPr>
+      </w:pPr>
       <w:r>
         <w:rPr>
           <w:rFonts w:ascii="Consolas" w:hAnsi="Consolas" w:cs="Consolas"/>
@@ -3396,6 +3402,680 @@
         <w:t xml:space="preserve">        }</w:t>
       </w:r>
     </w:p>
+    <w:p>
+      <w:pPr>
+        <w:rPr>
+          <w:rFonts w:ascii="Consolas" w:hAnsi="Consolas" w:cs="Consolas"/>
+          <w:color w:val="000000"/>
+          <w:sz w:val="19"/>
+          <w:szCs w:val="19"/>
+        </w:rPr>
+      </w:pPr>
+    </w:p>
+    <w:p>
+      <w:pPr>
+        <w:rPr>
+          <w:rFonts w:ascii="Consolas" w:hAnsi="Consolas" w:cs="Consolas"/>
+          <w:color w:val="000000"/>
+          <w:sz w:val="19"/>
+          <w:szCs w:val="19"/>
+        </w:rPr>
+      </w:pPr>
+    </w:p>
+    <w:p>
+      <w:pPr>
+        <w:spacing w:after="0" w:line="240" w:lineRule="auto"/>
+        <w:rPr>
+          <w:rFonts w:ascii="Calibri" w:eastAsia="Times New Roman" w:hAnsi="Calibri" w:cs="Calibri"/>
+          <w:color w:val="000000" w:themeColor="text1"/>
+          <w:sz w:val="44"/>
+          <w:szCs w:val="44"/>
+        </w:rPr>
+      </w:pPr>
+      <w:r>
+        <w:rPr>
+          <w:rFonts w:ascii="Calibri" w:eastAsia="Times New Roman" w:hAnsi="Calibri" w:cs="Calibri"/>
+          <w:color w:val="000000" w:themeColor="text1"/>
+          <w:sz w:val="44"/>
+          <w:szCs w:val="44"/>
+        </w:rPr>
+        <w:t xml:space="preserve">Business Logic </w:t>
+      </w:r>
+      <w:r>
+        <w:rPr>
+          <w:rFonts w:ascii="Calibri" w:eastAsia="Times New Roman" w:hAnsi="Calibri" w:cs="Calibri"/>
+          <w:color w:val="000000" w:themeColor="text1"/>
+          <w:sz w:val="44"/>
+          <w:szCs w:val="44"/>
+        </w:rPr>
+        <w:t>Bypassing</w:t>
+      </w:r>
+      <w:r>
+        <w:rPr>
+          <w:rFonts w:ascii="Calibri" w:eastAsia="Times New Roman" w:hAnsi="Calibri" w:cs="Calibri"/>
+          <w:color w:val="000000" w:themeColor="text1"/>
+          <w:sz w:val="44"/>
+          <w:szCs w:val="44"/>
+        </w:rPr>
+        <w:t xml:space="preserve"> (</w:t>
+      </w:r>
+      <w:r>
+        <w:rPr>
+          <w:rFonts w:ascii="Calibri" w:eastAsia="Times New Roman" w:hAnsi="Calibri" w:cs="Calibri"/>
+          <w:color w:val="000000" w:themeColor="text1"/>
+          <w:sz w:val="44"/>
+          <w:szCs w:val="44"/>
+        </w:rPr>
+        <w:t>Client Side):</w:t>
+      </w:r>
+    </w:p>
+    <w:p>
+      <w:r>
+        <w:t>Rely</w:t>
+      </w:r>
+      <w:r>
+        <w:t>ing only</w:t>
+      </w:r>
+      <w:r>
+        <w:t xml:space="preserve"> on client side validation </w:t>
+      </w:r>
+      <w:r>
+        <w:t xml:space="preserve">can cause </w:t>
+      </w:r>
+      <w:r>
+        <w:t xml:space="preserve">malicious users can easily bypass </w:t>
+      </w:r>
+      <w:r>
+        <w:t>logic</w:t>
+      </w:r>
+      <w:r>
+        <w:t xml:space="preserve"> (</w:t>
+      </w:r>
+      <w:r>
+        <w:t>Validation)</w:t>
+      </w:r>
+    </w:p>
+    <w:p>
+      <w:r>
+        <w:t>Steps To Reproduce:</w:t>
+      </w:r>
+    </w:p>
+    <w:p>
+      <w:pPr>
+        <w:pStyle w:val="ListParagraph"/>
+        <w:numPr>
+          <w:ilvl w:val="0"/>
+          <w:numId w:val="1"/>
+        </w:numPr>
+      </w:pPr>
+      <w:r>
+        <w:t>Select an Item from Album.</w:t>
+      </w:r>
+    </w:p>
+    <w:p>
+      <w:pPr>
+        <w:pStyle w:val="ListParagraph"/>
+        <w:numPr>
+          <w:ilvl w:val="0"/>
+          <w:numId w:val="1"/>
+        </w:numPr>
+      </w:pPr>
+      <w:r>
+        <w:t>Add item to Cart.</w:t>
+      </w:r>
+    </w:p>
+    <w:p>
+      <w:pPr>
+        <w:pStyle w:val="ListParagraph"/>
+        <w:numPr>
+          <w:ilvl w:val="0"/>
+          <w:numId w:val="1"/>
+        </w:numPr>
+      </w:pPr>
+      <w:r>
+        <w:t xml:space="preserve">Click on </w:t>
+      </w:r>
+      <w:r>
+        <w:rPr>
+          <w:b/>
+        </w:rPr>
+        <w:t>checkout.</w:t>
+      </w:r>
+    </w:p>
+    <w:p>
+      <w:pPr>
+        <w:pStyle w:val="ListParagraph"/>
+        <w:numPr>
+          <w:ilvl w:val="0"/>
+          <w:numId w:val="1"/>
+        </w:numPr>
+      </w:pPr>
+      <w:r>
+        <w:t xml:space="preserve"> Enter Promo code as “FREE”.</w:t>
+      </w:r>
+    </w:p>
+    <w:p>
+      <w:pPr>
+        <w:pStyle w:val="ListParagraph"/>
+        <w:numPr>
+          <w:ilvl w:val="0"/>
+          <w:numId w:val="1"/>
+        </w:numPr>
+      </w:pPr>
+      <w:r>
+        <w:t>Click on “</w:t>
+      </w:r>
+      <w:r>
+        <w:rPr>
+          <w:b/>
+        </w:rPr>
+        <w:t>Submit</w:t>
+      </w:r>
+      <w:r>
+        <w:t>” button without filling any other details other than Promo code. You will see validation messages</w:t>
+      </w:r>
+      <w:r>
+        <w:t>.</w:t>
+      </w:r>
+    </w:p>
+    <w:p>
+      <w:pPr>
+        <w:pStyle w:val="ListParagraph"/>
+        <w:numPr>
+          <w:ilvl w:val="0"/>
+          <w:numId w:val="1"/>
+        </w:numPr>
+      </w:pPr>
+      <w:r>
+        <w:t xml:space="preserve">Disable JavaScript (How to disable and enable JavaScript </w:t>
+      </w:r>
+      <w:hyperlink r:id="rId8" w:history="1">
+        <w:r>
+          <w:rPr>
+            <w:rStyle w:val="Hyperlink"/>
+          </w:rPr>
+          <w:t>Click</w:t>
+        </w:r>
+        <w:r>
+          <w:rPr>
+            <w:rStyle w:val="Hyperlink"/>
+          </w:rPr>
+          <w:t xml:space="preserve"> </w:t>
+        </w:r>
+        <w:r>
+          <w:rPr>
+            <w:rStyle w:val="Hyperlink"/>
+          </w:rPr>
+          <w:t>Here</w:t>
+        </w:r>
+      </w:hyperlink>
+      <w:r>
+        <w:t>).</w:t>
+      </w:r>
+    </w:p>
+    <w:p>
+      <w:pPr>
+        <w:pStyle w:val="ListParagraph"/>
+        <w:numPr>
+          <w:ilvl w:val="0"/>
+          <w:numId w:val="1"/>
+        </w:numPr>
+      </w:pPr>
+      <w:r>
+        <w:t>Refresh the Checkout page.</w:t>
+      </w:r>
+    </w:p>
+    <w:p>
+      <w:pPr>
+        <w:pStyle w:val="ListParagraph"/>
+        <w:numPr>
+          <w:ilvl w:val="0"/>
+          <w:numId w:val="1"/>
+        </w:numPr>
+      </w:pPr>
+      <w:r>
+        <w:t xml:space="preserve">Now click on </w:t>
+      </w:r>
+      <w:r>
+        <w:t>“</w:t>
+      </w:r>
+      <w:r>
+        <w:rPr>
+          <w:b/>
+        </w:rPr>
+        <w:t>Submit</w:t>
+      </w:r>
+      <w:r>
+        <w:t>” button without filling any other details other than Promo code</w:t>
+      </w:r>
+      <w:r>
+        <w:t>. You can submit data without any validation messages.</w:t>
+      </w:r>
+    </w:p>
+    <w:p>
+      <w:pPr>
+        <w:spacing w:after="0" w:line="240" w:lineRule="auto"/>
+        <w:rPr>
+          <w:rFonts w:ascii="Calibri" w:eastAsia="Times New Roman" w:hAnsi="Calibri" w:cs="Calibri"/>
+          <w:color w:val="000000" w:themeColor="text1"/>
+          <w:sz w:val="44"/>
+          <w:szCs w:val="44"/>
+        </w:rPr>
+      </w:pPr>
+      <w:r>
+        <w:rPr>
+          <w:rFonts w:ascii="Calibri" w:eastAsia="Times New Roman" w:hAnsi="Calibri" w:cs="Calibri"/>
+          <w:color w:val="000000" w:themeColor="text1"/>
+          <w:sz w:val="44"/>
+          <w:szCs w:val="44"/>
+        </w:rPr>
+        <w:t>Appl</w:t>
+      </w:r>
+      <w:r>
+        <w:rPr>
+          <w:rFonts w:ascii="Calibri" w:eastAsia="Times New Roman" w:hAnsi="Calibri" w:cs="Calibri"/>
+          <w:color w:val="000000" w:themeColor="text1"/>
+          <w:sz w:val="44"/>
+          <w:szCs w:val="44"/>
+        </w:rPr>
+        <w:t>ication errors with stack trace:</w:t>
+      </w:r>
+    </w:p>
+    <w:p>
+      <w:pPr>
+        <w:spacing w:after="0" w:line="240" w:lineRule="auto"/>
+        <w:rPr>
+          <w:rFonts w:ascii="Calibri" w:eastAsia="Times New Roman" w:hAnsi="Calibri" w:cs="Calibri"/>
+          <w:color w:val="000000" w:themeColor="text1"/>
+        </w:rPr>
+      </w:pPr>
+      <w:r>
+        <w:rPr>
+          <w:rFonts w:ascii="Calibri" w:eastAsia="Times New Roman" w:hAnsi="Calibri" w:cs="Calibri"/>
+          <w:color w:val="000000" w:themeColor="text1"/>
+        </w:rPr>
+        <w:t>Steps To Reproduce:</w:t>
+      </w:r>
+    </w:p>
+    <w:p>
+      <w:pPr>
+        <w:pStyle w:val="ListParagraph"/>
+        <w:numPr>
+          <w:ilvl w:val="0"/>
+          <w:numId w:val="2"/>
+        </w:numPr>
+        <w:spacing w:after="0" w:line="240" w:lineRule="auto"/>
+        <w:rPr>
+          <w:rFonts w:ascii="Calibri" w:eastAsia="Times New Roman" w:hAnsi="Calibri" w:cs="Calibri"/>
+          <w:color w:val="000000" w:themeColor="text1"/>
+        </w:rPr>
+      </w:pPr>
+      <w:r>
+        <w:rPr>
+          <w:rFonts w:ascii="Calibri" w:eastAsia="Times New Roman" w:hAnsi="Calibri" w:cs="Calibri"/>
+          <w:color w:val="000000" w:themeColor="text1"/>
+        </w:rPr>
+        <w:t>Select an Item from Album.</w:t>
+      </w:r>
+    </w:p>
+    <w:p>
+      <w:pPr>
+        <w:pStyle w:val="ListParagraph"/>
+        <w:numPr>
+          <w:ilvl w:val="0"/>
+          <w:numId w:val="2"/>
+        </w:numPr>
+        <w:spacing w:after="0" w:line="240" w:lineRule="auto"/>
+        <w:rPr>
+          <w:rFonts w:ascii="Calibri" w:eastAsia="Times New Roman" w:hAnsi="Calibri" w:cs="Calibri"/>
+          <w:color w:val="000000" w:themeColor="text1"/>
+        </w:rPr>
+      </w:pPr>
+      <w:r>
+        <w:rPr>
+          <w:rFonts w:ascii="Calibri" w:eastAsia="Times New Roman" w:hAnsi="Calibri" w:cs="Calibri"/>
+          <w:color w:val="000000" w:themeColor="text1"/>
+        </w:rPr>
+        <w:t xml:space="preserve">When you go to Item Details page you will see the URL something Like </w:t>
+      </w:r>
+      <w:hyperlink r:id="rId9" w:history="1">
+        <w:r>
+          <w:rPr>
+            <w:rStyle w:val="Hyperlink"/>
+            <w:rFonts w:ascii="Calibri" w:eastAsia="Times New Roman" w:hAnsi="Calibri" w:cs="Calibri"/>
+          </w:rPr>
+          <w:t>http://localhost:26641/Store/Details/6</w:t>
+        </w:r>
+      </w:hyperlink>
+    </w:p>
+    <w:p>
+      <w:pPr>
+        <w:pStyle w:val="ListParagraph"/>
+        <w:numPr>
+          <w:ilvl w:val="0"/>
+          <w:numId w:val="2"/>
+        </w:numPr>
+        <w:spacing w:after="0" w:line="240" w:lineRule="auto"/>
+        <w:rPr>
+          <w:rFonts w:ascii="Calibri" w:eastAsia="Times New Roman" w:hAnsi="Calibri" w:cs="Calibri"/>
+          <w:color w:val="000000" w:themeColor="text1"/>
+        </w:rPr>
+      </w:pPr>
+      <w:r>
+        <w:rPr>
+          <w:rFonts w:ascii="Calibri" w:eastAsia="Times New Roman" w:hAnsi="Calibri" w:cs="Calibri"/>
+          <w:color w:val="000000" w:themeColor="text1"/>
+        </w:rPr>
+        <w:t xml:space="preserve">Change the Integer value </w:t>
+      </w:r>
+      <w:r>
+        <w:rPr>
+          <w:rFonts w:ascii="Calibri" w:eastAsia="Times New Roman" w:hAnsi="Calibri" w:cs="Calibri"/>
+          <w:color w:val="000000" w:themeColor="text1"/>
+        </w:rPr>
+        <w:t>appended at the end of the URL</w:t>
+      </w:r>
+      <w:r>
+        <w:rPr>
+          <w:rFonts w:ascii="Calibri" w:eastAsia="Times New Roman" w:hAnsi="Calibri" w:cs="Calibri"/>
+          <w:color w:val="000000" w:themeColor="text1"/>
+        </w:rPr>
+        <w:t xml:space="preserve"> to some characters. (</w:t>
+      </w:r>
+      <w:r>
+        <w:rPr>
+          <w:rFonts w:ascii="Calibri" w:eastAsia="Times New Roman" w:hAnsi="Calibri" w:cs="Calibri"/>
+          <w:color w:val="000000" w:themeColor="text1"/>
+        </w:rPr>
+        <w:t>I</w:t>
+      </w:r>
+      <w:r>
+        <w:rPr>
+          <w:rFonts w:ascii="Calibri" w:eastAsia="Times New Roman" w:hAnsi="Calibri" w:cs="Calibri"/>
+          <w:color w:val="000000" w:themeColor="text1"/>
+        </w:rPr>
+        <w:t>n above example from 6 to “some Characters”).</w:t>
+      </w:r>
+    </w:p>
+    <w:p>
+      <w:pPr>
+        <w:pStyle w:val="ListParagraph"/>
+        <w:numPr>
+          <w:ilvl w:val="0"/>
+          <w:numId w:val="2"/>
+        </w:numPr>
+        <w:spacing w:after="0" w:line="240" w:lineRule="auto"/>
+        <w:rPr>
+          <w:rFonts w:ascii="Calibri" w:eastAsia="Times New Roman" w:hAnsi="Calibri" w:cs="Calibri"/>
+          <w:color w:val="000000" w:themeColor="text1"/>
+        </w:rPr>
+      </w:pPr>
+      <w:r>
+        <w:rPr>
+          <w:rFonts w:ascii="Calibri" w:eastAsia="Times New Roman" w:hAnsi="Calibri" w:cs="Calibri"/>
+          <w:color w:val="000000" w:themeColor="text1"/>
+        </w:rPr>
+        <w:t xml:space="preserve">Press Enter key </w:t>
+      </w:r>
+      <w:r>
+        <w:rPr>
+          <w:rFonts w:ascii="Calibri" w:eastAsia="Times New Roman" w:hAnsi="Calibri" w:cs="Calibri"/>
+          <w:color w:val="000000" w:themeColor="text1"/>
+        </w:rPr>
+        <w:t>you</w:t>
+      </w:r>
+      <w:r>
+        <w:rPr>
+          <w:rFonts w:ascii="Calibri" w:eastAsia="Times New Roman" w:hAnsi="Calibri" w:cs="Calibri"/>
+          <w:color w:val="000000" w:themeColor="text1"/>
+        </w:rPr>
+        <w:t xml:space="preserve"> will get</w:t>
+      </w:r>
+      <w:r>
+        <w:rPr>
+          <w:rFonts w:ascii="Calibri" w:eastAsia="Times New Roman" w:hAnsi="Calibri" w:cs="Calibri"/>
+          <w:color w:val="000000" w:themeColor="text1"/>
+        </w:rPr>
+        <w:t xml:space="preserve"> the</w:t>
+      </w:r>
+      <w:r>
+        <w:rPr>
+          <w:rFonts w:ascii="Calibri" w:eastAsia="Times New Roman" w:hAnsi="Calibri" w:cs="Calibri"/>
+          <w:color w:val="000000" w:themeColor="text1"/>
+        </w:rPr>
+        <w:t xml:space="preserve"> error message with Stack trace.</w:t>
+      </w:r>
+    </w:p>
+    <w:p>
+      <w:pPr>
+        <w:pStyle w:val="ListParagraph"/>
+        <w:spacing w:after="0" w:line="240" w:lineRule="auto"/>
+        <w:rPr>
+          <w:rFonts w:ascii="Calibri" w:eastAsia="Times New Roman" w:hAnsi="Calibri" w:cs="Calibri"/>
+          <w:color w:val="000000" w:themeColor="text1"/>
+        </w:rPr>
+      </w:pPr>
+    </w:p>
+    <w:p>
+      <w:pPr>
+        <w:spacing w:after="0" w:line="240" w:lineRule="auto"/>
+        <w:rPr>
+          <w:rFonts w:ascii="Calibri" w:eastAsia="Times New Roman" w:hAnsi="Calibri" w:cs="Calibri"/>
+          <w:color w:val="000000" w:themeColor="text1"/>
+          <w:sz w:val="44"/>
+          <w:szCs w:val="44"/>
+        </w:rPr>
+      </w:pPr>
+      <w:r>
+        <w:rPr>
+          <w:rFonts w:ascii="Calibri" w:eastAsia="Times New Roman" w:hAnsi="Calibri" w:cs="Calibri"/>
+          <w:color w:val="000000" w:themeColor="text1"/>
+          <w:sz w:val="44"/>
+          <w:szCs w:val="44"/>
+        </w:rPr>
+        <w:t>Always set a custom error page</w:t>
+      </w:r>
+      <w:r>
+        <w:rPr>
+          <w:rFonts w:ascii="Calibri" w:eastAsia="Times New Roman" w:hAnsi="Calibri" w:cs="Calibri"/>
+          <w:color w:val="000000" w:themeColor="text1"/>
+          <w:sz w:val="44"/>
+          <w:szCs w:val="44"/>
+        </w:rPr>
+        <w:t>:</w:t>
+      </w:r>
+    </w:p>
+    <w:p>
+      <w:pPr>
+        <w:spacing w:after="0" w:line="240" w:lineRule="auto"/>
+        <w:rPr>
+          <w:rFonts w:ascii="Calibri" w:eastAsia="Times New Roman" w:hAnsi="Calibri" w:cs="Calibri"/>
+          <w:color w:val="000000" w:themeColor="text1"/>
+        </w:rPr>
+      </w:pPr>
+    </w:p>
+    <w:p>
+      <w:pPr>
+        <w:spacing w:after="0" w:line="240" w:lineRule="auto"/>
+        <w:rPr>
+          <w:rFonts w:ascii="Calibri" w:eastAsia="Times New Roman" w:hAnsi="Calibri" w:cs="Calibri"/>
+          <w:color w:val="000000" w:themeColor="text1"/>
+        </w:rPr>
+      </w:pPr>
+      <w:r>
+        <w:rPr>
+          <w:rFonts w:ascii="Calibri" w:eastAsia="Times New Roman" w:hAnsi="Calibri" w:cs="Calibri"/>
+          <w:color w:val="000000" w:themeColor="text1"/>
+        </w:rPr>
+        <w:t>Steps To Reproduce:</w:t>
+      </w:r>
+    </w:p>
+    <w:p>
+      <w:pPr>
+        <w:pStyle w:val="ListParagraph"/>
+        <w:numPr>
+          <w:ilvl w:val="0"/>
+          <w:numId w:val="3"/>
+        </w:numPr>
+        <w:spacing w:after="0" w:line="240" w:lineRule="auto"/>
+        <w:rPr>
+          <w:rFonts w:ascii="Calibri" w:eastAsia="Times New Roman" w:hAnsi="Calibri" w:cs="Calibri"/>
+          <w:color w:val="000000" w:themeColor="text1"/>
+        </w:rPr>
+      </w:pPr>
+      <w:r>
+        <w:rPr>
+          <w:rFonts w:ascii="Calibri" w:eastAsia="Times New Roman" w:hAnsi="Calibri" w:cs="Calibri"/>
+          <w:color w:val="000000" w:themeColor="text1"/>
+        </w:rPr>
+        <w:t>Select an Item from Album.</w:t>
+      </w:r>
+    </w:p>
+    <w:p>
+      <w:pPr>
+        <w:pStyle w:val="ListParagraph"/>
+        <w:numPr>
+          <w:ilvl w:val="0"/>
+          <w:numId w:val="3"/>
+        </w:numPr>
+        <w:spacing w:after="0" w:line="240" w:lineRule="auto"/>
+        <w:rPr>
+          <w:rFonts w:ascii="Calibri" w:eastAsia="Times New Roman" w:hAnsi="Calibri" w:cs="Calibri"/>
+          <w:color w:val="000000" w:themeColor="text1"/>
+        </w:rPr>
+      </w:pPr>
+      <w:r>
+        <w:rPr>
+          <w:rFonts w:ascii="Calibri" w:eastAsia="Times New Roman" w:hAnsi="Calibri" w:cs="Calibri"/>
+          <w:color w:val="000000" w:themeColor="text1"/>
+        </w:rPr>
+        <w:t xml:space="preserve">When you go to Item Details page you will see the URL something Like </w:t>
+      </w:r>
+      <w:hyperlink r:id="rId10" w:history="1">
+        <w:r>
+          <w:rPr>
+            <w:rStyle w:val="Hyperlink"/>
+            <w:rFonts w:ascii="Calibri" w:eastAsia="Times New Roman" w:hAnsi="Calibri" w:cs="Calibri"/>
+          </w:rPr>
+          <w:t>http://localhost:26641/Store/Details/6</w:t>
+        </w:r>
+      </w:hyperlink>
+    </w:p>
+    <w:p>
+      <w:pPr>
+        <w:pStyle w:val="ListParagraph"/>
+        <w:numPr>
+          <w:ilvl w:val="0"/>
+          <w:numId w:val="3"/>
+        </w:numPr>
+        <w:spacing w:after="0" w:line="240" w:lineRule="auto"/>
+        <w:rPr>
+          <w:rFonts w:ascii="Calibri" w:eastAsia="Times New Roman" w:hAnsi="Calibri" w:cs="Calibri"/>
+          <w:color w:val="000000" w:themeColor="text1"/>
+        </w:rPr>
+      </w:pPr>
+      <w:r>
+        <w:rPr>
+          <w:rFonts w:ascii="Calibri" w:eastAsia="Times New Roman" w:hAnsi="Calibri" w:cs="Calibri"/>
+          <w:color w:val="000000" w:themeColor="text1"/>
+        </w:rPr>
+        <w:t xml:space="preserve">Change the Integer value appended at the end of the URL to </w:t>
+      </w:r>
+      <w:r>
+        <w:rPr>
+          <w:rFonts w:ascii="Calibri" w:eastAsia="Times New Roman" w:hAnsi="Calibri" w:cs="Calibri"/>
+          <w:color w:val="000000" w:themeColor="text1"/>
+        </w:rPr>
+        <w:t>0 (Zero)</w:t>
+      </w:r>
+      <w:r>
+        <w:rPr>
+          <w:rFonts w:ascii="Calibri" w:eastAsia="Times New Roman" w:hAnsi="Calibri" w:cs="Calibri"/>
+          <w:color w:val="000000" w:themeColor="text1"/>
+        </w:rPr>
+        <w:t xml:space="preserve">. </w:t>
+      </w:r>
+      <w:r>
+        <w:rPr>
+          <w:rFonts w:ascii="Calibri" w:eastAsia="Times New Roman" w:hAnsi="Calibri" w:cs="Calibri"/>
+          <w:color w:val="000000" w:themeColor="text1"/>
+        </w:rPr>
+        <w:t>(I</w:t>
+      </w:r>
+      <w:r>
+        <w:rPr>
+          <w:rFonts w:ascii="Calibri" w:eastAsia="Times New Roman" w:hAnsi="Calibri" w:cs="Calibri"/>
+          <w:color w:val="000000" w:themeColor="text1"/>
+        </w:rPr>
+        <w:t xml:space="preserve">n above example from 6 to </w:t>
+      </w:r>
+      <w:r>
+        <w:rPr>
+          <w:rFonts w:ascii="Calibri" w:eastAsia="Times New Roman" w:hAnsi="Calibri" w:cs="Calibri"/>
+          <w:color w:val="000000" w:themeColor="text1"/>
+        </w:rPr>
+        <w:t>0 (Zero))</w:t>
+      </w:r>
+    </w:p>
+    <w:p>
+      <w:pPr>
+        <w:pStyle w:val="ListParagraph"/>
+        <w:numPr>
+          <w:ilvl w:val="0"/>
+          <w:numId w:val="3"/>
+        </w:numPr>
+        <w:spacing w:after="0" w:line="240" w:lineRule="auto"/>
+        <w:rPr>
+          <w:rFonts w:ascii="Calibri" w:eastAsia="Times New Roman" w:hAnsi="Calibri" w:cs="Calibri"/>
+          <w:color w:val="000000" w:themeColor="text1"/>
+        </w:rPr>
+      </w:pPr>
+      <w:r>
+        <w:rPr>
+          <w:rFonts w:ascii="Calibri" w:eastAsia="Times New Roman" w:hAnsi="Calibri" w:cs="Calibri"/>
+          <w:color w:val="000000" w:themeColor="text1"/>
+        </w:rPr>
+        <w:t xml:space="preserve">Press Enter key </w:t>
+      </w:r>
+      <w:r>
+        <w:rPr>
+          <w:rFonts w:ascii="Calibri" w:eastAsia="Times New Roman" w:hAnsi="Calibri" w:cs="Calibri"/>
+          <w:color w:val="000000" w:themeColor="text1"/>
+        </w:rPr>
+        <w:t>you</w:t>
+      </w:r>
+      <w:r>
+        <w:rPr>
+          <w:rFonts w:ascii="Calibri" w:eastAsia="Times New Roman" w:hAnsi="Calibri" w:cs="Calibri"/>
+          <w:color w:val="000000" w:themeColor="text1"/>
+        </w:rPr>
+        <w:t xml:space="preserve"> will get </w:t>
+      </w:r>
+      <w:r>
+        <w:rPr>
+          <w:rFonts w:ascii="Calibri" w:eastAsia="Times New Roman" w:hAnsi="Calibri" w:cs="Calibri"/>
+          <w:color w:val="000000" w:themeColor="text1"/>
+        </w:rPr>
+        <w:t xml:space="preserve">the </w:t>
+      </w:r>
+      <w:r>
+        <w:rPr>
+          <w:rFonts w:ascii="Calibri" w:eastAsia="Times New Roman" w:hAnsi="Calibri" w:cs="Calibri"/>
+          <w:color w:val="000000" w:themeColor="text1"/>
+        </w:rPr>
+        <w:t>source level error message</w:t>
+      </w:r>
+      <w:bookmarkStart w:id="0" w:name="_GoBack"/>
+      <w:bookmarkEnd w:id="0"/>
+      <w:r>
+        <w:rPr>
+          <w:rFonts w:ascii="Calibri" w:eastAsia="Times New Roman" w:hAnsi="Calibri" w:cs="Calibri"/>
+          <w:color w:val="000000" w:themeColor="text1"/>
+        </w:rPr>
+        <w:t>.</w:t>
+      </w:r>
+    </w:p>
+    <w:p/>
     <w:sectPr>
       <w:pgSz w:w="12240" w:h="15840"/>
       <w:pgMar w:top="1440" w:right="1440" w:bottom="1440" w:left="1440" w:header="720" w:footer="720" w:gutter="0"/>
@@ -3404,6 +4084,287 @@
     </w:sectPr>
   </w:body>
 </w:document>
+</file>
+
+<file path=word/numbering.xml><?xml version="1.0" encoding="utf-8"?>
+<w:numbering xmlns:wpc="http://schemas.microsoft.com/office/word/2010/wordprocessingCanvas" xmlns:mc="http://schemas.openxmlformats.org/markup-compatibility/2006" xmlns:o="urn:schemas-microsoft-com:office:office" xmlns:r="http://schemas.openxmlformats.org/officeDocument/2006/relationships" xmlns:m="http://schemas.openxmlformats.org/officeDocument/2006/math" xmlns:v="urn:schemas-microsoft-com:vml" xmlns:wp14="http://schemas.microsoft.com/office/word/2010/wordprocessingDrawing" xmlns:wp="http://schemas.openxmlformats.org/drawingml/2006/wordprocessingDrawing" xmlns:w10="urn:schemas-microsoft-com:office:word" xmlns:w="http://schemas.openxmlformats.org/wordprocessingml/2006/main" xmlns:w14="http://schemas.microsoft.com/office/word/2010/wordml" xmlns:w15="http://schemas.microsoft.com/office/word/2012/wordml" xmlns:wpg="http://schemas.microsoft.com/office/word/2010/wordprocessingGroup" xmlns:wpi="http://schemas.microsoft.com/office/word/2010/wordprocessingInk" xmlns:wne="http://schemas.microsoft.com/office/word/2006/wordml" xmlns:wps="http://schemas.microsoft.com/office/word/2010/wordprocessingShape" mc:Ignorable="w14 w15 wp14">
+  <w:abstractNum w:abstractNumId="0">
+    <w:nsid w:val="0E3C4B8D"/>
+    <w:multiLevelType w:val="hybridMultilevel"/>
+    <w:tmpl w:val="C37E4614"/>
+    <w:lvl w:ilvl="0" w:tplc="04090011">
+      <w:start w:val="1"/>
+      <w:numFmt w:val="decimal"/>
+      <w:lvlText w:val="%1)"/>
+      <w:lvlJc w:val="left"/>
+      <w:pPr>
+        <w:ind w:left="720" w:hanging="360"/>
+      </w:pPr>
+      <w:rPr>
+        <w:rFonts w:hint="default"/>
+      </w:rPr>
+    </w:lvl>
+    <w:lvl w:ilvl="1" w:tplc="04090019" w:tentative="1">
+      <w:start w:val="1"/>
+      <w:numFmt w:val="lowerLetter"/>
+      <w:lvlText w:val="%2."/>
+      <w:lvlJc w:val="left"/>
+      <w:pPr>
+        <w:ind w:left="1440" w:hanging="360"/>
+      </w:pPr>
+    </w:lvl>
+    <w:lvl w:ilvl="2" w:tplc="0409001B" w:tentative="1">
+      <w:start w:val="1"/>
+      <w:numFmt w:val="lowerRoman"/>
+      <w:lvlText w:val="%3."/>
+      <w:lvlJc w:val="right"/>
+      <w:pPr>
+        <w:ind w:left="2160" w:hanging="180"/>
+      </w:pPr>
+    </w:lvl>
+    <w:lvl w:ilvl="3" w:tplc="0409000F" w:tentative="1">
+      <w:start w:val="1"/>
+      <w:numFmt w:val="decimal"/>
+      <w:lvlText w:val="%4."/>
+      <w:lvlJc w:val="left"/>
+      <w:pPr>
+        <w:ind w:left="2880" w:hanging="360"/>
+      </w:pPr>
+    </w:lvl>
+    <w:lvl w:ilvl="4" w:tplc="04090019" w:tentative="1">
+      <w:start w:val="1"/>
+      <w:numFmt w:val="lowerLetter"/>
+      <w:lvlText w:val="%5."/>
+      <w:lvlJc w:val="left"/>
+      <w:pPr>
+        <w:ind w:left="3600" w:hanging="360"/>
+      </w:pPr>
+    </w:lvl>
+    <w:lvl w:ilvl="5" w:tplc="0409001B" w:tentative="1">
+      <w:start w:val="1"/>
+      <w:numFmt w:val="lowerRoman"/>
+      <w:lvlText w:val="%6."/>
+      <w:lvlJc w:val="right"/>
+      <w:pPr>
+        <w:ind w:left="4320" w:hanging="180"/>
+      </w:pPr>
+    </w:lvl>
+    <w:lvl w:ilvl="6" w:tplc="0409000F" w:tentative="1">
+      <w:start w:val="1"/>
+      <w:numFmt w:val="decimal"/>
+      <w:lvlText w:val="%7."/>
+      <w:lvlJc w:val="left"/>
+      <w:pPr>
+        <w:ind w:left="5040" w:hanging="360"/>
+      </w:pPr>
+    </w:lvl>
+    <w:lvl w:ilvl="7" w:tplc="04090019" w:tentative="1">
+      <w:start w:val="1"/>
+      <w:numFmt w:val="lowerLetter"/>
+      <w:lvlText w:val="%8."/>
+      <w:lvlJc w:val="left"/>
+      <w:pPr>
+        <w:ind w:left="5760" w:hanging="360"/>
+      </w:pPr>
+    </w:lvl>
+    <w:lvl w:ilvl="8" w:tplc="0409001B" w:tentative="1">
+      <w:start w:val="1"/>
+      <w:numFmt w:val="lowerRoman"/>
+      <w:lvlText w:val="%9."/>
+      <w:lvlJc w:val="right"/>
+      <w:pPr>
+        <w:ind w:left="6480" w:hanging="180"/>
+      </w:pPr>
+    </w:lvl>
+  </w:abstractNum>
+  <w:abstractNum w:abstractNumId="1">
+    <w:nsid w:val="59780BA1"/>
+    <w:multiLevelType w:val="hybridMultilevel"/>
+    <w:tmpl w:val="8752C242"/>
+    <w:lvl w:ilvl="0" w:tplc="04090011">
+      <w:start w:val="1"/>
+      <w:numFmt w:val="decimal"/>
+      <w:lvlText w:val="%1)"/>
+      <w:lvlJc w:val="left"/>
+      <w:pPr>
+        <w:ind w:left="720" w:hanging="360"/>
+      </w:pPr>
+      <w:rPr>
+        <w:rFonts w:hint="default"/>
+      </w:rPr>
+    </w:lvl>
+    <w:lvl w:ilvl="1" w:tplc="04090019" w:tentative="1">
+      <w:start w:val="1"/>
+      <w:numFmt w:val="lowerLetter"/>
+      <w:lvlText w:val="%2."/>
+      <w:lvlJc w:val="left"/>
+      <w:pPr>
+        <w:ind w:left="1440" w:hanging="360"/>
+      </w:pPr>
+    </w:lvl>
+    <w:lvl w:ilvl="2" w:tplc="0409001B" w:tentative="1">
+      <w:start w:val="1"/>
+      <w:numFmt w:val="lowerRoman"/>
+      <w:lvlText w:val="%3."/>
+      <w:lvlJc w:val="right"/>
+      <w:pPr>
+        <w:ind w:left="2160" w:hanging="180"/>
+      </w:pPr>
+    </w:lvl>
+    <w:lvl w:ilvl="3" w:tplc="0409000F" w:tentative="1">
+      <w:start w:val="1"/>
+      <w:numFmt w:val="decimal"/>
+      <w:lvlText w:val="%4."/>
+      <w:lvlJc w:val="left"/>
+      <w:pPr>
+        <w:ind w:left="2880" w:hanging="360"/>
+      </w:pPr>
+    </w:lvl>
+    <w:lvl w:ilvl="4" w:tplc="04090019" w:tentative="1">
+      <w:start w:val="1"/>
+      <w:numFmt w:val="lowerLetter"/>
+      <w:lvlText w:val="%5."/>
+      <w:lvlJc w:val="left"/>
+      <w:pPr>
+        <w:ind w:left="3600" w:hanging="360"/>
+      </w:pPr>
+    </w:lvl>
+    <w:lvl w:ilvl="5" w:tplc="0409001B" w:tentative="1">
+      <w:start w:val="1"/>
+      <w:numFmt w:val="lowerRoman"/>
+      <w:lvlText w:val="%6."/>
+      <w:lvlJc w:val="right"/>
+      <w:pPr>
+        <w:ind w:left="4320" w:hanging="180"/>
+      </w:pPr>
+    </w:lvl>
+    <w:lvl w:ilvl="6" w:tplc="0409000F" w:tentative="1">
+      <w:start w:val="1"/>
+      <w:numFmt w:val="decimal"/>
+      <w:lvlText w:val="%7."/>
+      <w:lvlJc w:val="left"/>
+      <w:pPr>
+        <w:ind w:left="5040" w:hanging="360"/>
+      </w:pPr>
+    </w:lvl>
+    <w:lvl w:ilvl="7" w:tplc="04090019" w:tentative="1">
+      <w:start w:val="1"/>
+      <w:numFmt w:val="lowerLetter"/>
+      <w:lvlText w:val="%8."/>
+      <w:lvlJc w:val="left"/>
+      <w:pPr>
+        <w:ind w:left="5760" w:hanging="360"/>
+      </w:pPr>
+    </w:lvl>
+    <w:lvl w:ilvl="8" w:tplc="0409001B" w:tentative="1">
+      <w:start w:val="1"/>
+      <w:numFmt w:val="lowerRoman"/>
+      <w:lvlText w:val="%9."/>
+      <w:lvlJc w:val="right"/>
+      <w:pPr>
+        <w:ind w:left="6480" w:hanging="180"/>
+      </w:pPr>
+    </w:lvl>
+  </w:abstractNum>
+  <w:abstractNum w:abstractNumId="2">
+    <w:nsid w:val="59822410"/>
+    <w:multiLevelType w:val="hybridMultilevel"/>
+    <w:tmpl w:val="8752C242"/>
+    <w:lvl w:ilvl="0" w:tplc="04090011">
+      <w:start w:val="1"/>
+      <w:numFmt w:val="decimal"/>
+      <w:lvlText w:val="%1)"/>
+      <w:lvlJc w:val="left"/>
+      <w:pPr>
+        <w:ind w:left="720" w:hanging="360"/>
+      </w:pPr>
+      <w:rPr>
+        <w:rFonts w:hint="default"/>
+      </w:rPr>
+    </w:lvl>
+    <w:lvl w:ilvl="1" w:tplc="04090019" w:tentative="1">
+      <w:start w:val="1"/>
+      <w:numFmt w:val="lowerLetter"/>
+      <w:lvlText w:val="%2."/>
+      <w:lvlJc w:val="left"/>
+      <w:pPr>
+        <w:ind w:left="1440" w:hanging="360"/>
+      </w:pPr>
+    </w:lvl>
+    <w:lvl w:ilvl="2" w:tplc="0409001B" w:tentative="1">
+      <w:start w:val="1"/>
+      <w:numFmt w:val="lowerRoman"/>
+      <w:lvlText w:val="%3."/>
+      <w:lvlJc w:val="right"/>
+      <w:pPr>
+        <w:ind w:left="2160" w:hanging="180"/>
+      </w:pPr>
+    </w:lvl>
+    <w:lvl w:ilvl="3" w:tplc="0409000F" w:tentative="1">
+      <w:start w:val="1"/>
+      <w:numFmt w:val="decimal"/>
+      <w:lvlText w:val="%4."/>
+      <w:lvlJc w:val="left"/>
+      <w:pPr>
+        <w:ind w:left="2880" w:hanging="360"/>
+      </w:pPr>
+    </w:lvl>
+    <w:lvl w:ilvl="4" w:tplc="04090019" w:tentative="1">
+      <w:start w:val="1"/>
+      <w:numFmt w:val="lowerLetter"/>
+      <w:lvlText w:val="%5."/>
+      <w:lvlJc w:val="left"/>
+      <w:pPr>
+        <w:ind w:left="3600" w:hanging="360"/>
+      </w:pPr>
+    </w:lvl>
+    <w:lvl w:ilvl="5" w:tplc="0409001B" w:tentative="1">
+      <w:start w:val="1"/>
+      <w:numFmt w:val="lowerRoman"/>
+      <w:lvlText w:val="%6."/>
+      <w:lvlJc w:val="right"/>
+      <w:pPr>
+        <w:ind w:left="4320" w:hanging="180"/>
+      </w:pPr>
+    </w:lvl>
+    <w:lvl w:ilvl="6" w:tplc="0409000F" w:tentative="1">
+      <w:start w:val="1"/>
+      <w:numFmt w:val="decimal"/>
+      <w:lvlText w:val="%7."/>
+      <w:lvlJc w:val="left"/>
+      <w:pPr>
+        <w:ind w:left="5040" w:hanging="360"/>
+      </w:pPr>
+    </w:lvl>
+    <w:lvl w:ilvl="7" w:tplc="04090019" w:tentative="1">
+      <w:start w:val="1"/>
+      <w:numFmt w:val="lowerLetter"/>
+      <w:lvlText w:val="%8."/>
+      <w:lvlJc w:val="left"/>
+      <w:pPr>
+        <w:ind w:left="5760" w:hanging="360"/>
+      </w:pPr>
+    </w:lvl>
+    <w:lvl w:ilvl="8" w:tplc="0409001B" w:tentative="1">
+      <w:start w:val="1"/>
+      <w:numFmt w:val="lowerRoman"/>
+      <w:lvlText w:val="%9."/>
+      <w:lvlJc w:val="right"/>
+      <w:pPr>
+        <w:ind w:left="6480" w:hanging="180"/>
+      </w:pPr>
+    </w:lvl>
+  </w:abstractNum>
+  <w:num w:numId="1">
+    <w:abstractNumId w:val="0"/>
+  </w:num>
+  <w:num w:numId="2">
+    <w:abstractNumId w:val="1"/>
+  </w:num>
+  <w:num w:numId="3">
+    <w:abstractNumId w:val="2"/>
+  </w:num>
+</w:numbering>
 </file>
 
 <file path=word/styles.xml><?xml version="1.0" encoding="utf-8"?>
@@ -3838,6 +4799,29 @@
       <w:u w:val="single"/>
     </w:rPr>
   </w:style>
+  <w:style w:type="paragraph" w:styleId="ListParagraph">
+    <w:name w:val="List Paragraph"/>
+    <w:basedOn w:val="Normal"/>
+    <w:uiPriority w:val="34"/>
+    <w:qFormat/>
+    <w:rsid w:val="00E86B10"/>
+    <w:pPr>
+      <w:ind w:left="720"/>
+      <w:contextualSpacing/>
+    </w:pPr>
+  </w:style>
+  <w:style w:type="character" w:styleId="FollowedHyperlink">
+    <w:name w:val="FollowedHyperlink"/>
+    <w:basedOn w:val="DefaultParagraphFont"/>
+    <w:uiPriority w:val="99"/>
+    <w:semiHidden/>
+    <w:unhideWhenUsed/>
+    <w:rsid w:val="00A5273A"/>
+    <w:rPr>
+      <w:color w:val="954F72" w:themeColor="followedHyperlink"/>
+      <w:u w:val="single"/>
+    </w:rPr>
+  </w:style>
 </w:styles>
 </file>
 

</xml_diff>

<commit_message>
Mvc Store Documents Updated
</commit_message>
<xml_diff>
--- a/Documnets.docx
+++ b/Documnets.docx
@@ -37,15 +37,7 @@
     </w:p>
     <w:p>
       <w:r>
-        <w:t xml:space="preserve">To test enter below string in search box. It will drop </w:t>
-      </w:r>
-      <w:proofErr w:type="spellStart"/>
-      <w:r>
-        <w:t>UserData</w:t>
-      </w:r>
-      <w:proofErr w:type="spellEnd"/>
-      <w:r>
-        <w:t xml:space="preserve"> table</w:t>
+        <w:t>To test enter below string in search box. It will drop UserData table</w:t>
       </w:r>
       <w:r>
         <w:t>. Below is given query to re-create table</w:t>
@@ -1257,7 +1249,6 @@
           <w:szCs w:val="44"/>
         </w:rPr>
       </w:pPr>
-      <w:proofErr w:type="spellStart"/>
       <w:r>
         <w:rPr>
           <w:b/>
@@ -1266,7 +1257,6 @@
         </w:rPr>
         <w:t>HttpForbiddenHandler</w:t>
       </w:r>
-      <w:proofErr w:type="spellEnd"/>
       <w:r>
         <w:rPr>
           <w:b/>
@@ -1290,13 +1280,8 @@
         <w:t xml:space="preserve"> our example we have excluded xml file. But allowed csv file</w:t>
       </w:r>
       <w:r>
-        <w:t>. Below URL can be used to verify the same</w:t>
-      </w:r>
-      <w:proofErr w:type="gramStart"/>
-      <w:r>
-        <w:t>..</w:t>
-      </w:r>
-      <w:proofErr w:type="gramEnd"/>
+        <w:t>. Below URL can be used to verify the same..</w:t>
+      </w:r>
     </w:p>
     <w:p>
       <w:r>
@@ -1358,7 +1343,6 @@
         </w:rPr>
         <w:t>&lt;</w:t>
       </w:r>
-      <w:proofErr w:type="spellStart"/>
       <w:r>
         <w:rPr>
           <w:rFonts w:ascii="Consolas" w:hAnsi="Consolas" w:cs="Consolas"/>
@@ -1369,7 +1353,6 @@
         </w:rPr>
         <w:t>system.web</w:t>
       </w:r>
-      <w:proofErr w:type="spellEnd"/>
       <w:r>
         <w:rPr>
           <w:rFonts w:ascii="Consolas" w:hAnsi="Consolas" w:cs="Consolas"/>
@@ -1405,8 +1388,6 @@
         </w:rPr>
         <w:t xml:space="preserve">    &lt;</w:t>
       </w:r>
-      <w:proofErr w:type="spellStart"/>
-      <w:proofErr w:type="gramStart"/>
       <w:r>
         <w:rPr>
           <w:rFonts w:ascii="Consolas" w:hAnsi="Consolas" w:cs="Consolas"/>
@@ -1417,8 +1398,6 @@
         </w:rPr>
         <w:t>httpHandlers</w:t>
       </w:r>
-      <w:proofErr w:type="spellEnd"/>
-      <w:proofErr w:type="gramEnd"/>
       <w:r>
         <w:rPr>
           <w:rFonts w:ascii="Consolas" w:hAnsi="Consolas" w:cs="Consolas"/>
@@ -1624,7 +1603,6 @@
         </w:rPr>
         <w:t>"</w:t>
       </w:r>
-      <w:proofErr w:type="spellStart"/>
       <w:r>
         <w:rPr>
           <w:rFonts w:ascii="Consolas" w:hAnsi="Consolas" w:cs="Consolas"/>
@@ -1635,7 +1613,6 @@
         </w:rPr>
         <w:t>System.Web.HttpForbiddenHandler</w:t>
       </w:r>
-      <w:proofErr w:type="spellEnd"/>
       <w:r>
         <w:rPr>
           <w:rFonts w:ascii="Consolas" w:hAnsi="Consolas" w:cs="Consolas"/>
@@ -1681,7 +1658,6 @@
         </w:rPr>
         <w:t xml:space="preserve">    &lt;/</w:t>
       </w:r>
-      <w:proofErr w:type="spellStart"/>
       <w:r>
         <w:rPr>
           <w:rFonts w:ascii="Consolas" w:hAnsi="Consolas" w:cs="Consolas"/>
@@ -1692,7 +1668,6 @@
         </w:rPr>
         <w:t>httpHandlers</w:t>
       </w:r>
-      <w:proofErr w:type="spellEnd"/>
       <w:r>
         <w:rPr>
           <w:rFonts w:ascii="Consolas" w:hAnsi="Consolas" w:cs="Consolas"/>
@@ -1728,7 +1703,6 @@
         </w:rPr>
         <w:t xml:space="preserve"> &lt;/</w:t>
       </w:r>
-      <w:proofErr w:type="spellStart"/>
       <w:r>
         <w:rPr>
           <w:rFonts w:ascii="Consolas" w:hAnsi="Consolas" w:cs="Consolas"/>
@@ -1739,7 +1713,6 @@
         </w:rPr>
         <w:t>system.web</w:t>
       </w:r>
-      <w:proofErr w:type="spellEnd"/>
       <w:r>
         <w:rPr>
           <w:rFonts w:ascii="Consolas" w:hAnsi="Consolas" w:cs="Consolas"/>
@@ -1790,7 +1763,6 @@
         </w:rPr>
         <w:t xml:space="preserve">  &lt;</w:t>
       </w:r>
-      <w:proofErr w:type="spellStart"/>
       <w:r>
         <w:rPr>
           <w:rFonts w:ascii="Consolas" w:hAnsi="Consolas" w:cs="Consolas"/>
@@ -1801,7 +1773,6 @@
         </w:rPr>
         <w:t>system.webServer</w:t>
       </w:r>
-      <w:proofErr w:type="spellEnd"/>
       <w:r>
         <w:rPr>
           <w:rFonts w:ascii="Consolas" w:hAnsi="Consolas" w:cs="Consolas"/>
@@ -1837,7 +1808,6 @@
         </w:rPr>
         <w:t xml:space="preserve">    &lt;</w:t>
       </w:r>
-      <w:proofErr w:type="gramStart"/>
       <w:r>
         <w:rPr>
           <w:rFonts w:ascii="Consolas" w:hAnsi="Consolas" w:cs="Consolas"/>
@@ -1848,7 +1818,6 @@
         </w:rPr>
         <w:t>handlers</w:t>
       </w:r>
-      <w:proofErr w:type="gramEnd"/>
       <w:r>
         <w:rPr>
           <w:rFonts w:ascii="Consolas" w:hAnsi="Consolas" w:cs="Consolas"/>
@@ -2054,7 +2023,6 @@
         </w:rPr>
         <w:t>"</w:t>
       </w:r>
-      <w:proofErr w:type="spellStart"/>
       <w:r>
         <w:rPr>
           <w:rFonts w:ascii="Consolas" w:hAnsi="Consolas" w:cs="Consolas"/>
@@ -2065,7 +2033,6 @@
         </w:rPr>
         <w:t>System.Web.HttpForbiddenHandler</w:t>
       </w:r>
-      <w:proofErr w:type="spellEnd"/>
       <w:r>
         <w:rPr>
           <w:rFonts w:ascii="Consolas" w:hAnsi="Consolas" w:cs="Consolas"/>
@@ -2203,7 +2170,6 @@
         </w:rPr>
         <w:t xml:space="preserve">  &lt;/</w:t>
       </w:r>
-      <w:proofErr w:type="spellStart"/>
       <w:r>
         <w:rPr>
           <w:rFonts w:ascii="Consolas" w:hAnsi="Consolas" w:cs="Consolas"/>
@@ -2214,7 +2180,6 @@
         </w:rPr>
         <w:t>system.webServer</w:t>
       </w:r>
-      <w:proofErr w:type="spellEnd"/>
       <w:r>
         <w:rPr>
           <w:rFonts w:ascii="Consolas" w:hAnsi="Consolas" w:cs="Consolas"/>
@@ -2232,23 +2197,7 @@
         <w:t>T</w:t>
       </w:r>
       <w:r>
-        <w:t xml:space="preserve">he </w:t>
-      </w:r>
-      <w:proofErr w:type="spellStart"/>
-      <w:r>
-        <w:t>httpHandlers</w:t>
-      </w:r>
-      <w:proofErr w:type="spellEnd"/>
-      <w:r>
-        <w:t xml:space="preserve"> element is used on sites running on IIS 5 – 6, or IIS 7.x in Classic mode (IIS 6 compatibility mode).  The </w:t>
-      </w:r>
-      <w:proofErr w:type="gramStart"/>
-      <w:r>
-        <w:t>handlers</w:t>
-      </w:r>
-      <w:proofErr w:type="gramEnd"/>
-      <w:r>
-        <w:t xml:space="preserve"> element is used on sites running on IIS 7.x (Integrated mode).</w:t>
+        <w:t>he httpHandlers element is used on sites running on IIS 5 – 6, or IIS 7.x in Classic mode (IIS 6 compatibility mode).  The handlers element is used on sites running on IIS 7.x (Integrated mode).</w:t>
       </w:r>
     </w:p>
     <w:p/>
@@ -2296,28 +2245,7 @@
     </w:p>
     <w:p>
       <w:r>
-        <w:t xml:space="preserve">This product is </w:t>
-      </w:r>
-      <w:proofErr w:type="spellStart"/>
-      <w:r>
-        <w:t>good.Checkout</w:t>
-      </w:r>
-      <w:proofErr w:type="spellEnd"/>
-      <w:r>
-        <w:t xml:space="preserve"> some more&lt;script&gt;</w:t>
-      </w:r>
-      <w:proofErr w:type="spellStart"/>
-      <w:proofErr w:type="gramStart"/>
-      <w:r>
-        <w:t>window.open</w:t>
-      </w:r>
-      <w:proofErr w:type="spellEnd"/>
-      <w:r>
-        <w:t>(</w:t>
-      </w:r>
-      <w:proofErr w:type="gramEnd"/>
-      <w:r>
-        <w:t>'http://www.w3schools.com/', '_blank');&lt;/script&gt;</w:t>
+        <w:t>This product is good.Checkout some more&lt;script&gt;window.open('http://www.w3schools.com/', '_blank');&lt;/script&gt;</w:t>
       </w:r>
     </w:p>
     <w:p/>
@@ -2416,7 +2344,6 @@
           <w:highlight w:val="white"/>
         </w:rPr>
       </w:pPr>
-      <w:proofErr w:type="gramStart"/>
       <w:r>
         <w:rPr>
           <w:rFonts w:ascii="Consolas" w:hAnsi="Consolas" w:cs="Consolas"/>
@@ -2427,7 +2354,6 @@
         </w:rPr>
         <w:t>protected</w:t>
       </w:r>
-      <w:proofErr w:type="gramEnd"/>
       <w:r>
         <w:rPr>
           <w:rFonts w:ascii="Consolas" w:hAnsi="Consolas" w:cs="Consolas"/>
@@ -2456,29 +2382,7 @@
           <w:szCs w:val="19"/>
           <w:highlight w:val="white"/>
         </w:rPr>
-        <w:t xml:space="preserve"> </w:t>
-      </w:r>
-      <w:proofErr w:type="spellStart"/>
-      <w:r>
-        <w:rPr>
-          <w:rFonts w:ascii="Consolas" w:hAnsi="Consolas" w:cs="Consolas"/>
-          <w:color w:val="000000"/>
-          <w:sz w:val="19"/>
-          <w:szCs w:val="19"/>
-          <w:highlight w:val="white"/>
-        </w:rPr>
-        <w:t>Application_PreSendRequestHeaders</w:t>
-      </w:r>
-      <w:proofErr w:type="spellEnd"/>
-      <w:r>
-        <w:rPr>
-          <w:rFonts w:ascii="Consolas" w:hAnsi="Consolas" w:cs="Consolas"/>
-          <w:color w:val="000000"/>
-          <w:sz w:val="19"/>
-          <w:szCs w:val="19"/>
-          <w:highlight w:val="white"/>
-        </w:rPr>
-        <w:t>(</w:t>
+        <w:t xml:space="preserve"> Application_PreSendRequestHeaders(</w:t>
       </w:r>
       <w:r>
         <w:rPr>
@@ -2500,7 +2404,6 @@
         </w:rPr>
         <w:t xml:space="preserve"> sender, </w:t>
       </w:r>
-      <w:proofErr w:type="spellStart"/>
       <w:r>
         <w:rPr>
           <w:rFonts w:ascii="Consolas" w:hAnsi="Consolas" w:cs="Consolas"/>
@@ -2511,7 +2414,6 @@
         </w:rPr>
         <w:t>EventArgs</w:t>
       </w:r>
-      <w:proofErr w:type="spellEnd"/>
       <w:r>
         <w:rPr>
           <w:rFonts w:ascii="Consolas" w:hAnsi="Consolas" w:cs="Consolas"/>
@@ -2607,8 +2509,6 @@
         </w:rPr>
         <w:t xml:space="preserve">            </w:t>
       </w:r>
-      <w:proofErr w:type="spellStart"/>
-      <w:proofErr w:type="gramStart"/>
       <w:r>
         <w:rPr>
           <w:rFonts w:ascii="Consolas" w:hAnsi="Consolas" w:cs="Consolas"/>
@@ -2619,8 +2519,6 @@
         </w:rPr>
         <w:t>var</w:t>
       </w:r>
-      <w:proofErr w:type="spellEnd"/>
-      <w:proofErr w:type="gramEnd"/>
       <w:r>
         <w:rPr>
           <w:rFonts w:ascii="Consolas" w:hAnsi="Consolas" w:cs="Consolas"/>
@@ -2651,7 +2549,6 @@
         </w:rPr>
         <w:t xml:space="preserve"> </w:t>
       </w:r>
-      <w:proofErr w:type="spellStart"/>
       <w:r>
         <w:rPr>
           <w:rFonts w:ascii="Consolas" w:hAnsi="Consolas" w:cs="Consolas"/>
@@ -2662,7 +2559,6 @@
         </w:rPr>
         <w:t>HttpApplication</w:t>
       </w:r>
-      <w:proofErr w:type="spellEnd"/>
       <w:r>
         <w:rPr>
           <w:rFonts w:ascii="Consolas" w:hAnsi="Consolas" w:cs="Consolas"/>
@@ -2698,7 +2594,6 @@
         </w:rPr>
         <w:t xml:space="preserve">            </w:t>
       </w:r>
-      <w:proofErr w:type="gramStart"/>
       <w:r>
         <w:rPr>
           <w:rFonts w:ascii="Consolas" w:hAnsi="Consolas" w:cs="Consolas"/>
@@ -2709,7 +2604,6 @@
         </w:rPr>
         <w:t>if</w:t>
       </w:r>
-      <w:proofErr w:type="gramEnd"/>
       <w:r>
         <w:rPr>
           <w:rFonts w:ascii="Consolas" w:hAnsi="Consolas" w:cs="Consolas"/>
@@ -2758,29 +2652,7 @@
           <w:szCs w:val="19"/>
           <w:highlight w:val="white"/>
         </w:rPr>
-        <w:t xml:space="preserve"> != </w:t>
-      </w:r>
-      <w:proofErr w:type="spellStart"/>
-      <w:r>
-        <w:rPr>
-          <w:rFonts w:ascii="Consolas" w:hAnsi="Consolas" w:cs="Consolas"/>
-          <w:color w:val="000000"/>
-          <w:sz w:val="19"/>
-          <w:szCs w:val="19"/>
-          <w:highlight w:val="white"/>
-        </w:rPr>
-        <w:t>app.Context</w:t>
-      </w:r>
-      <w:proofErr w:type="spellEnd"/>
-      <w:r>
-        <w:rPr>
-          <w:rFonts w:ascii="Consolas" w:hAnsi="Consolas" w:cs="Consolas"/>
-          <w:color w:val="000000"/>
-          <w:sz w:val="19"/>
-          <w:szCs w:val="19"/>
-          <w:highlight w:val="white"/>
-        </w:rPr>
-        <w:t xml:space="preserve"> &amp;&amp; </w:t>
+        <w:t xml:space="preserve"> != app.Context &amp;&amp; </w:t>
       </w:r>
       <w:r>
         <w:rPr>
@@ -2800,29 +2672,7 @@
           <w:szCs w:val="19"/>
           <w:highlight w:val="white"/>
         </w:rPr>
-        <w:t xml:space="preserve"> != </w:t>
-      </w:r>
-      <w:proofErr w:type="spellStart"/>
-      <w:r>
-        <w:rPr>
-          <w:rFonts w:ascii="Consolas" w:hAnsi="Consolas" w:cs="Consolas"/>
-          <w:color w:val="000000"/>
-          <w:sz w:val="19"/>
-          <w:szCs w:val="19"/>
-          <w:highlight w:val="white"/>
-        </w:rPr>
-        <w:t>app.Context.Response</w:t>
-      </w:r>
-      <w:proofErr w:type="spellEnd"/>
-      <w:r>
-        <w:rPr>
-          <w:rFonts w:ascii="Consolas" w:hAnsi="Consolas" w:cs="Consolas"/>
-          <w:color w:val="000000"/>
-          <w:sz w:val="19"/>
-          <w:szCs w:val="19"/>
-          <w:highlight w:val="white"/>
-        </w:rPr>
-        <w:t>)</w:t>
+        <w:t xml:space="preserve"> != app.Context.Response)</w:t>
       </w:r>
     </w:p>
     <w:p>
@@ -2874,7 +2724,6 @@
         </w:rPr>
         <w:t xml:space="preserve">                </w:t>
       </w:r>
-      <w:proofErr w:type="spellStart"/>
       <w:r>
         <w:rPr>
           <w:rFonts w:ascii="Consolas" w:hAnsi="Consolas" w:cs="Consolas"/>
@@ -2885,38 +2734,15 @@
         </w:rPr>
         <w:t>NameValueCollection</w:t>
       </w:r>
-      <w:proofErr w:type="spellEnd"/>
-      <w:r>
-        <w:rPr>
-          <w:rFonts w:ascii="Consolas" w:hAnsi="Consolas" w:cs="Consolas"/>
-          <w:color w:val="000000"/>
-          <w:sz w:val="19"/>
-          <w:szCs w:val="19"/>
-          <w:highlight w:val="white"/>
-        </w:rPr>
-        <w:t xml:space="preserve"> headers = </w:t>
-      </w:r>
-      <w:proofErr w:type="spellStart"/>
-      <w:r>
-        <w:rPr>
-          <w:rFonts w:ascii="Consolas" w:hAnsi="Consolas" w:cs="Consolas"/>
-          <w:color w:val="000000"/>
-          <w:sz w:val="19"/>
-          <w:szCs w:val="19"/>
-          <w:highlight w:val="white"/>
-        </w:rPr>
-        <w:t>app.Context.Response.Headers</w:t>
-      </w:r>
-      <w:proofErr w:type="spellEnd"/>
-      <w:r>
-        <w:rPr>
-          <w:rFonts w:ascii="Consolas" w:hAnsi="Consolas" w:cs="Consolas"/>
-          <w:color w:val="000000"/>
-          <w:sz w:val="19"/>
-          <w:szCs w:val="19"/>
-          <w:highlight w:val="white"/>
-        </w:rPr>
-        <w:t>;</w:t>
+      <w:r>
+        <w:rPr>
+          <w:rFonts w:ascii="Consolas" w:hAnsi="Consolas" w:cs="Consolas"/>
+          <w:color w:val="000000"/>
+          <w:sz w:val="19"/>
+          <w:szCs w:val="19"/>
+          <w:highlight w:val="white"/>
+        </w:rPr>
+        <w:t xml:space="preserve"> headers = app.Context.Response.Headers;</w:t>
       </w:r>
     </w:p>
     <w:p>
@@ -2943,7 +2769,6 @@
         </w:rPr>
         <w:t xml:space="preserve">                </w:t>
       </w:r>
-      <w:proofErr w:type="gramStart"/>
       <w:r>
         <w:rPr>
           <w:rFonts w:ascii="Consolas" w:hAnsi="Consolas" w:cs="Consolas"/>
@@ -2954,7 +2779,6 @@
         </w:rPr>
         <w:t>if</w:t>
       </w:r>
-      <w:proofErr w:type="gramEnd"/>
       <w:r>
         <w:rPr>
           <w:rFonts w:ascii="Consolas" w:hAnsi="Consolas" w:cs="Consolas"/>
@@ -3033,32 +2857,8 @@
           <w:szCs w:val="19"/>
           <w:highlight w:val="white"/>
         </w:rPr>
-        <w:t xml:space="preserve">                    </w:t>
-      </w:r>
-      <w:proofErr w:type="spellStart"/>
-      <w:proofErr w:type="gramStart"/>
-      <w:r>
-        <w:rPr>
-          <w:rFonts w:ascii="Consolas" w:hAnsi="Consolas" w:cs="Consolas"/>
-          <w:color w:val="000000"/>
-          <w:sz w:val="19"/>
-          <w:szCs w:val="19"/>
-          <w:highlight w:val="white"/>
-        </w:rPr>
-        <w:t>headers.Remove</w:t>
-      </w:r>
-      <w:proofErr w:type="spellEnd"/>
-      <w:r>
-        <w:rPr>
-          <w:rFonts w:ascii="Consolas" w:hAnsi="Consolas" w:cs="Consolas"/>
-          <w:color w:val="000000"/>
-          <w:sz w:val="19"/>
-          <w:szCs w:val="19"/>
-          <w:highlight w:val="white"/>
-        </w:rPr>
-        <w:t>(</w:t>
-      </w:r>
-      <w:proofErr w:type="gramEnd"/>
+        <w:t xml:space="preserve">                    headers.Remove(</w:t>
+      </w:r>
       <w:r>
         <w:rPr>
           <w:rFonts w:ascii="Consolas" w:hAnsi="Consolas" w:cs="Consolas"/>
@@ -3102,32 +2902,8 @@
           <w:szCs w:val="19"/>
           <w:highlight w:val="white"/>
         </w:rPr>
-        <w:t xml:space="preserve">                    </w:t>
-      </w:r>
-      <w:proofErr w:type="spellStart"/>
-      <w:proofErr w:type="gramStart"/>
-      <w:r>
-        <w:rPr>
-          <w:rFonts w:ascii="Consolas" w:hAnsi="Consolas" w:cs="Consolas"/>
-          <w:color w:val="000000"/>
-          <w:sz w:val="19"/>
-          <w:szCs w:val="19"/>
-          <w:highlight w:val="white"/>
-        </w:rPr>
-        <w:t>headers.Remove</w:t>
-      </w:r>
-      <w:proofErr w:type="spellEnd"/>
-      <w:r>
-        <w:rPr>
-          <w:rFonts w:ascii="Consolas" w:hAnsi="Consolas" w:cs="Consolas"/>
-          <w:color w:val="000000"/>
-          <w:sz w:val="19"/>
-          <w:szCs w:val="19"/>
-          <w:highlight w:val="white"/>
-        </w:rPr>
-        <w:t>(</w:t>
-      </w:r>
-      <w:proofErr w:type="gramEnd"/>
+        <w:t xml:space="preserve">                    headers.Remove(</w:t>
+      </w:r>
       <w:r>
         <w:rPr>
           <w:rFonts w:ascii="Consolas" w:hAnsi="Consolas" w:cs="Consolas"/>
@@ -3136,29 +2912,7 @@
           <w:szCs w:val="19"/>
           <w:highlight w:val="white"/>
         </w:rPr>
-        <w:t>"X-</w:t>
-      </w:r>
-      <w:proofErr w:type="spellStart"/>
-      <w:r>
-        <w:rPr>
-          <w:rFonts w:ascii="Consolas" w:hAnsi="Consolas" w:cs="Consolas"/>
-          <w:color w:val="A31515"/>
-          <w:sz w:val="19"/>
-          <w:szCs w:val="19"/>
-          <w:highlight w:val="white"/>
-        </w:rPr>
-        <w:t>AspNet</w:t>
-      </w:r>
-      <w:proofErr w:type="spellEnd"/>
-      <w:r>
-        <w:rPr>
-          <w:rFonts w:ascii="Consolas" w:hAnsi="Consolas" w:cs="Consolas"/>
-          <w:color w:val="A31515"/>
-          <w:sz w:val="19"/>
-          <w:szCs w:val="19"/>
-          <w:highlight w:val="white"/>
-        </w:rPr>
-        <w:t>-Version"</w:t>
+        <w:t>"X-AspNet-Version"</w:t>
       </w:r>
       <w:r>
         <w:rPr>
@@ -3193,32 +2947,8 @@
           <w:szCs w:val="19"/>
           <w:highlight w:val="white"/>
         </w:rPr>
-        <w:t xml:space="preserve">                    </w:t>
-      </w:r>
-      <w:proofErr w:type="spellStart"/>
-      <w:proofErr w:type="gramStart"/>
-      <w:r>
-        <w:rPr>
-          <w:rFonts w:ascii="Consolas" w:hAnsi="Consolas" w:cs="Consolas"/>
-          <w:color w:val="000000"/>
-          <w:sz w:val="19"/>
-          <w:szCs w:val="19"/>
-          <w:highlight w:val="white"/>
-        </w:rPr>
-        <w:t>headers.Remove</w:t>
-      </w:r>
-      <w:proofErr w:type="spellEnd"/>
-      <w:r>
-        <w:rPr>
-          <w:rFonts w:ascii="Consolas" w:hAnsi="Consolas" w:cs="Consolas"/>
-          <w:color w:val="000000"/>
-          <w:sz w:val="19"/>
-          <w:szCs w:val="19"/>
-          <w:highlight w:val="white"/>
-        </w:rPr>
-        <w:t>(</w:t>
-      </w:r>
-      <w:proofErr w:type="gramEnd"/>
+        <w:t xml:space="preserve">                    headers.Remove(</w:t>
+      </w:r>
       <w:r>
         <w:rPr>
           <w:rFonts w:ascii="Consolas" w:hAnsi="Consolas" w:cs="Consolas"/>
@@ -3227,29 +2957,7 @@
           <w:szCs w:val="19"/>
           <w:highlight w:val="white"/>
         </w:rPr>
-        <w:t>"X-</w:t>
-      </w:r>
-      <w:proofErr w:type="spellStart"/>
-      <w:r>
-        <w:rPr>
-          <w:rFonts w:ascii="Consolas" w:hAnsi="Consolas" w:cs="Consolas"/>
-          <w:color w:val="A31515"/>
-          <w:sz w:val="19"/>
-          <w:szCs w:val="19"/>
-          <w:highlight w:val="white"/>
-        </w:rPr>
-        <w:t>AspNetMvc</w:t>
-      </w:r>
-      <w:proofErr w:type="spellEnd"/>
-      <w:r>
-        <w:rPr>
-          <w:rFonts w:ascii="Consolas" w:hAnsi="Consolas" w:cs="Consolas"/>
-          <w:color w:val="A31515"/>
-          <w:sz w:val="19"/>
-          <w:szCs w:val="19"/>
-          <w:highlight w:val="white"/>
-        </w:rPr>
-        <w:t>-Version"</w:t>
+        <w:t>"X-AspNetMvc-Version"</w:t>
       </w:r>
       <w:r>
         <w:rPr>
@@ -3284,32 +2992,8 @@
           <w:szCs w:val="19"/>
           <w:highlight w:val="white"/>
         </w:rPr>
-        <w:t xml:space="preserve">                    </w:t>
-      </w:r>
-      <w:proofErr w:type="spellStart"/>
-      <w:proofErr w:type="gramStart"/>
-      <w:r>
-        <w:rPr>
-          <w:rFonts w:ascii="Consolas" w:hAnsi="Consolas" w:cs="Consolas"/>
-          <w:color w:val="000000"/>
-          <w:sz w:val="19"/>
-          <w:szCs w:val="19"/>
-          <w:highlight w:val="white"/>
-        </w:rPr>
-        <w:t>headers.Remove</w:t>
-      </w:r>
-      <w:proofErr w:type="spellEnd"/>
-      <w:r>
-        <w:rPr>
-          <w:rFonts w:ascii="Consolas" w:hAnsi="Consolas" w:cs="Consolas"/>
-          <w:color w:val="000000"/>
-          <w:sz w:val="19"/>
-          <w:szCs w:val="19"/>
-          <w:highlight w:val="white"/>
-        </w:rPr>
-        <w:t>(</w:t>
-      </w:r>
-      <w:proofErr w:type="gramEnd"/>
+        <w:t xml:space="preserve">                    headers.Remove(</w:t>
+      </w:r>
       <w:r>
         <w:rPr>
           <w:rFonts w:ascii="Consolas" w:hAnsi="Consolas" w:cs="Consolas"/>
@@ -4823,39 +4507,7 @@
           <w:rFonts w:ascii="Calibri" w:eastAsia="Times New Roman" w:hAnsi="Calibri" w:cs="Calibri"/>
           <w:color w:val="000000" w:themeColor="text1"/>
         </w:rPr>
-        <w:t xml:space="preserve"> 2) </w:t>
-      </w:r>
-      <w:proofErr w:type="spellStart"/>
-      <w:r>
-        <w:rPr>
-          <w:rFonts w:ascii="Calibri" w:eastAsia="Times New Roman" w:hAnsi="Calibri" w:cs="Calibri"/>
-          <w:color w:val="000000" w:themeColor="text1"/>
-        </w:rPr>
-        <w:t>ASP.NET_</w:t>
-      </w:r>
-      <w:proofErr w:type="gramStart"/>
-      <w:r>
-        <w:rPr>
-          <w:rFonts w:ascii="Calibri" w:eastAsia="Times New Roman" w:hAnsi="Calibri" w:cs="Calibri"/>
-          <w:color w:val="000000" w:themeColor="text1"/>
-        </w:rPr>
-        <w:t>SessionId</w:t>
-      </w:r>
-      <w:proofErr w:type="spellEnd"/>
-      <w:r>
-        <w:rPr>
-          <w:rFonts w:ascii="Calibri" w:eastAsia="Times New Roman" w:hAnsi="Calibri" w:cs="Calibri"/>
-          <w:color w:val="000000" w:themeColor="text1"/>
-        </w:rPr>
-        <w:t>(</w:t>
-      </w:r>
-      <w:proofErr w:type="gramEnd"/>
-      <w:r>
-        <w:rPr>
-          <w:rFonts w:ascii="Calibri" w:eastAsia="Times New Roman" w:hAnsi="Calibri" w:cs="Calibri"/>
-          <w:color w:val="000000" w:themeColor="text1"/>
-        </w:rPr>
-        <w:t>Default Session cookie)</w:t>
+        <w:t xml:space="preserve"> 2) ASP.NET_SessionId(Default Session cookie)</w:t>
       </w:r>
     </w:p>
     <w:p>
@@ -5082,7 +4734,6 @@
         <w:lastRenderedPageBreak/>
         <w:t xml:space="preserve">You can still see the </w:t>
       </w:r>
-      <w:proofErr w:type="spellStart"/>
       <w:r>
         <w:rPr>
           <w:rFonts w:ascii="Calibri" w:eastAsia="Times New Roman" w:hAnsi="Calibri" w:cs="Calibri"/>
@@ -5091,7 +4742,6 @@
         </w:rPr>
         <w:t>ASP.NET_SessionId</w:t>
       </w:r>
-      <w:proofErr w:type="spellEnd"/>
       <w:r>
         <w:rPr>
           <w:rFonts w:ascii="Calibri" w:eastAsia="Times New Roman" w:hAnsi="Calibri" w:cs="Calibri"/>
@@ -5214,8 +4864,6 @@
       <w:r>
         <w:t xml:space="preserve"> only default session id is being checked. </w:t>
       </w:r>
-      <w:bookmarkStart w:id="0" w:name="_GoBack"/>
-      <w:bookmarkEnd w:id="0"/>
     </w:p>
     <w:p>
       <w:pPr>
@@ -5242,28 +4890,7 @@
           <w:rFonts w:ascii="Calibri" w:eastAsia="Times New Roman" w:hAnsi="Calibri" w:cs="Calibri"/>
           <w:color w:val="000000" w:themeColor="text1"/>
         </w:rPr>
-        <w:t xml:space="preserve">ASPXAUTH (Authentication </w:t>
-      </w:r>
-      <w:r>
-        <w:rPr>
-          <w:rFonts w:ascii="Calibri" w:eastAsia="Times New Roman" w:hAnsi="Calibri" w:cs="Calibri"/>
-          <w:color w:val="000000" w:themeColor="text1"/>
-        </w:rPr>
-        <w:t>cookie (token)</w:t>
-      </w:r>
-      <w:r>
-        <w:rPr>
-          <w:rFonts w:ascii="Calibri" w:eastAsia="Times New Roman" w:hAnsi="Calibri" w:cs="Calibri"/>
-          <w:color w:val="000000" w:themeColor="text1"/>
-        </w:rPr>
-        <w:t>)</w:t>
-      </w:r>
-      <w:r>
-        <w:rPr>
-          <w:rFonts w:ascii="Calibri" w:eastAsia="Times New Roman" w:hAnsi="Calibri" w:cs="Calibri"/>
-          <w:color w:val="000000" w:themeColor="text1"/>
-        </w:rPr>
-        <w:t xml:space="preserve"> using forms authentication.</w:t>
+        <w:t>ASPXAUTH (Authentication cookie (token)) using forms authentication.</w:t>
       </w:r>
     </w:p>
     <w:p>
@@ -5284,6 +4911,1905 @@
         <w:t xml:space="preserve"> with Forms authentication).</w:t>
       </w:r>
     </w:p>
+    <w:p>
+      <w:pPr>
+        <w:spacing w:after="0" w:line="100" w:lineRule="atLeast"/>
+        <w:rPr>
+          <w:b/>
+        </w:rPr>
+      </w:pPr>
+      <w:r>
+        <w:rPr>
+          <w:rFonts w:eastAsia="Times New Roman"/>
+          <w:b/>
+          <w:color w:val="000000"/>
+          <w:sz w:val="44"/>
+          <w:szCs w:val="44"/>
+        </w:rPr>
+        <w:t>Non-secured cookie</w:t>
+      </w:r>
+    </w:p>
+    <w:p>
+      <w:pPr>
+        <w:pStyle w:val="ListParagraph"/>
+        <w:ind w:left="0"/>
+      </w:pPr>
+    </w:p>
+    <w:p>
+      <w:pPr>
+        <w:pStyle w:val="ListParagraph"/>
+        <w:ind w:left="0"/>
+      </w:pPr>
+      <w:r>
+        <w:t>A non-secured cookie is the one which does not include “HttpOnly” and “Secure” attributes.</w:t>
+      </w:r>
+    </w:p>
+    <w:p>
+      <w:pPr>
+        <w:pStyle w:val="ListParagraph"/>
+        <w:ind w:left="0"/>
+      </w:pPr>
+      <w:r>
+        <w:t xml:space="preserve">Steps to reproduce - </w:t>
+      </w:r>
+    </w:p>
+    <w:p>
+      <w:pPr>
+        <w:pStyle w:val="ListParagraph"/>
+        <w:numPr>
+          <w:ilvl w:val="0"/>
+          <w:numId w:val="7"/>
+        </w:numPr>
+        <w:suppressAutoHyphens/>
+        <w:spacing w:line="256" w:lineRule="auto"/>
+        <w:contextualSpacing w:val="0"/>
+      </w:pPr>
+      <w:r>
+        <w:t>Go to login page.</w:t>
+      </w:r>
+    </w:p>
+    <w:p>
+      <w:pPr>
+        <w:pStyle w:val="ListParagraph"/>
+        <w:numPr>
+          <w:ilvl w:val="0"/>
+          <w:numId w:val="7"/>
+        </w:numPr>
+        <w:suppressAutoHyphens/>
+        <w:spacing w:line="256" w:lineRule="auto"/>
+        <w:contextualSpacing w:val="0"/>
+      </w:pPr>
+      <w:r>
+        <w:t>Enter the credentials and log in successfully.</w:t>
+      </w:r>
+    </w:p>
+    <w:p>
+      <w:pPr>
+        <w:pStyle w:val="ListParagraph"/>
+        <w:numPr>
+          <w:ilvl w:val="0"/>
+          <w:numId w:val="7"/>
+        </w:numPr>
+        <w:suppressAutoHyphens/>
+        <w:spacing w:line="256" w:lineRule="auto"/>
+        <w:contextualSpacing w:val="0"/>
+      </w:pPr>
+      <w:r>
+        <w:t>You will see a new cookie named “LoggedUser” which does not set “HttpOnly” and/or “Secure” attributes to true as shown in the below screen shot.</w:t>
+      </w:r>
+    </w:p>
+    <w:p>
+      <w:pPr>
+        <w:pStyle w:val="ListParagraph"/>
+        <w:ind w:left="0"/>
+      </w:pPr>
+      <w:r>
+        <w:rPr>
+          <w:noProof/>
+        </w:rPr>
+        <w:lastRenderedPageBreak/>
+        <w:drawing>
+          <wp:anchor distT="0" distB="0" distL="0" distR="0" simplePos="0" relativeHeight="251659264" behindDoc="0" locked="0" layoutInCell="1" allowOverlap="1">
+            <wp:simplePos x="0" y="0"/>
+            <wp:positionH relativeFrom="column">
+              <wp:align>center</wp:align>
+            </wp:positionH>
+            <wp:positionV relativeFrom="paragraph">
+              <wp:posOffset>114935</wp:posOffset>
+            </wp:positionV>
+            <wp:extent cx="5942330" cy="3537585"/>
+            <wp:effectExtent l="0" t="0" r="1270" b="5715"/>
+            <wp:wrapTopAndBottom/>
+            <wp:docPr id="8" name="Picture 8"/>
+            <wp:cNvGraphicFramePr>
+              <a:graphicFrameLocks xmlns:a="http://schemas.openxmlformats.org/drawingml/2006/main" noChangeAspect="1"/>
+            </wp:cNvGraphicFramePr>
+            <a:graphic xmlns:a="http://schemas.openxmlformats.org/drawingml/2006/main">
+              <a:graphicData uri="http://schemas.openxmlformats.org/drawingml/2006/picture">
+                <pic:pic xmlns:pic="http://schemas.openxmlformats.org/drawingml/2006/picture">
+                  <pic:nvPicPr>
+                    <pic:cNvPr id="0" name="Picture 2"/>
+                    <pic:cNvPicPr>
+                      <a:picLocks noChangeAspect="1" noChangeArrowheads="1"/>
+                    </pic:cNvPicPr>
+                  </pic:nvPicPr>
+                  <pic:blipFill>
+                    <a:blip r:embed="rId16">
+                      <a:extLst>
+                        <a:ext uri="{28A0092B-C50C-407E-A947-70E740481C1C}">
+                          <a14:useLocalDpi xmlns:a14="http://schemas.microsoft.com/office/drawing/2010/main" val="0"/>
+                        </a:ext>
+                      </a:extLst>
+                    </a:blip>
+                    <a:srcRect/>
+                    <a:stretch>
+                      <a:fillRect/>
+                    </a:stretch>
+                  </pic:blipFill>
+                  <pic:spPr bwMode="auto">
+                    <a:xfrm>
+                      <a:off x="0" y="0"/>
+                      <a:ext cx="5942330" cy="3537585"/>
+                    </a:xfrm>
+                    <a:prstGeom prst="rect">
+                      <a:avLst/>
+                    </a:prstGeom>
+                    <a:solidFill>
+                      <a:srgbClr val="FFFFFF"/>
+                    </a:solidFill>
+                    <a:ln>
+                      <a:noFill/>
+                    </a:ln>
+                  </pic:spPr>
+                </pic:pic>
+              </a:graphicData>
+            </a:graphic>
+            <wp14:sizeRelH relativeFrom="page">
+              <wp14:pctWidth>0</wp14:pctWidth>
+            </wp14:sizeRelH>
+            <wp14:sizeRelV relativeFrom="page">
+              <wp14:pctHeight>0</wp14:pctHeight>
+            </wp14:sizeRelV>
+          </wp:anchor>
+        </w:drawing>
+      </w:r>
+    </w:p>
+    <w:p>
+      <w:pPr>
+        <w:pStyle w:val="ListParagraph"/>
+        <w:numPr>
+          <w:ilvl w:val="0"/>
+          <w:numId w:val="7"/>
+        </w:numPr>
+        <w:suppressAutoHyphens/>
+        <w:spacing w:line="256" w:lineRule="auto"/>
+        <w:contextualSpacing w:val="0"/>
+        <w:rPr>
+          <w:rFonts w:ascii="Consolas" w:eastAsia="Consolas" w:hAnsi="Consolas" w:cs="Consolas"/>
+          <w:color w:val="2B91AF"/>
+          <w:sz w:val="19"/>
+          <w:szCs w:val="19"/>
+        </w:rPr>
+      </w:pPr>
+      <w:r>
+        <w:t>To make the cookie secured then set the “HttpOnly” and “Secure” attributes as shown below.</w:t>
+      </w:r>
+    </w:p>
+    <w:p>
+      <w:pPr>
+        <w:rPr>
+          <w:rFonts w:ascii="Consolas" w:eastAsia="Consolas" w:hAnsi="Consolas" w:cs="Consolas"/>
+          <w:color w:val="000000"/>
+          <w:sz w:val="19"/>
+          <w:szCs w:val="19"/>
+        </w:rPr>
+      </w:pPr>
+      <w:r>
+        <w:rPr>
+          <w:rFonts w:ascii="Consolas" w:eastAsia="Consolas" w:hAnsi="Consolas" w:cs="Consolas"/>
+          <w:color w:val="2B91AF"/>
+          <w:sz w:val="19"/>
+          <w:szCs w:val="19"/>
+        </w:rPr>
+        <w:tab/>
+      </w:r>
+      <w:r>
+        <w:rPr>
+          <w:rFonts w:ascii="Consolas" w:eastAsia="Consolas" w:hAnsi="Consolas" w:cs="Consolas"/>
+          <w:color w:val="2B91AF"/>
+          <w:sz w:val="19"/>
+          <w:szCs w:val="19"/>
+        </w:rPr>
+        <w:tab/>
+        <w:t>HttpCookie</w:t>
+      </w:r>
+      <w:r>
+        <w:rPr>
+          <w:rFonts w:ascii="Consolas" w:eastAsia="Consolas" w:hAnsi="Consolas" w:cs="Consolas"/>
+          <w:color w:val="000000"/>
+          <w:sz w:val="19"/>
+          <w:szCs w:val="19"/>
+        </w:rPr>
+        <w:t xml:space="preserve"> loggedUser = </w:t>
+      </w:r>
+      <w:r>
+        <w:rPr>
+          <w:rFonts w:ascii="Consolas" w:eastAsia="Consolas" w:hAnsi="Consolas" w:cs="Consolas"/>
+          <w:color w:val="0000FF"/>
+          <w:sz w:val="19"/>
+          <w:szCs w:val="19"/>
+        </w:rPr>
+        <w:t>new</w:t>
+      </w:r>
+      <w:r>
+        <w:rPr>
+          <w:rFonts w:ascii="Consolas" w:eastAsia="Consolas" w:hAnsi="Consolas" w:cs="Consolas"/>
+          <w:color w:val="000000"/>
+          <w:sz w:val="19"/>
+          <w:szCs w:val="19"/>
+        </w:rPr>
+        <w:t xml:space="preserve"> </w:t>
+      </w:r>
+      <w:r>
+        <w:rPr>
+          <w:rFonts w:ascii="Consolas" w:eastAsia="Consolas" w:hAnsi="Consolas" w:cs="Consolas"/>
+          <w:color w:val="2B91AF"/>
+          <w:sz w:val="19"/>
+          <w:szCs w:val="19"/>
+        </w:rPr>
+        <w:t>HttpCookie</w:t>
+      </w:r>
+      <w:r>
+        <w:rPr>
+          <w:rFonts w:ascii="Consolas" w:eastAsia="Consolas" w:hAnsi="Consolas" w:cs="Consolas"/>
+          <w:color w:val="000000"/>
+          <w:sz w:val="19"/>
+          <w:szCs w:val="19"/>
+        </w:rPr>
+        <w:t>(</w:t>
+      </w:r>
+      <w:r>
+        <w:rPr>
+          <w:rFonts w:ascii="Consolas" w:eastAsia="Consolas" w:hAnsi="Consolas" w:cs="Consolas"/>
+          <w:color w:val="A31515"/>
+          <w:sz w:val="19"/>
+          <w:szCs w:val="19"/>
+        </w:rPr>
+        <w:t>"LoggedUsed"</w:t>
+      </w:r>
+      <w:r>
+        <w:rPr>
+          <w:rFonts w:ascii="Consolas" w:eastAsia="Consolas" w:hAnsi="Consolas" w:cs="Consolas"/>
+          <w:color w:val="000000"/>
+          <w:sz w:val="19"/>
+          <w:szCs w:val="19"/>
+        </w:rPr>
+        <w:t>, model.UserName);</w:t>
+      </w:r>
+    </w:p>
+    <w:p>
+      <w:pPr>
+        <w:autoSpaceDE w:val="0"/>
+        <w:rPr>
+          <w:rFonts w:ascii="Consolas" w:eastAsia="Consolas" w:hAnsi="Consolas" w:cs="Consolas"/>
+          <w:color w:val="000000"/>
+          <w:sz w:val="19"/>
+          <w:szCs w:val="19"/>
+        </w:rPr>
+      </w:pPr>
+      <w:r>
+        <w:rPr>
+          <w:rFonts w:ascii="Consolas" w:eastAsia="Consolas" w:hAnsi="Consolas" w:cs="Consolas"/>
+          <w:color w:val="000000"/>
+          <w:sz w:val="19"/>
+          <w:szCs w:val="19"/>
+        </w:rPr>
+        <w:t xml:space="preserve">              loggedUser.HttpOnly = </w:t>
+      </w:r>
+      <w:r>
+        <w:rPr>
+          <w:rFonts w:ascii="Consolas" w:eastAsia="Consolas" w:hAnsi="Consolas" w:cs="Consolas"/>
+          <w:color w:val="0000FF"/>
+          <w:sz w:val="19"/>
+          <w:szCs w:val="19"/>
+        </w:rPr>
+        <w:t>true</w:t>
+      </w:r>
+      <w:r>
+        <w:rPr>
+          <w:rFonts w:ascii="Consolas" w:eastAsia="Consolas" w:hAnsi="Consolas" w:cs="Consolas"/>
+          <w:color w:val="000000"/>
+          <w:sz w:val="19"/>
+          <w:szCs w:val="19"/>
+        </w:rPr>
+        <w:t>;</w:t>
+      </w:r>
+    </w:p>
+    <w:p>
+      <w:pPr>
+        <w:autoSpaceDE w:val="0"/>
+        <w:rPr>
+          <w:rFonts w:ascii="Consolas" w:eastAsia="Consolas" w:hAnsi="Consolas" w:cs="Consolas"/>
+          <w:color w:val="000000"/>
+          <w:sz w:val="19"/>
+          <w:szCs w:val="19"/>
+        </w:rPr>
+      </w:pPr>
+      <w:r>
+        <w:rPr>
+          <w:rFonts w:ascii="Consolas" w:eastAsia="Consolas" w:hAnsi="Consolas" w:cs="Consolas"/>
+          <w:color w:val="000000"/>
+          <w:sz w:val="19"/>
+          <w:szCs w:val="19"/>
+        </w:rPr>
+        <w:t xml:space="preserve">               loggedUser.Secure = </w:t>
+      </w:r>
+      <w:r>
+        <w:rPr>
+          <w:rFonts w:ascii="Consolas" w:eastAsia="Consolas" w:hAnsi="Consolas" w:cs="Consolas"/>
+          <w:color w:val="0000FF"/>
+          <w:sz w:val="19"/>
+          <w:szCs w:val="19"/>
+        </w:rPr>
+        <w:t>true</w:t>
+      </w:r>
+      <w:r>
+        <w:rPr>
+          <w:rFonts w:ascii="Consolas" w:eastAsia="Consolas" w:hAnsi="Consolas" w:cs="Consolas"/>
+          <w:color w:val="000000"/>
+          <w:sz w:val="19"/>
+          <w:szCs w:val="19"/>
+        </w:rPr>
+        <w:t>;</w:t>
+      </w:r>
+    </w:p>
+    <w:p>
+      <w:pPr>
+        <w:autoSpaceDE w:val="0"/>
+      </w:pPr>
+      <w:r>
+        <w:rPr>
+          <w:rFonts w:ascii="Consolas" w:eastAsia="Consolas" w:hAnsi="Consolas" w:cs="Consolas"/>
+          <w:color w:val="000000"/>
+          <w:sz w:val="19"/>
+          <w:szCs w:val="19"/>
+        </w:rPr>
+        <w:t xml:space="preserve">               Response.Cookies.Add(loggedUser);</w:t>
+      </w:r>
+    </w:p>
+    <w:p>
+      <w:pPr>
+        <w:pStyle w:val="ListParagraph"/>
+        <w:ind w:left="0"/>
+      </w:pPr>
+    </w:p>
+    <w:p>
+      <w:pPr>
+        <w:pStyle w:val="ListParagraph"/>
+        <w:ind w:left="0"/>
+      </w:pPr>
+    </w:p>
+    <w:p>
+      <w:pPr>
+        <w:pStyle w:val="ListParagraph"/>
+        <w:ind w:left="0"/>
+        <w:rPr>
+          <w:b/>
+        </w:rPr>
+      </w:pPr>
+    </w:p>
+    <w:p>
+      <w:pPr>
+        <w:pStyle w:val="ListParagraph"/>
+        <w:ind w:left="0"/>
+        <w:rPr>
+          <w:b/>
+          <w:sz w:val="36"/>
+          <w:szCs w:val="36"/>
+        </w:rPr>
+      </w:pPr>
+      <w:r>
+        <w:rPr>
+          <w:b/>
+          <w:sz w:val="36"/>
+          <w:szCs w:val="36"/>
+        </w:rPr>
+        <w:t>Authorization Bypassing:-</w:t>
+      </w:r>
+    </w:p>
+    <w:p>
+      <w:pPr>
+        <w:pStyle w:val="ListParagraph"/>
+        <w:ind w:left="0"/>
+      </w:pPr>
+      <w:r>
+        <w:t>1:</w:t>
+      </w:r>
+      <w:r>
+        <w:t>Run MVCMusic store application and click on Admin Page.</w:t>
+      </w:r>
+    </w:p>
+    <w:p>
+      <w:pPr>
+        <w:pStyle w:val="ListParagraph"/>
+        <w:ind w:left="0"/>
+      </w:pPr>
+      <w:r>
+        <w:t>2:Without login as administrator , Try to manipulate Url</w:t>
+      </w:r>
+    </w:p>
+    <w:p>
+      <w:pPr>
+        <w:pStyle w:val="ListParagraph"/>
+        <w:ind w:left="0"/>
+      </w:pPr>
+      <w:r>
+        <w:t>Change url from:</w:t>
+      </w:r>
+      <w:r>
+        <w:t xml:space="preserve"> http://localhost:26641/Account/Lo</w:t>
+      </w:r>
+      <w:r>
+        <w:t>gOn?ReturnUrl=%2fStoreManager%2f to</w:t>
+      </w:r>
+    </w:p>
+    <w:p>
+      <w:pPr>
+        <w:pStyle w:val="ListParagraph"/>
+        <w:ind w:left="0"/>
+      </w:pPr>
+      <w:r>
+        <w:t>http://localhost:26641/Account/</w:t>
+      </w:r>
+      <w:r>
+        <w:rPr>
+          <w:rFonts w:ascii="Consolas" w:eastAsia="Times New Roman" w:hAnsi="Consolas" w:cs="Consolas"/>
+          <w:color w:val="000000"/>
+          <w:sz w:val="19"/>
+          <w:szCs w:val="19"/>
+          <w:highlight w:val="white"/>
+        </w:rPr>
+        <w:t>ChangePassword</w:t>
+      </w:r>
+      <w:r>
+        <w:t xml:space="preserve"> </w:t>
+      </w:r>
+      <w:r>
+        <w:t>.</w:t>
+      </w:r>
+    </w:p>
+    <w:p>
+      <w:pPr>
+        <w:pStyle w:val="ListParagraph"/>
+        <w:ind w:left="0"/>
+      </w:pPr>
+      <w:r>
+        <w:t>3:Now you unable to redirect because only admin can redirect to change password Page.</w:t>
+      </w:r>
+    </w:p>
+    <w:p>
+      <w:pPr>
+        <w:pStyle w:val="ListParagraph"/>
+        <w:ind w:left="0"/>
+      </w:pPr>
+      <w:r>
+        <w:rPr>
+          <w:noProof/>
+        </w:rPr>
+        <w:lastRenderedPageBreak/>
+        <w:drawing>
+          <wp:inline distT="0" distB="0" distL="0" distR="0">
+            <wp:extent cx="3438525" cy="1666875"/>
+            <wp:effectExtent l="0" t="0" r="9525" b="9525"/>
+            <wp:docPr id="7" name="Picture 7"/>
+            <wp:cNvGraphicFramePr>
+              <a:graphicFrameLocks xmlns:a="http://schemas.openxmlformats.org/drawingml/2006/main" noChangeAspect="1"/>
+            </wp:cNvGraphicFramePr>
+            <a:graphic xmlns:a="http://schemas.openxmlformats.org/drawingml/2006/main">
+              <a:graphicData uri="http://schemas.openxmlformats.org/drawingml/2006/picture">
+                <pic:pic xmlns:pic="http://schemas.openxmlformats.org/drawingml/2006/picture">
+                  <pic:nvPicPr>
+                    <pic:cNvPr id="0" name="Picture 1"/>
+                    <pic:cNvPicPr>
+                      <a:picLocks noChangeAspect="1" noChangeArrowheads="1"/>
+                    </pic:cNvPicPr>
+                  </pic:nvPicPr>
+                  <pic:blipFill>
+                    <a:blip r:embed="rId17">
+                      <a:extLst>
+                        <a:ext uri="{28A0092B-C50C-407E-A947-70E740481C1C}">
+                          <a14:useLocalDpi xmlns:a14="http://schemas.microsoft.com/office/drawing/2010/main" val="0"/>
+                        </a:ext>
+                      </a:extLst>
+                    </a:blip>
+                    <a:srcRect/>
+                    <a:stretch>
+                      <a:fillRect/>
+                    </a:stretch>
+                  </pic:blipFill>
+                  <pic:spPr bwMode="auto">
+                    <a:xfrm>
+                      <a:off x="0" y="0"/>
+                      <a:ext cx="3438525" cy="1666875"/>
+                    </a:xfrm>
+                    <a:prstGeom prst="rect">
+                      <a:avLst/>
+                    </a:prstGeom>
+                    <a:noFill/>
+                    <a:ln>
+                      <a:noFill/>
+                    </a:ln>
+                  </pic:spPr>
+                </pic:pic>
+              </a:graphicData>
+            </a:graphic>
+          </wp:inline>
+        </w:drawing>
+      </w:r>
+    </w:p>
+    <w:p>
+      <w:pPr>
+        <w:pStyle w:val="ListParagraph"/>
+        <w:ind w:left="0"/>
+      </w:pPr>
+      <w:r>
+        <w:t>4:  After Making Authorization Bypass false if you try to access “</w:t>
+      </w:r>
+      <w:hyperlink r:id="rId18" w:history="1">
+        <w:r>
+          <w:rPr>
+            <w:rStyle w:val="Hyperlink"/>
+            <w:lang w:eastAsia="ar-SA"/>
+          </w:rPr>
+          <w:t>http://localhost:26641/Account/</w:t>
+        </w:r>
+        <w:r>
+          <w:rPr>
+            <w:rStyle w:val="Hyperlink"/>
+            <w:rFonts w:ascii="Consolas" w:eastAsia="Times New Roman" w:hAnsi="Consolas" w:cs="Consolas"/>
+            <w:sz w:val="19"/>
+            <w:szCs w:val="19"/>
+            <w:highlight w:val="white"/>
+          </w:rPr>
+          <w:t>ChangePassword</w:t>
+        </w:r>
+      </w:hyperlink>
+      <w:r>
+        <w:t>” now you able to get change password screen</w:t>
+      </w:r>
+    </w:p>
+    <w:p>
+      <w:pPr>
+        <w:pStyle w:val="ListParagraph"/>
+        <w:ind w:left="0"/>
+      </w:pPr>
+      <w:r>
+        <w:rPr>
+          <w:noProof/>
+        </w:rPr>
+        <w:drawing>
+          <wp:inline distT="0" distB="0" distL="0" distR="0">
+            <wp:extent cx="3638550" cy="1905000"/>
+            <wp:effectExtent l="0" t="0" r="0" b="0"/>
+            <wp:docPr id="6" name="Picture 6"/>
+            <wp:cNvGraphicFramePr>
+              <a:graphicFrameLocks xmlns:a="http://schemas.openxmlformats.org/drawingml/2006/main" noChangeAspect="1"/>
+            </wp:cNvGraphicFramePr>
+            <a:graphic xmlns:a="http://schemas.openxmlformats.org/drawingml/2006/main">
+              <a:graphicData uri="http://schemas.openxmlformats.org/drawingml/2006/picture">
+                <pic:pic xmlns:pic="http://schemas.openxmlformats.org/drawingml/2006/picture">
+                  <pic:nvPicPr>
+                    <pic:cNvPr id="0" name="Picture 2"/>
+                    <pic:cNvPicPr>
+                      <a:picLocks noChangeAspect="1" noChangeArrowheads="1"/>
+                    </pic:cNvPicPr>
+                  </pic:nvPicPr>
+                  <pic:blipFill>
+                    <a:blip r:embed="rId19">
+                      <a:extLst>
+                        <a:ext uri="{28A0092B-C50C-407E-A947-70E740481C1C}">
+                          <a14:useLocalDpi xmlns:a14="http://schemas.microsoft.com/office/drawing/2010/main" val="0"/>
+                        </a:ext>
+                      </a:extLst>
+                    </a:blip>
+                    <a:srcRect/>
+                    <a:stretch>
+                      <a:fillRect/>
+                    </a:stretch>
+                  </pic:blipFill>
+                  <pic:spPr bwMode="auto">
+                    <a:xfrm>
+                      <a:off x="0" y="0"/>
+                      <a:ext cx="3638550" cy="1905000"/>
+                    </a:xfrm>
+                    <a:prstGeom prst="rect">
+                      <a:avLst/>
+                    </a:prstGeom>
+                    <a:noFill/>
+                    <a:ln>
+                      <a:noFill/>
+                    </a:ln>
+                  </pic:spPr>
+                </pic:pic>
+              </a:graphicData>
+            </a:graphic>
+          </wp:inline>
+        </w:drawing>
+      </w:r>
+    </w:p>
+    <w:p>
+      <w:pPr>
+        <w:pStyle w:val="ListParagraph"/>
+        <w:ind w:left="0"/>
+      </w:pPr>
+    </w:p>
+    <w:p>
+      <w:pPr>
+        <w:pStyle w:val="ListParagraph"/>
+        <w:ind w:left="0"/>
+        <w:rPr>
+          <w:b/>
+          <w:sz w:val="32"/>
+          <w:szCs w:val="32"/>
+        </w:rPr>
+      </w:pPr>
+      <w:r>
+        <w:rPr>
+          <w:b/>
+          <w:sz w:val="32"/>
+          <w:szCs w:val="32"/>
+        </w:rPr>
+        <w:t>Cross Site Request Forgery (CSRF):</w:t>
+      </w:r>
+    </w:p>
+    <w:p>
+      <w:pPr>
+        <w:pStyle w:val="ListParagraph"/>
+        <w:ind w:left="0"/>
+        <w:rPr>
+          <w:rFonts w:ascii="Lucida Sans Unicode" w:hAnsi="Lucida Sans Unicode" w:cs="Lucida Sans Unicode"/>
+          <w:color w:val="444444"/>
+          <w:sz w:val="20"/>
+          <w:szCs w:val="20"/>
+          <w:shd w:val="clear" w:color="auto" w:fill="FFFFFF"/>
+        </w:rPr>
+      </w:pPr>
+      <w:r>
+        <w:rPr>
+          <w:rFonts w:ascii="Lucida Sans Unicode" w:hAnsi="Lucida Sans Unicode" w:cs="Lucida Sans Unicode"/>
+          <w:color w:val="444444"/>
+          <w:sz w:val="20"/>
+          <w:szCs w:val="20"/>
+          <w:shd w:val="clear" w:color="auto" w:fill="FFFFFF"/>
+        </w:rPr>
+        <w:t>Cross Site Request forgery is a type of a hack where the hacker exploits the trust of a website on the user. In other words, the site trusts the user (because they have authenticated themselves) and accepts data that turns out to be malicious.</w:t>
+      </w:r>
+    </w:p>
+    <w:p>
+      <w:pPr>
+        <w:pStyle w:val="ListParagraph"/>
+        <w:ind w:left="0"/>
+        <w:rPr>
+          <w:rFonts w:ascii="Lucida Sans Unicode" w:hAnsi="Lucida Sans Unicode" w:cs="Lucida Sans Unicode"/>
+          <w:color w:val="444444"/>
+          <w:sz w:val="20"/>
+          <w:szCs w:val="20"/>
+          <w:shd w:val="clear" w:color="auto" w:fill="FFFFFF"/>
+        </w:rPr>
+      </w:pPr>
+      <w:r>
+        <w:rPr>
+          <w:rFonts w:ascii="Lucida Sans Unicode" w:hAnsi="Lucida Sans Unicode" w:cs="Lucida Sans Unicode"/>
+          <w:color w:val="444444"/>
+          <w:sz w:val="20"/>
+          <w:szCs w:val="20"/>
+          <w:shd w:val="clear" w:color="auto" w:fill="FFFFFF"/>
+        </w:rPr>
+        <w:t>Attacker try to manipulate user details in CSRF.</w:t>
+      </w:r>
+    </w:p>
+    <w:p>
+      <w:pPr>
+        <w:pStyle w:val="ListParagraph"/>
+        <w:ind w:left="0"/>
+        <w:rPr>
+          <w:rFonts w:ascii="Lucida Sans Unicode" w:hAnsi="Lucida Sans Unicode" w:cs="Lucida Sans Unicode"/>
+          <w:color w:val="444444"/>
+          <w:sz w:val="20"/>
+          <w:szCs w:val="20"/>
+          <w:shd w:val="clear" w:color="auto" w:fill="FFFFFF"/>
+        </w:rPr>
+      </w:pPr>
+      <w:r>
+        <w:rPr>
+          <w:rFonts w:ascii="Lucida Sans Unicode" w:hAnsi="Lucida Sans Unicode" w:cs="Lucida Sans Unicode"/>
+          <w:color w:val="444444"/>
+          <w:sz w:val="20"/>
+          <w:szCs w:val="20"/>
+          <w:shd w:val="clear" w:color="auto" w:fill="FFFFFF"/>
+        </w:rPr>
+        <w:t>1:By Adding a form request attacker change user details.</w:t>
+      </w:r>
+    </w:p>
+    <w:p>
+      <w:pPr>
+        <w:pStyle w:val="ListParagraph"/>
+        <w:ind w:left="0"/>
+        <w:rPr>
+          <w:rFonts w:ascii="Lucida Sans Unicode" w:hAnsi="Lucida Sans Unicode" w:cs="Lucida Sans Unicode"/>
+          <w:color w:val="444444"/>
+          <w:sz w:val="20"/>
+          <w:szCs w:val="20"/>
+          <w:shd w:val="clear" w:color="auto" w:fill="FFFFFF"/>
+        </w:rPr>
+      </w:pPr>
+    </w:p>
+    <w:p>
+      <w:pPr>
+        <w:pStyle w:val="ListParagraph"/>
+        <w:ind w:left="0"/>
+        <w:rPr>
+          <w:rFonts w:ascii="Lucida Sans Unicode" w:hAnsi="Lucida Sans Unicode" w:cs="Lucida Sans Unicode"/>
+          <w:color w:val="444444"/>
+          <w:sz w:val="20"/>
+          <w:szCs w:val="20"/>
+          <w:shd w:val="clear" w:color="auto" w:fill="FFFFFF"/>
+        </w:rPr>
+      </w:pPr>
+      <w:r>
+        <w:rPr>
+          <w:rFonts w:ascii="Lucida Sans Unicode" w:hAnsi="Lucida Sans Unicode" w:cs="Lucida Sans Unicode"/>
+          <w:color w:val="444444"/>
+          <w:sz w:val="20"/>
+          <w:szCs w:val="20"/>
+          <w:shd w:val="clear" w:color="auto" w:fill="FFFFFF"/>
+        </w:rPr>
+        <w:t>Fixing Problem:</w:t>
+      </w:r>
+    </w:p>
+    <w:p>
+      <w:pPr>
+        <w:pStyle w:val="ListParagraph"/>
+        <w:ind w:left="0"/>
+      </w:pPr>
+      <w:r>
+        <w:rPr>
+          <w:rFonts w:ascii="Lucida Sans Unicode" w:hAnsi="Lucida Sans Unicode" w:cs="Lucida Sans Unicode"/>
+          <w:color w:val="444444"/>
+          <w:sz w:val="20"/>
+          <w:szCs w:val="20"/>
+          <w:shd w:val="clear" w:color="auto" w:fill="FFFFFF"/>
+        </w:rPr>
+        <w:t>1:</w:t>
+      </w:r>
+      <w:r>
+        <w:t xml:space="preserve"> </w:t>
+      </w:r>
+      <w:r>
+        <w:t>First, we must add the unique token to the form to change the user's email when we display it.</w:t>
+      </w:r>
+    </w:p>
+    <w:p>
+      <w:pPr>
+        <w:pStyle w:val="ListParagraph"/>
+        <w:ind w:left="0"/>
+      </w:pPr>
+      <w:r>
+        <w:t>2:Then add Html.AntiForgeryToken() it Generates a hidden form field (anti-forgery token) that is validated when the form is submitted.</w:t>
+      </w:r>
+    </w:p>
+    <w:p>
+      <w:pPr>
+        <w:pStyle w:val="ListParagraph"/>
+        <w:ind w:left="0"/>
+      </w:pPr>
+      <w:r>
+        <w:t>Generate scenario:</w:t>
+      </w:r>
+    </w:p>
+    <w:p>
+      <w:pPr>
+        <w:pStyle w:val="ListParagraph"/>
+        <w:ind w:left="0"/>
+      </w:pPr>
+      <w:r>
+        <w:t>1:click on Admin tab.</w:t>
+      </w:r>
+    </w:p>
+    <w:p>
+      <w:pPr>
+        <w:pStyle w:val="ListParagraph"/>
+        <w:ind w:left="0"/>
+      </w:pPr>
+      <w:r>
+        <w:t>2:click on AttackerchangeEmail link and change user email ,it will change in DB.</w:t>
+      </w:r>
+    </w:p>
+    <w:p>
+      <w:pPr>
+        <w:pStyle w:val="ListParagraph"/>
+        <w:ind w:left="0"/>
+        <w:rPr>
+          <w:rFonts w:ascii="Times New Roman" w:eastAsia="Times New Roman" w:hAnsi="Times New Roman" w:cs="Times New Roman"/>
+          <w:b/>
+          <w:bCs/>
+          <w:sz w:val="24"/>
+          <w:szCs w:val="24"/>
+        </w:rPr>
+      </w:pPr>
+      <w:r>
+        <w:rPr>
+          <w:rFonts w:ascii="Times New Roman" w:eastAsia="Times New Roman" w:hAnsi="Times New Roman" w:cs="Times New Roman"/>
+          <w:b/>
+          <w:bCs/>
+          <w:sz w:val="24"/>
+          <w:szCs w:val="24"/>
+        </w:rPr>
+        <w:t>Fixing the Problem</w:t>
+      </w:r>
+    </w:p>
+    <w:p>
+      <w:pPr>
+        <w:pStyle w:val="ListParagraph"/>
+        <w:ind w:left="0"/>
+      </w:pPr>
+      <w:r>
+        <w:rPr>
+          <w:rFonts w:ascii="Times New Roman" w:eastAsia="Times New Roman" w:hAnsi="Times New Roman" w:cs="Times New Roman"/>
+          <w:bCs/>
+          <w:sz w:val="24"/>
+          <w:szCs w:val="24"/>
+        </w:rPr>
+        <w:t>1</w:t>
+      </w:r>
+      <w:r>
+        <w:rPr>
+          <w:rFonts w:ascii="Calibri Light" w:eastAsia="Times New Roman" w:hAnsi="Calibri Light" w:cs="Times New Roman"/>
+          <w:bCs/>
+          <w:sz w:val="24"/>
+          <w:szCs w:val="24"/>
+        </w:rPr>
+        <w:t>:</w:t>
+      </w:r>
+      <w:r>
+        <w:t xml:space="preserve"> </w:t>
+      </w:r>
+      <w:r>
+        <w:t xml:space="preserve">Click on ChangeUserEmail link and try to change user mail. It will redirect to requestverificationtoken is not present error. </w:t>
+      </w:r>
+    </w:p>
+    <w:p>
+      <w:pPr>
+        <w:pStyle w:val="ListParagraph"/>
+        <w:ind w:left="0"/>
+      </w:pPr>
+      <w:r>
+        <w:rPr>
+          <w:noProof/>
+        </w:rPr>
+        <w:lastRenderedPageBreak/>
+        <w:drawing>
+          <wp:inline distT="0" distB="0" distL="0" distR="0">
+            <wp:extent cx="5943600" cy="676275"/>
+            <wp:effectExtent l="0" t="0" r="0" b="9525"/>
+            <wp:docPr id="5" name="Picture 5"/>
+            <wp:cNvGraphicFramePr>
+              <a:graphicFrameLocks xmlns:a="http://schemas.openxmlformats.org/drawingml/2006/main" noChangeAspect="1"/>
+            </wp:cNvGraphicFramePr>
+            <a:graphic xmlns:a="http://schemas.openxmlformats.org/drawingml/2006/main">
+              <a:graphicData uri="http://schemas.openxmlformats.org/drawingml/2006/picture">
+                <pic:pic xmlns:pic="http://schemas.openxmlformats.org/drawingml/2006/picture">
+                  <pic:nvPicPr>
+                    <pic:cNvPr id="0" name="Picture 3"/>
+                    <pic:cNvPicPr>
+                      <a:picLocks noChangeAspect="1" noChangeArrowheads="1"/>
+                    </pic:cNvPicPr>
+                  </pic:nvPicPr>
+                  <pic:blipFill>
+                    <a:blip r:embed="rId20">
+                      <a:extLst>
+                        <a:ext uri="{28A0092B-C50C-407E-A947-70E740481C1C}">
+                          <a14:useLocalDpi xmlns:a14="http://schemas.microsoft.com/office/drawing/2010/main" val="0"/>
+                        </a:ext>
+                      </a:extLst>
+                    </a:blip>
+                    <a:srcRect/>
+                    <a:stretch>
+                      <a:fillRect/>
+                    </a:stretch>
+                  </pic:blipFill>
+                  <pic:spPr bwMode="auto">
+                    <a:xfrm>
+                      <a:off x="0" y="0"/>
+                      <a:ext cx="5943600" cy="676275"/>
+                    </a:xfrm>
+                    <a:prstGeom prst="rect">
+                      <a:avLst/>
+                    </a:prstGeom>
+                    <a:noFill/>
+                    <a:ln>
+                      <a:noFill/>
+                    </a:ln>
+                  </pic:spPr>
+                </pic:pic>
+              </a:graphicData>
+            </a:graphic>
+          </wp:inline>
+        </w:drawing>
+      </w:r>
+    </w:p>
+    <w:p>
+      <w:pPr>
+        <w:pStyle w:val="ListParagraph"/>
+        <w:ind w:left="0"/>
+        <w:rPr>
+          <w:b/>
+          <w:sz w:val="32"/>
+          <w:szCs w:val="32"/>
+        </w:rPr>
+      </w:pPr>
+      <w:r>
+        <w:rPr>
+          <w:b/>
+          <w:sz w:val="32"/>
+          <w:szCs w:val="32"/>
+        </w:rPr>
+        <w:t>Missing Anti-Scripting Mechanism</w:t>
+      </w:r>
+      <w:r>
+        <w:rPr>
+          <w:b/>
+          <w:sz w:val="32"/>
+          <w:szCs w:val="32"/>
+        </w:rPr>
+        <w:t>:</w:t>
+      </w:r>
+    </w:p>
+    <w:p>
+      <w:pPr>
+        <w:pStyle w:val="ListParagraph"/>
+        <w:ind w:left="0"/>
+      </w:pPr>
+      <w:r>
+        <w:t xml:space="preserve">If you consider </w:t>
+      </w:r>
+      <w:bookmarkStart w:id="0" w:name="_GoBack"/>
+      <w:bookmarkEnd w:id="0"/>
+      <w:r>
+        <w:t>Sums up to 26 lower + 26 upper characters + 10 numbers + X (5) special chars ('!',, '$', '#', '@' and '-' ) which results in 67 possible characters.</w:t>
+      </w:r>
+    </w:p>
+    <w:p>
+      <w:pPr>
+        <w:pStyle w:val="ListParagraph"/>
+        <w:ind w:left="0"/>
+      </w:pPr>
+      <w:r>
+        <w:t xml:space="preserve">If u use 6 digit password then 67 </w:t>
+      </w:r>
+      <w:r>
+        <w:rPr>
+          <w:vertAlign w:val="superscript"/>
+        </w:rPr>
+        <w:t>6</w:t>
+      </w:r>
+      <w:r>
+        <w:t xml:space="preserve"> = 90,458,382,169 combinations which can be computed in about 43 s</w:t>
+      </w:r>
+    </w:p>
+    <w:p>
+      <w:pPr>
+        <w:pStyle w:val="ListParagraph"/>
+        <w:ind w:left="0"/>
+      </w:pPr>
+      <w:r>
+        <w:t xml:space="preserve">If u use 7 digit password then 67 </w:t>
+      </w:r>
+      <w:r>
+        <w:rPr>
+          <w:vertAlign w:val="superscript"/>
+        </w:rPr>
+        <w:t>7</w:t>
+      </w:r>
+      <w:r>
+        <w:t xml:space="preserve"> = 6,060,711,605,323 combinations which can be computed in about 48 minutes.</w:t>
+      </w:r>
+    </w:p>
+    <w:p>
+      <w:pPr>
+        <w:pStyle w:val="ListParagraph"/>
+        <w:ind w:left="0"/>
+        <w:rPr>
+          <w:b/>
+        </w:rPr>
+      </w:pPr>
+      <w:r>
+        <w:t>If u use 12 digit password then it will take 123,781 years to calculate all possible combinations.</w:t>
+      </w:r>
+    </w:p>
+    <w:p>
+      <w:pPr>
+        <w:pStyle w:val="ListParagraph"/>
+        <w:ind w:left="0"/>
+        <w:rPr>
+          <w:rFonts w:ascii="Consolas" w:eastAsia="Times New Roman" w:hAnsi="Consolas" w:cs="Consolas"/>
+          <w:color w:val="000000"/>
+          <w:sz w:val="19"/>
+          <w:szCs w:val="19"/>
+        </w:rPr>
+      </w:pPr>
+      <w:r>
+        <w:t>1:</w:t>
+      </w:r>
+      <w:r>
+        <w:t xml:space="preserve">Using </w:t>
+      </w:r>
+      <w:r>
+        <w:rPr>
+          <w:rFonts w:ascii="Consolas" w:eastAsia="Times New Roman" w:hAnsi="Consolas" w:cs="Consolas"/>
+          <w:color w:val="000000"/>
+          <w:sz w:val="19"/>
+          <w:szCs w:val="19"/>
+          <w:highlight w:val="white"/>
+        </w:rPr>
+        <w:t>BruteForceAttacks</w:t>
+      </w:r>
+      <w:r>
+        <w:rPr>
+          <w:rFonts w:ascii="Consolas" w:eastAsia="Times New Roman" w:hAnsi="Consolas" w:cs="Consolas"/>
+          <w:color w:val="000000"/>
+          <w:sz w:val="19"/>
+          <w:szCs w:val="19"/>
+        </w:rPr>
+        <w:t xml:space="preserve"> scripting Attacker able to generate password of a user.</w:t>
+      </w:r>
+    </w:p>
+    <w:p>
+      <w:pPr>
+        <w:pStyle w:val="ListParagraph"/>
+        <w:ind w:left="0"/>
+        <w:rPr>
+          <w:rFonts w:ascii="Consolas" w:eastAsia="Times New Roman" w:hAnsi="Consolas" w:cs="Consolas"/>
+          <w:b/>
+          <w:color w:val="000000"/>
+          <w:sz w:val="19"/>
+          <w:szCs w:val="19"/>
+        </w:rPr>
+      </w:pPr>
+      <w:r>
+        <w:rPr>
+          <w:rFonts w:ascii="Consolas" w:eastAsia="Times New Roman" w:hAnsi="Consolas" w:cs="Consolas"/>
+          <w:b/>
+          <w:color w:val="000000"/>
+          <w:sz w:val="19"/>
+          <w:szCs w:val="19"/>
+        </w:rPr>
+        <w:t>Generate Scenario:</w:t>
+      </w:r>
+    </w:p>
+    <w:p>
+      <w:pPr>
+        <w:pStyle w:val="ListParagraph"/>
+        <w:ind w:left="0"/>
+        <w:rPr>
+          <w:rFonts w:ascii="Consolas" w:eastAsia="Times New Roman" w:hAnsi="Consolas" w:cs="Consolas"/>
+          <w:color w:val="000000"/>
+          <w:sz w:val="19"/>
+          <w:szCs w:val="19"/>
+        </w:rPr>
+      </w:pPr>
+      <w:r>
+        <w:rPr>
+          <w:rFonts w:ascii="Consolas" w:eastAsia="Times New Roman" w:hAnsi="Consolas" w:cs="Consolas"/>
+          <w:color w:val="000000"/>
+          <w:sz w:val="19"/>
+          <w:szCs w:val="19"/>
+        </w:rPr>
+        <w:t>1:Click on Admin Tab.</w:t>
+      </w:r>
+    </w:p>
+    <w:p>
+      <w:pPr>
+        <w:pStyle w:val="ListParagraph"/>
+        <w:ind w:left="0"/>
+        <w:rPr>
+          <w:rFonts w:ascii="Consolas" w:eastAsia="Times New Roman" w:hAnsi="Consolas" w:cs="Consolas"/>
+          <w:color w:val="000000"/>
+          <w:sz w:val="19"/>
+          <w:szCs w:val="19"/>
+        </w:rPr>
+      </w:pPr>
+      <w:r>
+        <w:rPr>
+          <w:rFonts w:ascii="Consolas" w:eastAsia="Times New Roman" w:hAnsi="Consolas" w:cs="Consolas"/>
+          <w:color w:val="000000"/>
+          <w:sz w:val="19"/>
+          <w:szCs w:val="19"/>
+        </w:rPr>
+        <w:t>2:Click on BruteForceAttacks link it able to hack and generate user password.</w:t>
+      </w:r>
+    </w:p>
+    <w:p>
+      <w:pPr>
+        <w:pStyle w:val="ListParagraph"/>
+        <w:ind w:left="0"/>
+        <w:rPr>
+          <w:rFonts w:ascii="Consolas" w:eastAsia="Times New Roman" w:hAnsi="Consolas" w:cs="Consolas"/>
+          <w:color w:val="000000"/>
+          <w:sz w:val="19"/>
+          <w:szCs w:val="19"/>
+        </w:rPr>
+      </w:pPr>
+    </w:p>
+    <w:p>
+      <w:pPr>
+        <w:pStyle w:val="ListParagraph"/>
+        <w:ind w:left="0"/>
+      </w:pPr>
+    </w:p>
+    <w:p>
+      <w:pPr>
+        <w:rPr>
+          <w:b/>
+          <w:sz w:val="44"/>
+          <w:szCs w:val="44"/>
+        </w:rPr>
+      </w:pPr>
+      <w:r>
+        <w:rPr>
+          <w:b/>
+          <w:sz w:val="44"/>
+          <w:szCs w:val="44"/>
+        </w:rPr>
+        <w:t>Information Disclosure (HTTP Response Headers)</w:t>
+      </w:r>
+    </w:p>
+    <w:p>
+      <w:pPr>
+        <w:rPr>
+          <w:rFonts w:ascii="Consolas" w:eastAsia="Times New Roman" w:hAnsi="Consolas" w:cs="Consolas"/>
+          <w:color w:val="000000"/>
+          <w:sz w:val="19"/>
+          <w:szCs w:val="19"/>
+        </w:rPr>
+      </w:pPr>
+      <w:r>
+        <w:t>1:</w:t>
+      </w:r>
+      <w:r>
+        <w:t xml:space="preserve">Add </w:t>
+      </w:r>
+      <w:r>
+        <w:rPr>
+          <w:rFonts w:ascii="Consolas" w:eastAsia="Times New Roman" w:hAnsi="Consolas" w:cs="Consolas"/>
+          <w:color w:val="2B91AF"/>
+          <w:sz w:val="19"/>
+          <w:szCs w:val="19"/>
+          <w:highlight w:val="white"/>
+        </w:rPr>
+        <w:t>MvcHandler</w:t>
+      </w:r>
+      <w:r>
+        <w:rPr>
+          <w:rFonts w:ascii="Consolas" w:eastAsia="Times New Roman" w:hAnsi="Consolas" w:cs="Consolas"/>
+          <w:color w:val="000000"/>
+          <w:sz w:val="19"/>
+          <w:szCs w:val="19"/>
+          <w:highlight w:val="white"/>
+        </w:rPr>
+        <w:t xml:space="preserve">.DisableMvcResponseHeader = </w:t>
+      </w:r>
+      <w:r>
+        <w:rPr>
+          <w:rFonts w:ascii="Consolas" w:eastAsia="Times New Roman" w:hAnsi="Consolas" w:cs="Consolas"/>
+          <w:color w:val="0000FF"/>
+          <w:sz w:val="19"/>
+          <w:szCs w:val="19"/>
+          <w:highlight w:val="white"/>
+        </w:rPr>
+        <w:t>true</w:t>
+      </w:r>
+      <w:r>
+        <w:rPr>
+          <w:rFonts w:ascii="Consolas" w:eastAsia="Times New Roman" w:hAnsi="Consolas" w:cs="Consolas"/>
+          <w:color w:val="000000"/>
+          <w:sz w:val="19"/>
+          <w:szCs w:val="19"/>
+          <w:highlight w:val="white"/>
+        </w:rPr>
+        <w:t>;</w:t>
+      </w:r>
+      <w:r>
+        <w:rPr>
+          <w:rFonts w:ascii="Consolas" w:eastAsia="Times New Roman" w:hAnsi="Consolas" w:cs="Consolas"/>
+          <w:color w:val="000000"/>
+          <w:sz w:val="19"/>
+          <w:szCs w:val="19"/>
+        </w:rPr>
+        <w:t xml:space="preserve"> in </w:t>
+      </w:r>
+      <w:r>
+        <w:rPr>
+          <w:rFonts w:ascii="Consolas" w:eastAsia="Times New Roman" w:hAnsi="Consolas" w:cs="Consolas"/>
+          <w:color w:val="000000"/>
+          <w:sz w:val="19"/>
+          <w:szCs w:val="19"/>
+          <w:highlight w:val="white"/>
+        </w:rPr>
+        <w:t>Application_Start()</w:t>
+      </w:r>
+      <w:r>
+        <w:rPr>
+          <w:rFonts w:ascii="Consolas" w:eastAsia="Times New Roman" w:hAnsi="Consolas" w:cs="Consolas"/>
+          <w:color w:val="000000"/>
+          <w:sz w:val="19"/>
+          <w:szCs w:val="19"/>
+        </w:rPr>
+        <w:t xml:space="preserve"> global.asax</w:t>
+      </w:r>
+    </w:p>
+    <w:p>
+      <w:pPr>
+        <w:rPr>
+          <w:rFonts w:ascii="Consolas" w:eastAsia="Times New Roman" w:hAnsi="Consolas" w:cs="Consolas"/>
+          <w:color w:val="000000"/>
+          <w:sz w:val="19"/>
+          <w:szCs w:val="19"/>
+        </w:rPr>
+      </w:pPr>
+      <w:r>
+        <w:rPr>
+          <w:rFonts w:ascii="Consolas" w:eastAsia="Times New Roman" w:hAnsi="Consolas" w:cs="Consolas"/>
+          <w:color w:val="000000"/>
+          <w:sz w:val="19"/>
+          <w:szCs w:val="19"/>
+        </w:rPr>
+        <w:t>2:Add in global.asax</w:t>
+      </w:r>
+    </w:p>
+    <w:p>
+      <w:pPr>
+        <w:autoSpaceDE w:val="0"/>
+        <w:autoSpaceDN w:val="0"/>
+        <w:adjustRightInd w:val="0"/>
+        <w:spacing w:after="0" w:line="240" w:lineRule="auto"/>
+        <w:rPr>
+          <w:rFonts w:ascii="Consolas" w:eastAsia="Times New Roman" w:hAnsi="Consolas" w:cs="Consolas"/>
+          <w:color w:val="000000"/>
+          <w:sz w:val="19"/>
+          <w:szCs w:val="19"/>
+          <w:highlight w:val="white"/>
+        </w:rPr>
+      </w:pPr>
+      <w:r>
+        <w:rPr>
+          <w:rFonts w:ascii="Consolas" w:eastAsia="Times New Roman" w:hAnsi="Consolas" w:cs="Consolas"/>
+          <w:color w:val="0000FF"/>
+          <w:sz w:val="19"/>
+          <w:szCs w:val="19"/>
+          <w:highlight w:val="white"/>
+        </w:rPr>
+        <w:t>protected</w:t>
+      </w:r>
+      <w:r>
+        <w:rPr>
+          <w:rFonts w:ascii="Consolas" w:eastAsia="Times New Roman" w:hAnsi="Consolas" w:cs="Consolas"/>
+          <w:color w:val="000000"/>
+          <w:sz w:val="19"/>
+          <w:szCs w:val="19"/>
+          <w:highlight w:val="white"/>
+        </w:rPr>
+        <w:t xml:space="preserve"> </w:t>
+      </w:r>
+      <w:r>
+        <w:rPr>
+          <w:rFonts w:ascii="Consolas" w:eastAsia="Times New Roman" w:hAnsi="Consolas" w:cs="Consolas"/>
+          <w:color w:val="0000FF"/>
+          <w:sz w:val="19"/>
+          <w:szCs w:val="19"/>
+          <w:highlight w:val="white"/>
+        </w:rPr>
+        <w:t>void</w:t>
+      </w:r>
+      <w:r>
+        <w:rPr>
+          <w:rFonts w:ascii="Consolas" w:eastAsia="Times New Roman" w:hAnsi="Consolas" w:cs="Consolas"/>
+          <w:color w:val="000000"/>
+          <w:sz w:val="19"/>
+          <w:szCs w:val="19"/>
+          <w:highlight w:val="white"/>
+        </w:rPr>
+        <w:t xml:space="preserve"> Application_PreSendRequestHeaders()</w:t>
+      </w:r>
+    </w:p>
+    <w:p>
+      <w:pPr>
+        <w:autoSpaceDE w:val="0"/>
+        <w:autoSpaceDN w:val="0"/>
+        <w:adjustRightInd w:val="0"/>
+        <w:spacing w:after="0" w:line="240" w:lineRule="auto"/>
+        <w:rPr>
+          <w:rFonts w:ascii="Consolas" w:eastAsia="Times New Roman" w:hAnsi="Consolas" w:cs="Consolas"/>
+          <w:color w:val="000000"/>
+          <w:sz w:val="19"/>
+          <w:szCs w:val="19"/>
+          <w:highlight w:val="white"/>
+        </w:rPr>
+      </w:pPr>
+      <w:r>
+        <w:rPr>
+          <w:rFonts w:ascii="Consolas" w:eastAsia="Times New Roman" w:hAnsi="Consolas" w:cs="Consolas"/>
+          <w:color w:val="000000"/>
+          <w:sz w:val="19"/>
+          <w:szCs w:val="19"/>
+          <w:highlight w:val="white"/>
+        </w:rPr>
+        <w:t xml:space="preserve">        {</w:t>
+      </w:r>
+    </w:p>
+    <w:p>
+      <w:pPr>
+        <w:autoSpaceDE w:val="0"/>
+        <w:autoSpaceDN w:val="0"/>
+        <w:adjustRightInd w:val="0"/>
+        <w:spacing w:after="0" w:line="240" w:lineRule="auto"/>
+        <w:rPr>
+          <w:rFonts w:ascii="Consolas" w:eastAsia="Times New Roman" w:hAnsi="Consolas" w:cs="Consolas"/>
+          <w:color w:val="000000"/>
+          <w:sz w:val="19"/>
+          <w:szCs w:val="19"/>
+          <w:highlight w:val="white"/>
+        </w:rPr>
+      </w:pPr>
+      <w:r>
+        <w:rPr>
+          <w:rFonts w:ascii="Consolas" w:eastAsia="Times New Roman" w:hAnsi="Consolas" w:cs="Consolas"/>
+          <w:color w:val="000000"/>
+          <w:sz w:val="19"/>
+          <w:szCs w:val="19"/>
+          <w:highlight w:val="white"/>
+        </w:rPr>
+        <w:t xml:space="preserve">            </w:t>
+      </w:r>
+      <w:r>
+        <w:rPr>
+          <w:rFonts w:ascii="Consolas" w:eastAsia="Times New Roman" w:hAnsi="Consolas" w:cs="Consolas"/>
+          <w:color w:val="008000"/>
+          <w:sz w:val="19"/>
+          <w:szCs w:val="19"/>
+          <w:highlight w:val="white"/>
+        </w:rPr>
+        <w:t>//Response.Headers.Remove("Server");</w:t>
+      </w:r>
+    </w:p>
+    <w:p>
+      <w:pPr>
+        <w:autoSpaceDE w:val="0"/>
+        <w:autoSpaceDN w:val="0"/>
+        <w:adjustRightInd w:val="0"/>
+        <w:spacing w:after="0" w:line="240" w:lineRule="auto"/>
+        <w:rPr>
+          <w:rFonts w:ascii="Consolas" w:eastAsia="Times New Roman" w:hAnsi="Consolas" w:cs="Consolas"/>
+          <w:color w:val="000000"/>
+          <w:sz w:val="19"/>
+          <w:szCs w:val="19"/>
+          <w:highlight w:val="white"/>
+        </w:rPr>
+      </w:pPr>
+      <w:r>
+        <w:rPr>
+          <w:rFonts w:ascii="Consolas" w:eastAsia="Times New Roman" w:hAnsi="Consolas" w:cs="Consolas"/>
+          <w:color w:val="000000"/>
+          <w:sz w:val="19"/>
+          <w:szCs w:val="19"/>
+          <w:highlight w:val="white"/>
+        </w:rPr>
+        <w:t xml:space="preserve">            Response.Headers.Set(</w:t>
+      </w:r>
+      <w:r>
+        <w:rPr>
+          <w:rFonts w:ascii="Consolas" w:eastAsia="Times New Roman" w:hAnsi="Consolas" w:cs="Consolas"/>
+          <w:color w:val="A31515"/>
+          <w:sz w:val="19"/>
+          <w:szCs w:val="19"/>
+          <w:highlight w:val="white"/>
+        </w:rPr>
+        <w:t>"Server"</w:t>
+      </w:r>
+      <w:r>
+        <w:rPr>
+          <w:rFonts w:ascii="Consolas" w:eastAsia="Times New Roman" w:hAnsi="Consolas" w:cs="Consolas"/>
+          <w:color w:val="000000"/>
+          <w:sz w:val="19"/>
+          <w:szCs w:val="19"/>
+          <w:highlight w:val="white"/>
+        </w:rPr>
+        <w:t xml:space="preserve">, </w:t>
+      </w:r>
+      <w:r>
+        <w:rPr>
+          <w:rFonts w:ascii="Consolas" w:eastAsia="Times New Roman" w:hAnsi="Consolas" w:cs="Consolas"/>
+          <w:color w:val="A31515"/>
+          <w:sz w:val="19"/>
+          <w:szCs w:val="19"/>
+          <w:highlight w:val="white"/>
+        </w:rPr>
+        <w:t>"AntiHackerServer"</w:t>
+      </w:r>
+      <w:r>
+        <w:rPr>
+          <w:rFonts w:ascii="Consolas" w:eastAsia="Times New Roman" w:hAnsi="Consolas" w:cs="Consolas"/>
+          <w:color w:val="000000"/>
+          <w:sz w:val="19"/>
+          <w:szCs w:val="19"/>
+          <w:highlight w:val="white"/>
+        </w:rPr>
+        <w:t>);</w:t>
+      </w:r>
+    </w:p>
+    <w:p>
+      <w:pPr>
+        <w:autoSpaceDE w:val="0"/>
+        <w:autoSpaceDN w:val="0"/>
+        <w:adjustRightInd w:val="0"/>
+        <w:spacing w:after="0" w:line="240" w:lineRule="auto"/>
+        <w:rPr>
+          <w:rFonts w:ascii="Consolas" w:eastAsia="Times New Roman" w:hAnsi="Consolas" w:cs="Consolas"/>
+          <w:color w:val="000000"/>
+          <w:sz w:val="19"/>
+          <w:szCs w:val="19"/>
+          <w:highlight w:val="white"/>
+        </w:rPr>
+      </w:pPr>
+      <w:r>
+        <w:rPr>
+          <w:rFonts w:ascii="Consolas" w:eastAsia="Times New Roman" w:hAnsi="Consolas" w:cs="Consolas"/>
+          <w:color w:val="000000"/>
+          <w:sz w:val="19"/>
+          <w:szCs w:val="19"/>
+          <w:highlight w:val="white"/>
+        </w:rPr>
+        <w:t xml:space="preserve">            Response.Headers.Remove(</w:t>
+      </w:r>
+      <w:r>
+        <w:rPr>
+          <w:rFonts w:ascii="Consolas" w:eastAsia="Times New Roman" w:hAnsi="Consolas" w:cs="Consolas"/>
+          <w:color w:val="A31515"/>
+          <w:sz w:val="19"/>
+          <w:szCs w:val="19"/>
+          <w:highlight w:val="white"/>
+        </w:rPr>
+        <w:t>"X-AspNet-Version"</w:t>
+      </w:r>
+      <w:r>
+        <w:rPr>
+          <w:rFonts w:ascii="Consolas" w:eastAsia="Times New Roman" w:hAnsi="Consolas" w:cs="Consolas"/>
+          <w:color w:val="000000"/>
+          <w:sz w:val="19"/>
+          <w:szCs w:val="19"/>
+          <w:highlight w:val="white"/>
+        </w:rPr>
+        <w:t xml:space="preserve">); </w:t>
+      </w:r>
+      <w:r>
+        <w:rPr>
+          <w:rFonts w:ascii="Consolas" w:eastAsia="Times New Roman" w:hAnsi="Consolas" w:cs="Consolas"/>
+          <w:color w:val="008000"/>
+          <w:sz w:val="19"/>
+          <w:szCs w:val="19"/>
+          <w:highlight w:val="white"/>
+        </w:rPr>
+        <w:t>//alternative to above solution</w:t>
+      </w:r>
+    </w:p>
+    <w:p>
+      <w:pPr>
+        <w:autoSpaceDE w:val="0"/>
+        <w:autoSpaceDN w:val="0"/>
+        <w:adjustRightInd w:val="0"/>
+        <w:spacing w:after="0" w:line="240" w:lineRule="auto"/>
+        <w:rPr>
+          <w:rFonts w:ascii="Consolas" w:eastAsia="Times New Roman" w:hAnsi="Consolas" w:cs="Consolas"/>
+          <w:color w:val="000000"/>
+          <w:sz w:val="19"/>
+          <w:szCs w:val="19"/>
+          <w:highlight w:val="white"/>
+        </w:rPr>
+      </w:pPr>
+      <w:r>
+        <w:rPr>
+          <w:rFonts w:ascii="Consolas" w:eastAsia="Times New Roman" w:hAnsi="Consolas" w:cs="Consolas"/>
+          <w:color w:val="000000"/>
+          <w:sz w:val="19"/>
+          <w:szCs w:val="19"/>
+          <w:highlight w:val="white"/>
+        </w:rPr>
+        <w:t xml:space="preserve">            Response.Headers.Remove(</w:t>
+      </w:r>
+      <w:r>
+        <w:rPr>
+          <w:rFonts w:ascii="Consolas" w:eastAsia="Times New Roman" w:hAnsi="Consolas" w:cs="Consolas"/>
+          <w:color w:val="A31515"/>
+          <w:sz w:val="19"/>
+          <w:szCs w:val="19"/>
+          <w:highlight w:val="white"/>
+        </w:rPr>
+        <w:t>"X-AspNetMvc-Version"</w:t>
+      </w:r>
+      <w:r>
+        <w:rPr>
+          <w:rFonts w:ascii="Consolas" w:eastAsia="Times New Roman" w:hAnsi="Consolas" w:cs="Consolas"/>
+          <w:color w:val="000000"/>
+          <w:sz w:val="19"/>
+          <w:szCs w:val="19"/>
+          <w:highlight w:val="white"/>
+        </w:rPr>
+        <w:t xml:space="preserve">); </w:t>
+      </w:r>
+      <w:r>
+        <w:rPr>
+          <w:rFonts w:ascii="Consolas" w:eastAsia="Times New Roman" w:hAnsi="Consolas" w:cs="Consolas"/>
+          <w:color w:val="008000"/>
+          <w:sz w:val="19"/>
+          <w:szCs w:val="19"/>
+          <w:highlight w:val="white"/>
+        </w:rPr>
+        <w:t>//alternative to above solution</w:t>
+      </w:r>
+    </w:p>
+    <w:p>
+      <w:pPr>
+        <w:rPr>
+          <w:rFonts w:ascii="Consolas" w:eastAsia="Times New Roman" w:hAnsi="Consolas" w:cs="Consolas"/>
+          <w:color w:val="000000"/>
+          <w:sz w:val="19"/>
+          <w:szCs w:val="19"/>
+        </w:rPr>
+      </w:pPr>
+      <w:r>
+        <w:rPr>
+          <w:rFonts w:ascii="Consolas" w:eastAsia="Times New Roman" w:hAnsi="Consolas" w:cs="Consolas"/>
+          <w:color w:val="000000"/>
+          <w:sz w:val="19"/>
+          <w:szCs w:val="19"/>
+          <w:highlight w:val="white"/>
+        </w:rPr>
+        <w:t xml:space="preserve">        }</w:t>
+      </w:r>
+    </w:p>
+    <w:p>
+      <w:pPr>
+        <w:rPr>
+          <w:rFonts w:ascii="Consolas" w:eastAsia="Times New Roman" w:hAnsi="Consolas" w:cs="Consolas"/>
+          <w:color w:val="000000"/>
+          <w:sz w:val="19"/>
+          <w:szCs w:val="19"/>
+        </w:rPr>
+      </w:pPr>
+      <w:r>
+        <w:rPr>
+          <w:rFonts w:ascii="Consolas" w:eastAsia="Times New Roman" w:hAnsi="Consolas" w:cs="Consolas"/>
+          <w:color w:val="000000"/>
+          <w:sz w:val="19"/>
+          <w:szCs w:val="19"/>
+        </w:rPr>
+        <w:t>3:Add in web.config</w:t>
+      </w:r>
+    </w:p>
+    <w:p>
+      <w:pPr>
+        <w:autoSpaceDE w:val="0"/>
+        <w:autoSpaceDN w:val="0"/>
+        <w:adjustRightInd w:val="0"/>
+        <w:spacing w:after="0" w:line="240" w:lineRule="auto"/>
+        <w:rPr>
+          <w:rFonts w:ascii="Consolas" w:eastAsia="Times New Roman" w:hAnsi="Consolas" w:cs="Consolas"/>
+          <w:color w:val="000000"/>
+          <w:sz w:val="19"/>
+          <w:szCs w:val="19"/>
+          <w:highlight w:val="white"/>
+        </w:rPr>
+      </w:pPr>
+      <w:r>
+        <w:rPr>
+          <w:rFonts w:ascii="Consolas" w:eastAsia="Times New Roman" w:hAnsi="Consolas" w:cs="Consolas"/>
+          <w:color w:val="0000FF"/>
+          <w:sz w:val="19"/>
+          <w:szCs w:val="19"/>
+          <w:highlight w:val="white"/>
+        </w:rPr>
+        <w:t>&lt;!--</w:t>
+      </w:r>
+      <w:r>
+        <w:rPr>
+          <w:rFonts w:ascii="Consolas" w:eastAsia="Times New Roman" w:hAnsi="Consolas" w:cs="Consolas"/>
+          <w:color w:val="008000"/>
+          <w:sz w:val="19"/>
+          <w:szCs w:val="19"/>
+          <w:highlight w:val="white"/>
+        </w:rPr>
+        <w:t>&lt;httpProtocol&gt;</w:t>
+      </w:r>
+    </w:p>
+    <w:p>
+      <w:pPr>
+        <w:autoSpaceDE w:val="0"/>
+        <w:autoSpaceDN w:val="0"/>
+        <w:adjustRightInd w:val="0"/>
+        <w:spacing w:after="0" w:line="240" w:lineRule="auto"/>
+        <w:rPr>
+          <w:rFonts w:ascii="Consolas" w:eastAsia="Times New Roman" w:hAnsi="Consolas" w:cs="Consolas"/>
+          <w:color w:val="000000"/>
+          <w:sz w:val="19"/>
+          <w:szCs w:val="19"/>
+          <w:highlight w:val="white"/>
+        </w:rPr>
+      </w:pPr>
+      <w:r>
+        <w:rPr>
+          <w:rFonts w:ascii="Consolas" w:eastAsia="Times New Roman" w:hAnsi="Consolas" w:cs="Consolas"/>
+          <w:color w:val="008000"/>
+          <w:sz w:val="19"/>
+          <w:szCs w:val="19"/>
+          <w:highlight w:val="white"/>
+        </w:rPr>
+        <w:t xml:space="preserve">      &lt;customHeaders&gt;</w:t>
+      </w:r>
+    </w:p>
+    <w:p>
+      <w:pPr>
+        <w:autoSpaceDE w:val="0"/>
+        <w:autoSpaceDN w:val="0"/>
+        <w:adjustRightInd w:val="0"/>
+        <w:spacing w:after="0" w:line="240" w:lineRule="auto"/>
+        <w:rPr>
+          <w:rFonts w:ascii="Consolas" w:eastAsia="Times New Roman" w:hAnsi="Consolas" w:cs="Consolas"/>
+          <w:color w:val="000000"/>
+          <w:sz w:val="19"/>
+          <w:szCs w:val="19"/>
+          <w:highlight w:val="white"/>
+        </w:rPr>
+      </w:pPr>
+      <w:r>
+        <w:rPr>
+          <w:rFonts w:ascii="Consolas" w:eastAsia="Times New Roman" w:hAnsi="Consolas" w:cs="Consolas"/>
+          <w:color w:val="008000"/>
+          <w:sz w:val="19"/>
+          <w:szCs w:val="19"/>
+          <w:highlight w:val="white"/>
+        </w:rPr>
+        <w:t xml:space="preserve">        &lt;remove name="X-Powered-By" /&gt;</w:t>
+      </w:r>
+    </w:p>
+    <w:p>
+      <w:pPr>
+        <w:autoSpaceDE w:val="0"/>
+        <w:autoSpaceDN w:val="0"/>
+        <w:adjustRightInd w:val="0"/>
+        <w:spacing w:after="0" w:line="240" w:lineRule="auto"/>
+        <w:rPr>
+          <w:rFonts w:ascii="Consolas" w:eastAsia="Times New Roman" w:hAnsi="Consolas" w:cs="Consolas"/>
+          <w:color w:val="000000"/>
+          <w:sz w:val="19"/>
+          <w:szCs w:val="19"/>
+          <w:highlight w:val="white"/>
+        </w:rPr>
+      </w:pPr>
+      <w:r>
+        <w:rPr>
+          <w:rFonts w:ascii="Consolas" w:eastAsia="Times New Roman" w:hAnsi="Consolas" w:cs="Consolas"/>
+          <w:color w:val="008000"/>
+          <w:sz w:val="19"/>
+          <w:szCs w:val="19"/>
+          <w:highlight w:val="white"/>
+        </w:rPr>
+        <w:t xml:space="preserve">      &lt;/customHeaders&gt;</w:t>
+      </w:r>
+    </w:p>
+    <w:p>
+      <w:pPr>
+        <w:rPr>
+          <w:rFonts w:ascii="Consolas" w:eastAsia="Times New Roman" w:hAnsi="Consolas" w:cs="Consolas"/>
+          <w:color w:val="0000FF"/>
+          <w:sz w:val="19"/>
+          <w:szCs w:val="19"/>
+        </w:rPr>
+      </w:pPr>
+      <w:r>
+        <w:rPr>
+          <w:rFonts w:ascii="Consolas" w:eastAsia="Times New Roman" w:hAnsi="Consolas" w:cs="Consolas"/>
+          <w:color w:val="008000"/>
+          <w:sz w:val="19"/>
+          <w:szCs w:val="19"/>
+          <w:highlight w:val="white"/>
+        </w:rPr>
+        <w:t xml:space="preserve">    &lt;/httpProtocol&gt;</w:t>
+      </w:r>
+      <w:r>
+        <w:rPr>
+          <w:rFonts w:ascii="Consolas" w:eastAsia="Times New Roman" w:hAnsi="Consolas" w:cs="Consolas"/>
+          <w:color w:val="0000FF"/>
+          <w:sz w:val="19"/>
+          <w:szCs w:val="19"/>
+          <w:highlight w:val="white"/>
+        </w:rPr>
+        <w:t>--&gt;</w:t>
+      </w:r>
+    </w:p>
+    <w:p>
+      <w:r>
+        <w:rPr>
+          <w:rFonts w:ascii="Consolas" w:eastAsia="Times New Roman" w:hAnsi="Consolas" w:cs="Consolas"/>
+          <w:color w:val="0000FF"/>
+          <w:sz w:val="19"/>
+          <w:szCs w:val="19"/>
+        </w:rPr>
+        <w:t xml:space="preserve">4:Add in web.config </w:t>
+      </w:r>
+      <w:r>
+        <w:rPr>
+          <w:rFonts w:ascii="Consolas" w:eastAsia="Times New Roman" w:hAnsi="Consolas" w:cs="Consolas"/>
+          <w:color w:val="0000FF"/>
+          <w:sz w:val="19"/>
+          <w:szCs w:val="19"/>
+          <w:highlight w:val="white"/>
+        </w:rPr>
+        <w:t>&lt;</w:t>
+      </w:r>
+      <w:r>
+        <w:rPr>
+          <w:rFonts w:ascii="Consolas" w:eastAsia="Times New Roman" w:hAnsi="Consolas" w:cs="Consolas"/>
+          <w:color w:val="A31515"/>
+          <w:sz w:val="19"/>
+          <w:szCs w:val="19"/>
+          <w:highlight w:val="white"/>
+        </w:rPr>
+        <w:t>httpRuntime</w:t>
+      </w:r>
+      <w:r>
+        <w:rPr>
+          <w:rFonts w:ascii="Consolas" w:eastAsia="Times New Roman" w:hAnsi="Consolas" w:cs="Consolas"/>
+          <w:color w:val="0000FF"/>
+          <w:sz w:val="19"/>
+          <w:szCs w:val="19"/>
+          <w:highlight w:val="white"/>
+        </w:rPr>
+        <w:t xml:space="preserve"> </w:t>
+      </w:r>
+      <w:r>
+        <w:rPr>
+          <w:rFonts w:ascii="Consolas" w:eastAsia="Times New Roman" w:hAnsi="Consolas" w:cs="Consolas"/>
+          <w:color w:val="FF0000"/>
+          <w:sz w:val="19"/>
+          <w:szCs w:val="19"/>
+          <w:highlight w:val="white"/>
+        </w:rPr>
+        <w:t>enableVersionHeader</w:t>
+      </w:r>
+      <w:r>
+        <w:rPr>
+          <w:rFonts w:ascii="Consolas" w:eastAsia="Times New Roman" w:hAnsi="Consolas" w:cs="Consolas"/>
+          <w:color w:val="0000FF"/>
+          <w:sz w:val="19"/>
+          <w:szCs w:val="19"/>
+          <w:highlight w:val="white"/>
+        </w:rPr>
+        <w:t>=</w:t>
+      </w:r>
+      <w:r>
+        <w:rPr>
+          <w:rFonts w:ascii="Consolas" w:eastAsia="Times New Roman" w:hAnsi="Consolas" w:cs="Consolas"/>
+          <w:color w:val="000000"/>
+          <w:sz w:val="19"/>
+          <w:szCs w:val="19"/>
+          <w:highlight w:val="white"/>
+        </w:rPr>
+        <w:t>"</w:t>
+      </w:r>
+      <w:r>
+        <w:rPr>
+          <w:rFonts w:ascii="Consolas" w:eastAsia="Times New Roman" w:hAnsi="Consolas" w:cs="Consolas"/>
+          <w:color w:val="0000FF"/>
+          <w:sz w:val="19"/>
+          <w:szCs w:val="19"/>
+          <w:highlight w:val="white"/>
+        </w:rPr>
+        <w:t>false</w:t>
+      </w:r>
+      <w:r>
+        <w:rPr>
+          <w:rFonts w:ascii="Consolas" w:eastAsia="Times New Roman" w:hAnsi="Consolas" w:cs="Consolas"/>
+          <w:color w:val="000000"/>
+          <w:sz w:val="19"/>
+          <w:szCs w:val="19"/>
+          <w:highlight w:val="white"/>
+        </w:rPr>
+        <w:t>"</w:t>
+      </w:r>
+      <w:r>
+        <w:rPr>
+          <w:rFonts w:ascii="Consolas" w:eastAsia="Times New Roman" w:hAnsi="Consolas" w:cs="Consolas"/>
+          <w:color w:val="0000FF"/>
+          <w:sz w:val="19"/>
+          <w:szCs w:val="19"/>
+          <w:highlight w:val="white"/>
+        </w:rPr>
+        <w:t xml:space="preserve"> /&gt;</w:t>
+      </w:r>
+    </w:p>
+    <w:p>
+      <w:pPr>
+        <w:pStyle w:val="ListParagraph"/>
+        <w:ind w:left="0"/>
+      </w:pPr>
+      <w:r>
+        <w:rPr>
+          <w:noProof/>
+        </w:rPr>
+        <w:drawing>
+          <wp:inline distT="0" distB="0" distL="0" distR="0">
+            <wp:extent cx="4095750" cy="1114425"/>
+            <wp:effectExtent l="0" t="0" r="0" b="9525"/>
+            <wp:docPr id="4" name="Picture 4"/>
+            <wp:cNvGraphicFramePr>
+              <a:graphicFrameLocks xmlns:a="http://schemas.openxmlformats.org/drawingml/2006/main" noChangeAspect="1"/>
+            </wp:cNvGraphicFramePr>
+            <a:graphic xmlns:a="http://schemas.openxmlformats.org/drawingml/2006/main">
+              <a:graphicData uri="http://schemas.openxmlformats.org/drawingml/2006/picture">
+                <pic:pic xmlns:pic="http://schemas.openxmlformats.org/drawingml/2006/picture">
+                  <pic:nvPicPr>
+                    <pic:cNvPr id="0" name="Picture 4"/>
+                    <pic:cNvPicPr>
+                      <a:picLocks noChangeAspect="1" noChangeArrowheads="1"/>
+                    </pic:cNvPicPr>
+                  </pic:nvPicPr>
+                  <pic:blipFill>
+                    <a:blip r:embed="rId21">
+                      <a:extLst>
+                        <a:ext uri="{28A0092B-C50C-407E-A947-70E740481C1C}">
+                          <a14:useLocalDpi xmlns:a14="http://schemas.microsoft.com/office/drawing/2010/main" val="0"/>
+                        </a:ext>
+                      </a:extLst>
+                    </a:blip>
+                    <a:srcRect/>
+                    <a:stretch>
+                      <a:fillRect/>
+                    </a:stretch>
+                  </pic:blipFill>
+                  <pic:spPr bwMode="auto">
+                    <a:xfrm>
+                      <a:off x="0" y="0"/>
+                      <a:ext cx="4095750" cy="1114425"/>
+                    </a:xfrm>
+                    <a:prstGeom prst="rect">
+                      <a:avLst/>
+                    </a:prstGeom>
+                    <a:noFill/>
+                    <a:ln>
+                      <a:noFill/>
+                    </a:ln>
+                  </pic:spPr>
+                </pic:pic>
+              </a:graphicData>
+            </a:graphic>
+          </wp:inline>
+        </w:drawing>
+      </w:r>
+    </w:p>
+    <w:p>
+      <w:pPr>
+        <w:pStyle w:val="ListParagraph"/>
+        <w:ind w:left="0"/>
+        <w:rPr>
+          <w:rFonts w:ascii="Lucida Sans Unicode" w:hAnsi="Lucida Sans Unicode" w:cs="Lucida Sans Unicode"/>
+          <w:color w:val="444444"/>
+          <w:sz w:val="20"/>
+          <w:szCs w:val="20"/>
+          <w:shd w:val="clear" w:color="auto" w:fill="FFFFFF"/>
+        </w:rPr>
+      </w:pPr>
+    </w:p>
+    <w:p/>
     <w:sectPr>
       <w:pgSz w:w="12240" w:h="15840"/>
       <w:pgMar w:top="1440" w:right="1440" w:bottom="1440" w:left="1440" w:header="720" w:footer="720" w:gutter="0"/>
@@ -5297,6 +6823,120 @@
 <file path=word/numbering.xml><?xml version="1.0" encoding="utf-8"?>
 <w:numbering xmlns:wpc="http://schemas.microsoft.com/office/word/2010/wordprocessingCanvas" xmlns:mc="http://schemas.openxmlformats.org/markup-compatibility/2006" xmlns:o="urn:schemas-microsoft-com:office:office" xmlns:r="http://schemas.openxmlformats.org/officeDocument/2006/relationships" xmlns:m="http://schemas.openxmlformats.org/officeDocument/2006/math" xmlns:v="urn:schemas-microsoft-com:vml" xmlns:wp14="http://schemas.microsoft.com/office/word/2010/wordprocessingDrawing" xmlns:wp="http://schemas.openxmlformats.org/drawingml/2006/wordprocessingDrawing" xmlns:w10="urn:schemas-microsoft-com:office:word" xmlns:w="http://schemas.openxmlformats.org/wordprocessingml/2006/main" xmlns:w14="http://schemas.microsoft.com/office/word/2010/wordml" xmlns:w15="http://schemas.microsoft.com/office/word/2012/wordml" xmlns:wpg="http://schemas.microsoft.com/office/word/2010/wordprocessingGroup" xmlns:wpi="http://schemas.microsoft.com/office/word/2010/wordprocessingInk" xmlns:wne="http://schemas.microsoft.com/office/word/2006/wordml" xmlns:wps="http://schemas.microsoft.com/office/word/2010/wordprocessingShape" mc:Ignorable="w14 w15 wp14">
   <w:abstractNum w:abstractNumId="0">
+    <w:nsid w:val="00000005"/>
+    <w:multiLevelType w:val="multilevel"/>
+    <w:tmpl w:val="00000005"/>
+    <w:name w:val="WW8Num5"/>
+    <w:lvl w:ilvl="0">
+      <w:start w:val="1"/>
+      <w:numFmt w:val="decimal"/>
+      <w:lvlText w:val="%1)"/>
+      <w:lvlJc w:val="left"/>
+      <w:pPr>
+        <w:tabs>
+          <w:tab w:val="num" w:pos="720"/>
+        </w:tabs>
+        <w:ind w:left="720" w:hanging="360"/>
+      </w:pPr>
+    </w:lvl>
+    <w:lvl w:ilvl="1">
+      <w:start w:val="1"/>
+      <w:numFmt w:val="decimal"/>
+      <w:lvlText w:val="%2."/>
+      <w:lvlJc w:val="left"/>
+      <w:pPr>
+        <w:tabs>
+          <w:tab w:val="num" w:pos="1080"/>
+        </w:tabs>
+        <w:ind w:left="1080" w:hanging="360"/>
+      </w:pPr>
+    </w:lvl>
+    <w:lvl w:ilvl="2">
+      <w:start w:val="1"/>
+      <w:numFmt w:val="decimal"/>
+      <w:lvlText w:val="%3."/>
+      <w:lvlJc w:val="left"/>
+      <w:pPr>
+        <w:tabs>
+          <w:tab w:val="num" w:pos="1440"/>
+        </w:tabs>
+        <w:ind w:left="1440" w:hanging="360"/>
+      </w:pPr>
+    </w:lvl>
+    <w:lvl w:ilvl="3">
+      <w:start w:val="1"/>
+      <w:numFmt w:val="decimal"/>
+      <w:lvlText w:val="%4."/>
+      <w:lvlJc w:val="left"/>
+      <w:pPr>
+        <w:tabs>
+          <w:tab w:val="num" w:pos="1800"/>
+        </w:tabs>
+        <w:ind w:left="1800" w:hanging="360"/>
+      </w:pPr>
+    </w:lvl>
+    <w:lvl w:ilvl="4">
+      <w:start w:val="1"/>
+      <w:numFmt w:val="decimal"/>
+      <w:lvlText w:val="%5."/>
+      <w:lvlJc w:val="left"/>
+      <w:pPr>
+        <w:tabs>
+          <w:tab w:val="num" w:pos="2160"/>
+        </w:tabs>
+        <w:ind w:left="2160" w:hanging="360"/>
+      </w:pPr>
+    </w:lvl>
+    <w:lvl w:ilvl="5">
+      <w:start w:val="1"/>
+      <w:numFmt w:val="decimal"/>
+      <w:lvlText w:val="%6."/>
+      <w:lvlJc w:val="left"/>
+      <w:pPr>
+        <w:tabs>
+          <w:tab w:val="num" w:pos="2520"/>
+        </w:tabs>
+        <w:ind w:left="2520" w:hanging="360"/>
+      </w:pPr>
+    </w:lvl>
+    <w:lvl w:ilvl="6">
+      <w:start w:val="1"/>
+      <w:numFmt w:val="decimal"/>
+      <w:lvlText w:val="%7."/>
+      <w:lvlJc w:val="left"/>
+      <w:pPr>
+        <w:tabs>
+          <w:tab w:val="num" w:pos="2880"/>
+        </w:tabs>
+        <w:ind w:left="2880" w:hanging="360"/>
+      </w:pPr>
+    </w:lvl>
+    <w:lvl w:ilvl="7">
+      <w:start w:val="1"/>
+      <w:numFmt w:val="decimal"/>
+      <w:lvlText w:val="%8."/>
+      <w:lvlJc w:val="left"/>
+      <w:pPr>
+        <w:tabs>
+          <w:tab w:val="num" w:pos="3240"/>
+        </w:tabs>
+        <w:ind w:left="3240" w:hanging="360"/>
+      </w:pPr>
+    </w:lvl>
+    <w:lvl w:ilvl="8">
+      <w:start w:val="1"/>
+      <w:numFmt w:val="decimal"/>
+      <w:lvlText w:val="%9."/>
+      <w:lvlJc w:val="left"/>
+      <w:pPr>
+        <w:tabs>
+          <w:tab w:val="num" w:pos="3600"/>
+        </w:tabs>
+        <w:ind w:left="3600" w:hanging="360"/>
+      </w:pPr>
+    </w:lvl>
+  </w:abstractNum>
+  <w:abstractNum w:abstractNumId="1">
     <w:nsid w:val="0E3C4B8D"/>
     <w:multiLevelType w:val="hybridMultilevel"/>
     <w:tmpl w:val="C37E4614"/>
@@ -5385,7 +7025,7 @@
       </w:pPr>
     </w:lvl>
   </w:abstractNum>
-  <w:abstractNum w:abstractNumId="1">
+  <w:abstractNum w:abstractNumId="2">
     <w:nsid w:val="1B9E2F9D"/>
     <w:multiLevelType w:val="hybridMultilevel"/>
     <w:tmpl w:val="CDD887EA"/>
@@ -5474,7 +7114,7 @@
       </w:pPr>
     </w:lvl>
   </w:abstractNum>
-  <w:abstractNum w:abstractNumId="2">
+  <w:abstractNum w:abstractNumId="3">
     <w:nsid w:val="1FCC19E7"/>
     <w:multiLevelType w:val="hybridMultilevel"/>
     <w:tmpl w:val="6E24B516"/>
@@ -5563,7 +7203,7 @@
       </w:pPr>
     </w:lvl>
   </w:abstractNum>
-  <w:abstractNum w:abstractNumId="3">
+  <w:abstractNum w:abstractNumId="4">
     <w:nsid w:val="59780BA1"/>
     <w:multiLevelType w:val="hybridMultilevel"/>
     <w:tmpl w:val="8752C242"/>
@@ -5652,7 +7292,7 @@
       </w:pPr>
     </w:lvl>
   </w:abstractNum>
-  <w:abstractNum w:abstractNumId="4">
+  <w:abstractNum w:abstractNumId="5">
     <w:nsid w:val="59822410"/>
     <w:multiLevelType w:val="hybridMultilevel"/>
     <w:tmpl w:val="8752C242"/>
@@ -5741,7 +7381,7 @@
       </w:pPr>
     </w:lvl>
   </w:abstractNum>
-  <w:abstractNum w:abstractNumId="5">
+  <w:abstractNum w:abstractNumId="6">
     <w:nsid w:val="5C806A9C"/>
     <w:multiLevelType w:val="hybridMultilevel"/>
     <w:tmpl w:val="7ADCE3EA"/>
@@ -5828,22 +7468,25 @@
     </w:lvl>
   </w:abstractNum>
   <w:num w:numId="1">
-    <w:abstractNumId w:val="0"/>
+    <w:abstractNumId w:val="1"/>
   </w:num>
   <w:num w:numId="2">
+    <w:abstractNumId w:val="4"/>
+  </w:num>
+  <w:num w:numId="3">
+    <w:abstractNumId w:val="5"/>
+  </w:num>
+  <w:num w:numId="4">
+    <w:abstractNumId w:val="6"/>
+  </w:num>
+  <w:num w:numId="5">
     <w:abstractNumId w:val="3"/>
   </w:num>
-  <w:num w:numId="3">
-    <w:abstractNumId w:val="4"/>
-  </w:num>
-  <w:num w:numId="4">
-    <w:abstractNumId w:val="5"/>
-  </w:num>
-  <w:num w:numId="5">
+  <w:num w:numId="6">
     <w:abstractNumId w:val="2"/>
   </w:num>
-  <w:num w:numId="6">
-    <w:abstractNumId w:val="1"/>
+  <w:num w:numId="7">
+    <w:abstractNumId w:val="0"/>
   </w:num>
 </w:numbering>
 </file>
@@ -6045,7 +7688,7 @@
     <w:lsdException w:name="Medium Shading 2 Accent 1" w:uiPriority="64"/>
     <w:lsdException w:name="Medium List 1 Accent 1" w:uiPriority="65"/>
     <w:lsdException w:name="Revision" w:semiHidden="1"/>
-    <w:lsdException w:name="List Paragraph" w:uiPriority="34" w:qFormat="1"/>
+    <w:lsdException w:name="List Paragraph" w:uiPriority="0" w:qFormat="1"/>
     <w:lsdException w:name="Quote" w:uiPriority="29" w:qFormat="1"/>
     <w:lsdException w:name="Intense Quote" w:uiPriority="30" w:qFormat="1"/>
     <w:lsdException w:name="Medium List 2 Accent 1" w:uiPriority="66"/>
@@ -6283,7 +7926,6 @@
   <w:style w:type="paragraph" w:styleId="ListParagraph">
     <w:name w:val="List Paragraph"/>
     <w:basedOn w:val="Normal"/>
-    <w:uiPriority w:val="34"/>
     <w:qFormat/>
     <w:rsid w:val="00E86B10"/>
     <w:pPr>
@@ -6572,7 +8214,7 @@
 </file>
 
 <file path=customXml/itemProps1.xml><?xml version="1.0" encoding="utf-8"?>
-<ds:datastoreItem xmlns:ds="http://schemas.openxmlformats.org/officeDocument/2006/customXml" ds:itemID="{6BD6C726-8D0A-49B6-8021-66D33949929C}">
+<ds:datastoreItem xmlns:ds="http://schemas.openxmlformats.org/officeDocument/2006/customXml" ds:itemID="{BE173C35-DF45-401D-B547-567CAF6AB4AA}">
   <ds:schemaRefs>
     <ds:schemaRef ds:uri="http://schemas.openxmlformats.org/officeDocument/2006/bibliography"/>
   </ds:schemaRefs>

</xml_diff>

<commit_message>
MVC Music store documents update
</commit_message>
<xml_diff>
--- a/Documnets.docx
+++ b/Documnets.docx
@@ -5635,6 +5635,8 @@
           </wp:inline>
         </w:drawing>
       </w:r>
+      <w:bookmarkStart w:id="0" w:name="_GoBack"/>
+      <w:bookmarkEnd w:id="0"/>
     </w:p>
     <w:p>
       <w:pPr>
@@ -5691,8 +5693,6 @@
         <w:pStyle w:val="ListParagraph"/>
         <w:ind w:left="0"/>
       </w:pPr>
-      <w:bookmarkStart w:id="0" w:name="_GoBack"/>
-      <w:bookmarkEnd w:id="0"/>
     </w:p>
     <w:p>
       <w:pPr>
@@ -8640,6 +8640,808 @@
           </wp:inline>
         </w:drawing>
       </w:r>
+    </w:p>
+    <w:p>
+      <w:pPr>
+        <w:pStyle w:val="ListParagraph"/>
+        <w:ind w:left="0"/>
+      </w:pPr>
+    </w:p>
+    <w:p>
+      <w:pPr>
+        <w:pStyle w:val="ListParagraph"/>
+        <w:ind w:left="0"/>
+        <w:rPr>
+          <w:rFonts w:ascii="Lucida Sans Unicode" w:hAnsi="Lucida Sans Unicode" w:cs="Lucida Sans Unicode"/>
+          <w:color w:val="444444"/>
+          <w:sz w:val="20"/>
+          <w:szCs w:val="20"/>
+          <w:shd w:val="clear" w:color="auto" w:fill="FFFFFF"/>
+        </w:rPr>
+      </w:pPr>
+      <w:r>
+        <w:rPr>
+          <w:rFonts w:ascii="Lucida Sans Unicode" w:hAnsi="Lucida Sans Unicode" w:cs="Lucida Sans Unicode"/>
+          <w:color w:val="444444"/>
+          <w:sz w:val="20"/>
+          <w:szCs w:val="20"/>
+          <w:shd w:val="clear" w:color="auto" w:fill="FFFFFF"/>
+        </w:rPr>
+        <w:t>Deployments:</w:t>
+      </w:r>
+    </w:p>
+    <w:p>
+      <w:pPr>
+        <w:pStyle w:val="ListParagraph"/>
+        <w:ind w:left="0"/>
+        <w:rPr>
+          <w:rFonts w:ascii="Lucida Sans Unicode" w:hAnsi="Lucida Sans Unicode" w:cs="Lucida Sans Unicode"/>
+          <w:color w:val="444444"/>
+          <w:sz w:val="20"/>
+          <w:szCs w:val="20"/>
+          <w:shd w:val="clear" w:color="auto" w:fill="FFFFFF"/>
+        </w:rPr>
+      </w:pPr>
+      <w:r>
+        <w:rPr>
+          <w:rFonts w:ascii="Lucida Sans Unicode" w:hAnsi="Lucida Sans Unicode" w:cs="Lucida Sans Unicode"/>
+          <w:color w:val="444444"/>
+          <w:sz w:val="20"/>
+          <w:szCs w:val="20"/>
+          <w:shd w:val="clear" w:color="auto" w:fill="FFFFFF"/>
+        </w:rPr>
+        <w:t>1</w:t>
+      </w:r>
+      <w:proofErr w:type="gramStart"/>
+      <w:r>
+        <w:rPr>
+          <w:rFonts w:ascii="Lucida Sans Unicode" w:hAnsi="Lucida Sans Unicode" w:cs="Lucida Sans Unicode"/>
+          <w:color w:val="444444"/>
+          <w:sz w:val="20"/>
+          <w:szCs w:val="20"/>
+          <w:shd w:val="clear" w:color="auto" w:fill="FFFFFF"/>
+        </w:rPr>
+        <w:t>:Go</w:t>
+      </w:r>
+      <w:proofErr w:type="gramEnd"/>
+      <w:r>
+        <w:rPr>
+          <w:rFonts w:ascii="Lucida Sans Unicode" w:hAnsi="Lucida Sans Unicode" w:cs="Lucida Sans Unicode"/>
+          <w:color w:val="444444"/>
+          <w:sz w:val="20"/>
+          <w:szCs w:val="20"/>
+          <w:shd w:val="clear" w:color="auto" w:fill="FFFFFF"/>
+        </w:rPr>
+        <w:t xml:space="preserve"> to </w:t>
+      </w:r>
+      <w:proofErr w:type="spellStart"/>
+      <w:r>
+        <w:rPr>
+          <w:rFonts w:ascii="Lucida Sans Unicode" w:hAnsi="Lucida Sans Unicode" w:cs="Lucida Sans Unicode"/>
+          <w:color w:val="444444"/>
+          <w:sz w:val="20"/>
+          <w:szCs w:val="20"/>
+          <w:shd w:val="clear" w:color="auto" w:fill="FFFFFF"/>
+        </w:rPr>
+        <w:t>Mvc</w:t>
+      </w:r>
+      <w:proofErr w:type="spellEnd"/>
+      <w:r>
+        <w:rPr>
+          <w:rFonts w:ascii="Lucida Sans Unicode" w:hAnsi="Lucida Sans Unicode" w:cs="Lucida Sans Unicode"/>
+          <w:color w:val="444444"/>
+          <w:sz w:val="20"/>
+          <w:szCs w:val="20"/>
+          <w:shd w:val="clear" w:color="auto" w:fill="FFFFFF"/>
+        </w:rPr>
+        <w:t xml:space="preserve"> Music store project and click on publish button.</w:t>
+      </w:r>
+    </w:p>
+    <w:p>
+      <w:pPr>
+        <w:pStyle w:val="ListParagraph"/>
+        <w:ind w:left="0"/>
+        <w:rPr>
+          <w:rFonts w:ascii="Lucida Sans Unicode" w:hAnsi="Lucida Sans Unicode" w:cs="Lucida Sans Unicode"/>
+          <w:color w:val="444444"/>
+          <w:sz w:val="20"/>
+          <w:szCs w:val="20"/>
+          <w:shd w:val="clear" w:color="auto" w:fill="FFFFFF"/>
+        </w:rPr>
+      </w:pPr>
+      <w:r>
+        <w:rPr>
+          <w:rFonts w:ascii="Lucida Sans Unicode" w:hAnsi="Lucida Sans Unicode" w:cs="Lucida Sans Unicode"/>
+          <w:color w:val="444444"/>
+          <w:sz w:val="20"/>
+          <w:szCs w:val="20"/>
+          <w:shd w:val="clear" w:color="auto" w:fill="FFFFFF"/>
+        </w:rPr>
+        <w:t>2</w:t>
+      </w:r>
+      <w:proofErr w:type="gramStart"/>
+      <w:r>
+        <w:rPr>
+          <w:rFonts w:ascii="Lucida Sans Unicode" w:hAnsi="Lucida Sans Unicode" w:cs="Lucida Sans Unicode"/>
+          <w:color w:val="444444"/>
+          <w:sz w:val="20"/>
+          <w:szCs w:val="20"/>
+          <w:shd w:val="clear" w:color="auto" w:fill="FFFFFF"/>
+        </w:rPr>
+        <w:t>:Click</w:t>
+      </w:r>
+      <w:proofErr w:type="gramEnd"/>
+      <w:r>
+        <w:rPr>
+          <w:rFonts w:ascii="Lucida Sans Unicode" w:hAnsi="Lucida Sans Unicode" w:cs="Lucida Sans Unicode"/>
+          <w:color w:val="444444"/>
+          <w:sz w:val="20"/>
+          <w:szCs w:val="20"/>
+          <w:shd w:val="clear" w:color="auto" w:fill="FFFFFF"/>
+        </w:rPr>
+        <w:t xml:space="preserve"> on custom link as given below.</w:t>
+      </w:r>
+    </w:p>
+    <w:p>
+      <w:pPr>
+        <w:pStyle w:val="ListParagraph"/>
+        <w:ind w:left="0"/>
+        <w:rPr>
+          <w:b/>
+        </w:rPr>
+      </w:pPr>
+      <w:r>
+        <w:rPr>
+          <w:b/>
+          <w:noProof/>
+        </w:rPr>
+        <w:lastRenderedPageBreak/>
+        <w:drawing>
+          <wp:inline distT="0" distB="0" distL="0" distR="0">
+            <wp:extent cx="5943600" cy="4562475"/>
+            <wp:effectExtent l="0" t="0" r="0" b="9525"/>
+            <wp:docPr id="11" name="Picture 11"/>
+            <wp:cNvGraphicFramePr>
+              <a:graphicFrameLocks xmlns:a="http://schemas.openxmlformats.org/drawingml/2006/main" noChangeAspect="1"/>
+            </wp:cNvGraphicFramePr>
+            <a:graphic xmlns:a="http://schemas.openxmlformats.org/drawingml/2006/main">
+              <a:graphicData uri="http://schemas.openxmlformats.org/drawingml/2006/picture">
+                <pic:pic xmlns:pic="http://schemas.openxmlformats.org/drawingml/2006/picture">
+                  <pic:nvPicPr>
+                    <pic:cNvPr id="0" name="Picture 4"/>
+                    <pic:cNvPicPr>
+                      <a:picLocks noChangeAspect="1" noChangeArrowheads="1"/>
+                    </pic:cNvPicPr>
+                  </pic:nvPicPr>
+                  <pic:blipFill>
+                    <a:blip r:embed="rId33">
+                      <a:extLst>
+                        <a:ext uri="{28A0092B-C50C-407E-A947-70E740481C1C}">
+                          <a14:useLocalDpi xmlns:a14="http://schemas.microsoft.com/office/drawing/2010/main" val="0"/>
+                        </a:ext>
+                      </a:extLst>
+                    </a:blip>
+                    <a:srcRect/>
+                    <a:stretch>
+                      <a:fillRect/>
+                    </a:stretch>
+                  </pic:blipFill>
+                  <pic:spPr bwMode="auto">
+                    <a:xfrm>
+                      <a:off x="0" y="0"/>
+                      <a:ext cx="5943600" cy="4562475"/>
+                    </a:xfrm>
+                    <a:prstGeom prst="rect">
+                      <a:avLst/>
+                    </a:prstGeom>
+                    <a:noFill/>
+                    <a:ln>
+                      <a:noFill/>
+                    </a:ln>
+                  </pic:spPr>
+                </pic:pic>
+              </a:graphicData>
+            </a:graphic>
+          </wp:inline>
+        </w:drawing>
+      </w:r>
+    </w:p>
+    <w:p>
+      <w:pPr>
+        <w:pStyle w:val="ListParagraph"/>
+        <w:ind w:left="0"/>
+      </w:pPr>
+      <w:r>
+        <w:t>3</w:t>
+      </w:r>
+      <w:proofErr w:type="gramStart"/>
+      <w:r>
+        <w:t>:Give</w:t>
+      </w:r>
+      <w:proofErr w:type="gramEnd"/>
+      <w:r>
+        <w:t xml:space="preserve"> one name in Textbox. Then go to Next.</w:t>
+      </w:r>
+    </w:p>
+    <w:p>
+      <w:pPr>
+        <w:pStyle w:val="ListParagraph"/>
+        <w:ind w:left="0"/>
+      </w:pPr>
+      <w:r>
+        <w:t>4</w:t>
+      </w:r>
+      <w:proofErr w:type="gramStart"/>
+      <w:r>
+        <w:t>:Fill</w:t>
+      </w:r>
+      <w:proofErr w:type="gramEnd"/>
+      <w:r>
+        <w:t xml:space="preserve"> detail as given below.</w:t>
+      </w:r>
+    </w:p>
+    <w:p>
+      <w:pPr>
+        <w:pStyle w:val="ListParagraph"/>
+        <w:ind w:left="0"/>
+      </w:pPr>
+    </w:p>
+    <w:p>
+      <w:pPr>
+        <w:pStyle w:val="ListParagraph"/>
+        <w:ind w:left="0"/>
+      </w:pPr>
+      <w:r>
+        <w:rPr>
+          <w:noProof/>
+        </w:rPr>
+        <w:lastRenderedPageBreak/>
+        <w:drawing>
+          <wp:inline distT="0" distB="0" distL="0" distR="0">
+            <wp:extent cx="5934075" cy="4467225"/>
+            <wp:effectExtent l="0" t="0" r="9525" b="9525"/>
+            <wp:docPr id="9" name="Picture 9"/>
+            <wp:cNvGraphicFramePr>
+              <a:graphicFrameLocks xmlns:a="http://schemas.openxmlformats.org/drawingml/2006/main" noChangeAspect="1"/>
+            </wp:cNvGraphicFramePr>
+            <a:graphic xmlns:a="http://schemas.openxmlformats.org/drawingml/2006/main">
+              <a:graphicData uri="http://schemas.openxmlformats.org/drawingml/2006/picture">
+                <pic:pic xmlns:pic="http://schemas.openxmlformats.org/drawingml/2006/picture">
+                  <pic:nvPicPr>
+                    <pic:cNvPr id="0" name="Picture 5"/>
+                    <pic:cNvPicPr>
+                      <a:picLocks noChangeAspect="1" noChangeArrowheads="1"/>
+                    </pic:cNvPicPr>
+                  </pic:nvPicPr>
+                  <pic:blipFill>
+                    <a:blip r:embed="rId34">
+                      <a:extLst>
+                        <a:ext uri="{28A0092B-C50C-407E-A947-70E740481C1C}">
+                          <a14:useLocalDpi xmlns:a14="http://schemas.microsoft.com/office/drawing/2010/main" val="0"/>
+                        </a:ext>
+                      </a:extLst>
+                    </a:blip>
+                    <a:srcRect/>
+                    <a:stretch>
+                      <a:fillRect/>
+                    </a:stretch>
+                  </pic:blipFill>
+                  <pic:spPr bwMode="auto">
+                    <a:xfrm>
+                      <a:off x="0" y="0"/>
+                      <a:ext cx="5934075" cy="4467225"/>
+                    </a:xfrm>
+                    <a:prstGeom prst="rect">
+                      <a:avLst/>
+                    </a:prstGeom>
+                    <a:noFill/>
+                    <a:ln>
+                      <a:noFill/>
+                    </a:ln>
+                  </pic:spPr>
+                </pic:pic>
+              </a:graphicData>
+            </a:graphic>
+          </wp:inline>
+        </w:drawing>
+      </w:r>
+    </w:p>
+    <w:p>
+      <w:pPr>
+        <w:pStyle w:val="ListParagraph"/>
+        <w:ind w:left="0"/>
+      </w:pPr>
+      <w:r>
+        <w:t>5</w:t>
+      </w:r>
+      <w:proofErr w:type="gramStart"/>
+      <w:r>
+        <w:t>:Then</w:t>
+      </w:r>
+      <w:proofErr w:type="gramEnd"/>
+      <w:r>
+        <w:t xml:space="preserve"> set </w:t>
+      </w:r>
+      <w:proofErr w:type="spellStart"/>
+      <w:r>
+        <w:t>db</w:t>
+      </w:r>
+      <w:proofErr w:type="spellEnd"/>
+      <w:r>
+        <w:t xml:space="preserve"> connection and test connection.</w:t>
+      </w:r>
+    </w:p>
+    <w:p>
+      <w:pPr>
+        <w:pStyle w:val="ListParagraph"/>
+        <w:ind w:left="0"/>
+      </w:pPr>
+      <w:r>
+        <w:rPr>
+          <w:noProof/>
+        </w:rPr>
+        <w:lastRenderedPageBreak/>
+        <w:drawing>
+          <wp:inline distT="0" distB="0" distL="0" distR="0">
+            <wp:extent cx="5943600" cy="4629150"/>
+            <wp:effectExtent l="0" t="0" r="0" b="0"/>
+            <wp:docPr id="8" name="Picture 8"/>
+            <wp:cNvGraphicFramePr>
+              <a:graphicFrameLocks xmlns:a="http://schemas.openxmlformats.org/drawingml/2006/main" noChangeAspect="1"/>
+            </wp:cNvGraphicFramePr>
+            <a:graphic xmlns:a="http://schemas.openxmlformats.org/drawingml/2006/main">
+              <a:graphicData uri="http://schemas.openxmlformats.org/drawingml/2006/picture">
+                <pic:pic xmlns:pic="http://schemas.openxmlformats.org/drawingml/2006/picture">
+                  <pic:nvPicPr>
+                    <pic:cNvPr id="0" name="Picture 6"/>
+                    <pic:cNvPicPr>
+                      <a:picLocks noChangeAspect="1" noChangeArrowheads="1"/>
+                    </pic:cNvPicPr>
+                  </pic:nvPicPr>
+                  <pic:blipFill>
+                    <a:blip r:embed="rId35">
+                      <a:extLst>
+                        <a:ext uri="{28A0092B-C50C-407E-A947-70E740481C1C}">
+                          <a14:useLocalDpi xmlns:a14="http://schemas.microsoft.com/office/drawing/2010/main" val="0"/>
+                        </a:ext>
+                      </a:extLst>
+                    </a:blip>
+                    <a:srcRect/>
+                    <a:stretch>
+                      <a:fillRect/>
+                    </a:stretch>
+                  </pic:blipFill>
+                  <pic:spPr bwMode="auto">
+                    <a:xfrm>
+                      <a:off x="0" y="0"/>
+                      <a:ext cx="5943600" cy="4629150"/>
+                    </a:xfrm>
+                    <a:prstGeom prst="rect">
+                      <a:avLst/>
+                    </a:prstGeom>
+                    <a:noFill/>
+                    <a:ln>
+                      <a:noFill/>
+                    </a:ln>
+                  </pic:spPr>
+                </pic:pic>
+              </a:graphicData>
+            </a:graphic>
+          </wp:inline>
+        </w:drawing>
+      </w:r>
+    </w:p>
+    <w:p>
+      <w:pPr>
+        <w:pStyle w:val="ListParagraph"/>
+        <w:ind w:left="0"/>
+      </w:pPr>
+      <w:r>
+        <w:t>6</w:t>
+      </w:r>
+      <w:proofErr w:type="gramStart"/>
+      <w:r>
+        <w:t>:click</w:t>
+      </w:r>
+      <w:proofErr w:type="gramEnd"/>
+      <w:r>
+        <w:t xml:space="preserve"> on Next and start preview.</w:t>
+      </w:r>
+    </w:p>
+    <w:p>
+      <w:pPr>
+        <w:pStyle w:val="ListParagraph"/>
+        <w:ind w:left="0"/>
+      </w:pPr>
+      <w:r>
+        <w:rPr>
+          <w:noProof/>
+        </w:rPr>
+        <w:lastRenderedPageBreak/>
+        <w:drawing>
+          <wp:inline distT="0" distB="0" distL="0" distR="0">
+            <wp:extent cx="5943600" cy="4648200"/>
+            <wp:effectExtent l="0" t="0" r="0" b="0"/>
+            <wp:docPr id="7" name="Picture 7"/>
+            <wp:cNvGraphicFramePr>
+              <a:graphicFrameLocks xmlns:a="http://schemas.openxmlformats.org/drawingml/2006/main" noChangeAspect="1"/>
+            </wp:cNvGraphicFramePr>
+            <a:graphic xmlns:a="http://schemas.openxmlformats.org/drawingml/2006/main">
+              <a:graphicData uri="http://schemas.openxmlformats.org/drawingml/2006/picture">
+                <pic:pic xmlns:pic="http://schemas.openxmlformats.org/drawingml/2006/picture">
+                  <pic:nvPicPr>
+                    <pic:cNvPr id="0" name="Picture 7"/>
+                    <pic:cNvPicPr>
+                      <a:picLocks noChangeAspect="1" noChangeArrowheads="1"/>
+                    </pic:cNvPicPr>
+                  </pic:nvPicPr>
+                  <pic:blipFill>
+                    <a:blip r:embed="rId36">
+                      <a:extLst>
+                        <a:ext uri="{28A0092B-C50C-407E-A947-70E740481C1C}">
+                          <a14:useLocalDpi xmlns:a14="http://schemas.microsoft.com/office/drawing/2010/main" val="0"/>
+                        </a:ext>
+                      </a:extLst>
+                    </a:blip>
+                    <a:srcRect/>
+                    <a:stretch>
+                      <a:fillRect/>
+                    </a:stretch>
+                  </pic:blipFill>
+                  <pic:spPr bwMode="auto">
+                    <a:xfrm>
+                      <a:off x="0" y="0"/>
+                      <a:ext cx="5943600" cy="4648200"/>
+                    </a:xfrm>
+                    <a:prstGeom prst="rect">
+                      <a:avLst/>
+                    </a:prstGeom>
+                    <a:noFill/>
+                    <a:ln>
+                      <a:noFill/>
+                    </a:ln>
+                  </pic:spPr>
+                </pic:pic>
+              </a:graphicData>
+            </a:graphic>
+          </wp:inline>
+        </w:drawing>
+      </w:r>
+    </w:p>
+    <w:p>
+      <w:pPr>
+        <w:pStyle w:val="ListParagraph"/>
+        <w:ind w:left="0"/>
+      </w:pPr>
+      <w:r>
+        <w:t>8</w:t>
+      </w:r>
+      <w:proofErr w:type="gramStart"/>
+      <w:r>
+        <w:t>:Click</w:t>
+      </w:r>
+      <w:proofErr w:type="gramEnd"/>
+      <w:r>
+        <w:t xml:space="preserve"> on publish.</w:t>
+      </w:r>
+    </w:p>
+    <w:p>
+      <w:pPr>
+        <w:pStyle w:val="ListParagraph"/>
+        <w:ind w:left="0"/>
+      </w:pPr>
+      <w:r>
+        <w:t>Issue:</w:t>
+      </w:r>
+    </w:p>
+    <w:p>
+      <w:pPr>
+        <w:pStyle w:val="ListParagraph"/>
+        <w:ind w:left="0"/>
+        <w:rPr>
+          <w:b/>
+        </w:rPr>
+      </w:pPr>
+      <w:r>
+        <w:rPr>
+          <w:b/>
+        </w:rPr>
+        <w:t>You may face below error.</w:t>
+      </w:r>
+    </w:p>
+    <w:tbl>
+      <w:tblPr>
+        <w:tblW w:w="0" w:type="auto"/>
+        <w:tblCellSpacing w:w="15" w:type="dxa"/>
+        <w:tblCellMar>
+          <w:top w:w="15" w:type="dxa"/>
+          <w:left w:w="15" w:type="dxa"/>
+          <w:bottom w:w="15" w:type="dxa"/>
+          <w:right w:w="15" w:type="dxa"/>
+        </w:tblCellMar>
+        <w:tblLook w:val="04A0" w:firstRow="1" w:lastRow="0" w:firstColumn="1" w:lastColumn="0" w:noHBand="0" w:noVBand="1"/>
+      </w:tblPr>
+      <w:tblGrid>
+        <w:gridCol w:w="81"/>
+        <w:gridCol w:w="66"/>
+        <w:gridCol w:w="66"/>
+        <w:gridCol w:w="9147"/>
+      </w:tblGrid>
+      <w:tr>
+        <w:trPr>
+          <w:tblCellSpacing w:w="15" w:type="dxa"/>
+        </w:trPr>
+        <w:tc>
+          <w:tcPr>
+            <w:tcW w:w="0" w:type="auto"/>
+            <w:vAlign w:val="center"/>
+            <w:hideMark/>
+          </w:tcPr>
+          <w:p>
+            <w:pPr>
+              <w:spacing w:after="0" w:line="240" w:lineRule="auto"/>
+              <w:rPr>
+                <w:rFonts w:ascii="Times New Roman" w:eastAsia="Times New Roman" w:hAnsi="Times New Roman" w:cs="Times New Roman"/>
+                <w:sz w:val="24"/>
+                <w:szCs w:val="24"/>
+              </w:rPr>
+            </w:pPr>
+          </w:p>
+        </w:tc>
+        <w:tc>
+          <w:tcPr>
+            <w:tcW w:w="0" w:type="auto"/>
+          </w:tcPr>
+          <w:p>
+            <w:pPr>
+              <w:spacing w:before="100" w:beforeAutospacing="1" w:after="100" w:afterAutospacing="1" w:line="240" w:lineRule="auto"/>
+              <w:rPr>
+                <w:rFonts w:ascii="Times New Roman" w:eastAsia="Times New Roman" w:hAnsi="Times New Roman" w:cs="Times New Roman"/>
+                <w:sz w:val="24"/>
+                <w:szCs w:val="24"/>
+              </w:rPr>
+            </w:pPr>
+          </w:p>
+        </w:tc>
+        <w:tc>
+          <w:tcPr>
+            <w:tcW w:w="0" w:type="auto"/>
+          </w:tcPr>
+          <w:p>
+            <w:pPr>
+              <w:spacing w:before="100" w:beforeAutospacing="1" w:after="100" w:afterAutospacing="1" w:line="240" w:lineRule="auto"/>
+              <w:rPr>
+                <w:rFonts w:ascii="Times New Roman" w:eastAsia="Times New Roman" w:hAnsi="Times New Roman" w:cs="Times New Roman"/>
+                <w:sz w:val="24"/>
+                <w:szCs w:val="24"/>
+              </w:rPr>
+            </w:pPr>
+          </w:p>
+        </w:tc>
+        <w:tc>
+          <w:tcPr>
+            <w:tcW w:w="0" w:type="auto"/>
+            <w:vAlign w:val="center"/>
+            <w:hideMark/>
+          </w:tcPr>
+          <w:p>
+            <w:pPr>
+              <w:spacing w:before="100" w:beforeAutospacing="1" w:after="100" w:afterAutospacing="1" w:line="240" w:lineRule="auto"/>
+              <w:rPr>
+                <w:rFonts w:ascii="Times New Roman" w:eastAsia="Times New Roman" w:hAnsi="Times New Roman" w:cs="Times New Roman"/>
+                <w:sz w:val="24"/>
+                <w:szCs w:val="24"/>
+              </w:rPr>
+            </w:pPr>
+            <w:r>
+              <w:rPr>
+                <w:rFonts w:ascii="Times New Roman" w:eastAsia="Times New Roman" w:hAnsi="Times New Roman" w:cs="Times New Roman"/>
+                <w:sz w:val="24"/>
+                <w:szCs w:val="24"/>
+              </w:rPr>
+              <w:t xml:space="preserve">I tweaked the application settings a lot, changing the application pool's identity (in Windows 8.1's IIS) to </w:t>
+            </w:r>
+            <w:proofErr w:type="spellStart"/>
+            <w:r>
+              <w:rPr>
+                <w:rFonts w:ascii="Times New Roman" w:eastAsia="Times New Roman" w:hAnsi="Times New Roman" w:cs="Times New Roman"/>
+                <w:sz w:val="24"/>
+                <w:szCs w:val="24"/>
+              </w:rPr>
+              <w:t>LocalSystem</w:t>
+            </w:r>
+            <w:proofErr w:type="spellEnd"/>
+            <w:r>
+              <w:rPr>
+                <w:rFonts w:ascii="Times New Roman" w:eastAsia="Times New Roman" w:hAnsi="Times New Roman" w:cs="Times New Roman"/>
+                <w:sz w:val="24"/>
+                <w:szCs w:val="24"/>
+              </w:rPr>
+              <w:t xml:space="preserve">, </w:t>
+            </w:r>
+            <w:proofErr w:type="spellStart"/>
+            <w:r>
+              <w:rPr>
+                <w:rFonts w:ascii="Times New Roman" w:eastAsia="Times New Roman" w:hAnsi="Times New Roman" w:cs="Times New Roman"/>
+                <w:sz w:val="24"/>
+                <w:szCs w:val="24"/>
+              </w:rPr>
+              <w:t>LocalService</w:t>
+            </w:r>
+            <w:proofErr w:type="spellEnd"/>
+            <w:r>
+              <w:rPr>
+                <w:rFonts w:ascii="Times New Roman" w:eastAsia="Times New Roman" w:hAnsi="Times New Roman" w:cs="Times New Roman"/>
+                <w:sz w:val="24"/>
+                <w:szCs w:val="24"/>
+              </w:rPr>
+              <w:t xml:space="preserve">, </w:t>
+            </w:r>
+            <w:proofErr w:type="spellStart"/>
+            <w:r>
+              <w:rPr>
+                <w:rFonts w:ascii="Times New Roman" w:eastAsia="Times New Roman" w:hAnsi="Times New Roman" w:cs="Times New Roman"/>
+                <w:sz w:val="24"/>
+                <w:szCs w:val="24"/>
+              </w:rPr>
+              <w:t>NetworkService</w:t>
+            </w:r>
+            <w:proofErr w:type="spellEnd"/>
+            <w:r>
+              <w:rPr>
+                <w:rFonts w:ascii="Times New Roman" w:eastAsia="Times New Roman" w:hAnsi="Times New Roman" w:cs="Times New Roman"/>
+                <w:sz w:val="24"/>
+                <w:szCs w:val="24"/>
+              </w:rPr>
+              <w:t xml:space="preserve">, and </w:t>
+            </w:r>
+            <w:proofErr w:type="spellStart"/>
+            <w:r>
+              <w:rPr>
+                <w:rFonts w:ascii="Times New Roman" w:eastAsia="Times New Roman" w:hAnsi="Times New Roman" w:cs="Times New Roman"/>
+                <w:sz w:val="24"/>
+                <w:szCs w:val="24"/>
+              </w:rPr>
+              <w:t>ApplicationPoolIdentity</w:t>
+            </w:r>
+            <w:proofErr w:type="spellEnd"/>
+            <w:r>
+              <w:rPr>
+                <w:rFonts w:ascii="Times New Roman" w:eastAsia="Times New Roman" w:hAnsi="Times New Roman" w:cs="Times New Roman"/>
+                <w:sz w:val="24"/>
+                <w:szCs w:val="24"/>
+              </w:rPr>
+              <w:t xml:space="preserve">. However, all of them failed to solve the problem I had logging into my database. </w:t>
+            </w:r>
+            <w:r>
+              <w:rPr>
+                <w:rFonts w:ascii="Times New Roman" w:eastAsia="Times New Roman" w:hAnsi="Times New Roman" w:cs="Times New Roman"/>
+                <w:sz w:val="24"/>
+                <w:szCs w:val="24"/>
+              </w:rPr>
+              <w:br/>
+            </w:r>
+            <w:r>
+              <w:rPr>
+                <w:rFonts w:ascii="Times New Roman" w:eastAsia="Times New Roman" w:hAnsi="Times New Roman" w:cs="Times New Roman"/>
+                <w:b/>
+                <w:bCs/>
+                <w:sz w:val="24"/>
+                <w:szCs w:val="24"/>
+              </w:rPr>
+              <w:t>Finally</w:t>
+            </w:r>
+            <w:r>
+              <w:rPr>
+                <w:rFonts w:ascii="Times New Roman" w:eastAsia="Times New Roman" w:hAnsi="Times New Roman" w:cs="Times New Roman"/>
+                <w:sz w:val="24"/>
+                <w:szCs w:val="24"/>
+              </w:rPr>
+              <w:t xml:space="preserve"> I set the pool identity on </w:t>
+            </w:r>
+            <w:proofErr w:type="spellStart"/>
+            <w:r>
+              <w:rPr>
+                <w:rFonts w:ascii="Times New Roman" w:eastAsia="Times New Roman" w:hAnsi="Times New Roman" w:cs="Times New Roman"/>
+                <w:sz w:val="24"/>
+                <w:szCs w:val="24"/>
+              </w:rPr>
+              <w:t>LocalSystem</w:t>
+            </w:r>
+            <w:proofErr w:type="spellEnd"/>
+            <w:r>
+              <w:rPr>
+                <w:rFonts w:ascii="Times New Roman" w:eastAsia="Times New Roman" w:hAnsi="Times New Roman" w:cs="Times New Roman"/>
+                <w:sz w:val="24"/>
+                <w:szCs w:val="24"/>
+              </w:rPr>
+              <w:t xml:space="preserve"> and thought why it might be preventing "NT AUTHRITY\SYSTEM" from opening a connection to my database. I opened up SQL Server Management Studio as the user "Administrator" and checked out the </w:t>
+            </w:r>
+            <w:r>
+              <w:rPr>
+                <w:rFonts w:ascii="Times New Roman" w:eastAsia="Times New Roman" w:hAnsi="Times New Roman" w:cs="Times New Roman"/>
+                <w:b/>
+                <w:bCs/>
+                <w:sz w:val="24"/>
+                <w:szCs w:val="24"/>
+              </w:rPr>
+              <w:t xml:space="preserve">Server Roles </w:t>
+            </w:r>
+            <w:r>
+              <w:rPr>
+                <w:rFonts w:ascii="Times New Roman" w:eastAsia="Times New Roman" w:hAnsi="Times New Roman" w:cs="Times New Roman"/>
+                <w:sz w:val="24"/>
+                <w:szCs w:val="24"/>
+              </w:rPr>
+              <w:t xml:space="preserve">for NT AUTHORITY\SYSTEM under "logins" section. The default server role for this user was </w:t>
+            </w:r>
+            <w:r>
+              <w:rPr>
+                <w:rFonts w:ascii="Times New Roman" w:eastAsia="Times New Roman" w:hAnsi="Times New Roman" w:cs="Times New Roman"/>
+                <w:i/>
+                <w:iCs/>
+                <w:sz w:val="24"/>
+                <w:szCs w:val="24"/>
+              </w:rPr>
+              <w:t>public</w:t>
+            </w:r>
+            <w:r>
+              <w:rPr>
+                <w:rFonts w:ascii="Times New Roman" w:eastAsia="Times New Roman" w:hAnsi="Times New Roman" w:cs="Times New Roman"/>
+                <w:sz w:val="24"/>
+                <w:szCs w:val="24"/>
+              </w:rPr>
+              <w:t xml:space="preserve"> by default. </w:t>
+            </w:r>
+            <w:r>
+              <w:rPr>
+                <w:rFonts w:ascii="Times New Roman" w:eastAsia="Times New Roman" w:hAnsi="Times New Roman" w:cs="Times New Roman"/>
+                <w:b/>
+                <w:bCs/>
+                <w:sz w:val="24"/>
+                <w:szCs w:val="24"/>
+              </w:rPr>
+              <w:t xml:space="preserve">I also checked </w:t>
+            </w:r>
+            <w:proofErr w:type="spellStart"/>
+            <w:r>
+              <w:rPr>
+                <w:rFonts w:ascii="Times New Roman" w:eastAsia="Times New Roman" w:hAnsi="Times New Roman" w:cs="Times New Roman"/>
+                <w:b/>
+                <w:bCs/>
+                <w:sz w:val="24"/>
+                <w:szCs w:val="24"/>
+              </w:rPr>
+              <w:t>sysadmin</w:t>
+            </w:r>
+            <w:proofErr w:type="spellEnd"/>
+            <w:r>
+              <w:rPr>
+                <w:rFonts w:ascii="Times New Roman" w:eastAsia="Times New Roman" w:hAnsi="Times New Roman" w:cs="Times New Roman"/>
+                <w:b/>
+                <w:bCs/>
+                <w:sz w:val="24"/>
+                <w:szCs w:val="24"/>
+              </w:rPr>
+              <w:t xml:space="preserve"> </w:t>
+            </w:r>
+            <w:r>
+              <w:rPr>
+                <w:rFonts w:ascii="Times New Roman" w:eastAsia="Times New Roman" w:hAnsi="Times New Roman" w:cs="Times New Roman"/>
+                <w:sz w:val="24"/>
+                <w:szCs w:val="24"/>
+              </w:rPr>
+              <w:t>and refreshed my web application form. This time it was a success. Great job!</w:t>
+            </w:r>
+          </w:p>
+        </w:tc>
+      </w:tr>
+    </w:tbl>
+    <w:p>
+      <w:pPr>
+        <w:pStyle w:val="ListParagraph"/>
+        <w:ind w:left="0"/>
+      </w:pPr>
     </w:p>
     <w:p>
       <w:pPr>
@@ -10059,7 +10861,7 @@
 </file>
 
 <file path=customXml/itemProps1.xml><?xml version="1.0" encoding="utf-8"?>
-<ds:datastoreItem xmlns:ds="http://schemas.openxmlformats.org/officeDocument/2006/customXml" ds:itemID="{1908EA75-764E-41CF-B579-926EB94F5EB2}">
+<ds:datastoreItem xmlns:ds="http://schemas.openxmlformats.org/officeDocument/2006/customXml" ds:itemID="{28CFE1E5-370B-4EBB-A3E3-2162B31A3C81}">
   <ds:schemaRefs>
     <ds:schemaRef ds:uri="http://schemas.openxmlformats.org/officeDocument/2006/bibliography"/>
   </ds:schemaRefs>

</xml_diff>